<commit_message>
Update Proyecto Software Inventarios Laboratorios.docx
Metas de calidad
</commit_message>
<xml_diff>
--- a/Proyecto Software Inventarios Laboratorios.docx
+++ b/Proyecto Software Inventarios Laboratorios.docx
@@ -1,6 +1,6 @@
 
 <file path=word/document.xml><?xml version="1.0" encoding="utf-8"?>
-<w:document xmlns:wpc="http://schemas.microsoft.com/office/word/2010/wordprocessingCanvas" xmlns:cx="http://schemas.microsoft.com/office/drawing/2014/chartex" xmlns:mc="http://schemas.openxmlformats.org/markup-compatibility/2006" xmlns:o="urn:schemas-microsoft-com:office:office" xmlns:r="http://schemas.openxmlformats.org/officeDocument/2006/relationships" xmlns:m="http://schemas.openxmlformats.org/officeDocument/2006/math" xmlns:v="urn:schemas-microsoft-com:vml" xmlns:wp14="http://schemas.microsoft.com/office/word/2010/wordprocessingDrawing" xmlns:wp="http://schemas.openxmlformats.org/drawingml/2006/wordprocessingDrawing" xmlns:w10="urn:schemas-microsoft-com:office:word" xmlns:w="http://schemas.openxmlformats.org/wordprocessingml/2006/main" xmlns:w14="http://schemas.microsoft.com/office/word/2010/wordml" xmlns:w15="http://schemas.microsoft.com/office/word/2012/wordml" xmlns:w16se="http://schemas.microsoft.com/office/word/2015/wordml/symex" xmlns:wpg="http://schemas.microsoft.com/office/word/2010/wordprocessingGroup" xmlns:wpi="http://schemas.microsoft.com/office/word/2010/wordprocessingInk" xmlns:wne="http://schemas.microsoft.com/office/word/2006/wordml" xmlns:wps="http://schemas.microsoft.com/office/word/2010/wordprocessingShape" mc:Ignorable="w14 w15 w16se wp14">
+<w:document xmlns:wpc="http://schemas.microsoft.com/office/word/2010/wordprocessingCanvas" xmlns:cx="http://schemas.microsoft.com/office/drawing/2014/chartex" xmlns:cx1="http://schemas.microsoft.com/office/drawing/2015/9/8/chartex" xmlns:cx2="http://schemas.microsoft.com/office/drawing/2015/10/21/chartex" xmlns:cx3="http://schemas.microsoft.com/office/drawing/2016/5/9/chartex" xmlns:cx4="http://schemas.microsoft.com/office/drawing/2016/5/10/chartex" xmlns:cx5="http://schemas.microsoft.com/office/drawing/2016/5/11/chartex" xmlns:cx6="http://schemas.microsoft.com/office/drawing/2016/5/12/chartex" xmlns:cx7="http://schemas.microsoft.com/office/drawing/2016/5/13/chartex" xmlns:cx8="http://schemas.microsoft.com/office/drawing/2016/5/14/chartex" xmlns:mc="http://schemas.openxmlformats.org/markup-compatibility/2006" xmlns:aink="http://schemas.microsoft.com/office/drawing/2016/ink" xmlns:am3d="http://schemas.microsoft.com/office/drawing/2017/model3d" xmlns:o="urn:schemas-microsoft-com:office:office" xmlns:r="http://schemas.openxmlformats.org/officeDocument/2006/relationships" xmlns:m="http://schemas.openxmlformats.org/officeDocument/2006/math" xmlns:v="urn:schemas-microsoft-com:vml" xmlns:wp14="http://schemas.microsoft.com/office/word/2010/wordprocessingDrawing" xmlns:wp="http://schemas.openxmlformats.org/drawingml/2006/wordprocessingDrawing" xmlns:w10="urn:schemas-microsoft-com:office:word" xmlns:w="http://schemas.openxmlformats.org/wordprocessingml/2006/main" xmlns:w14="http://schemas.microsoft.com/office/word/2010/wordml" xmlns:w15="http://schemas.microsoft.com/office/word/2012/wordml" xmlns:w16cex="http://schemas.microsoft.com/office/word/2018/wordml/cex" xmlns:w16cid="http://schemas.microsoft.com/office/word/2016/wordml/cid" xmlns:w16="http://schemas.microsoft.com/office/word/2018/wordml" xmlns:w16se="http://schemas.microsoft.com/office/word/2015/wordml/symex" xmlns:wpg="http://schemas.microsoft.com/office/word/2010/wordprocessingGroup" xmlns:wpi="http://schemas.microsoft.com/office/word/2010/wordprocessingInk" xmlns:wne="http://schemas.microsoft.com/office/word/2006/wordml" xmlns:wps="http://schemas.microsoft.com/office/word/2010/wordprocessingShape" mc:Ignorable="w14 w15 w16se w16cid w16 w16cex wp14">
   <w:body>
     <w:p>
       <w:pPr>
@@ -63,15 +63,15 @@
     </w:p>
     <w:p>
       <w:pPr>
-        <w:pStyle w:val="Textoindependiente"/>
-        <w:rPr>
-          <w:lang w:val="es-ES"/>
-        </w:rPr>
-      </w:pPr>
-    </w:p>
-    <w:p>
-      <w:pPr>
-        <w:pStyle w:val="Textoindependiente"/>
+        <w:pStyle w:val="BodyText"/>
+        <w:rPr>
+          <w:lang w:val="es-ES"/>
+        </w:rPr>
+      </w:pPr>
+    </w:p>
+    <w:p>
+      <w:pPr>
+        <w:pStyle w:val="BodyText"/>
         <w:rPr>
           <w:lang w:val="es-ES"/>
         </w:rPr>
@@ -91,7 +91,7 @@
     </w:p>
     <w:p>
       <w:pPr>
-        <w:pStyle w:val="Textoindependiente"/>
+        <w:pStyle w:val="BodyText"/>
         <w:rPr>
           <w:lang w:val="es-ES"/>
         </w:rPr>
@@ -124,24 +124,12 @@
         <w:rPr>
           <w:lang w:val="es-ES"/>
         </w:rPr>
-        <w:t xml:space="preserve">7.0 ES (basada en asciidoc), </w:t>
-      </w:r>
-      <w:r>
-        <w:rPr>
-          <w:lang w:val="es-ES"/>
-        </w:rPr>
-        <w:t>enero</w:t>
-      </w:r>
-      <w:r>
-        <w:rPr>
-          <w:lang w:val="es-ES"/>
-        </w:rPr>
-        <w:t xml:space="preserve"> 2017</w:t>
-      </w:r>
-    </w:p>
-    <w:p>
-      <w:pPr>
-        <w:pStyle w:val="Ttulo1"/>
+        <w:t>7.0 ES (basada en asciidoc), Enero 2017</w:t>
+      </w:r>
+    </w:p>
+    <w:p>
+      <w:pPr>
+        <w:pStyle w:val="Heading1"/>
         <w:rPr>
           <w:lang w:val="es-ES"/>
         </w:rPr>
@@ -150,7 +138,7 @@
     </w:p>
     <w:p>
       <w:pPr>
-        <w:pStyle w:val="Ttulo1"/>
+        <w:pStyle w:val="Heading1"/>
         <w:rPr>
           <w:lang w:val="es-ES"/>
         </w:rPr>
@@ -266,7 +254,6 @@
         <w:rPr>
           <w:lang w:val="es-ES"/>
         </w:rPr>
-        <w:lastRenderedPageBreak/>
         <w:t>No se está generando un reporte de reactivo de vigilancia debido a que el proceso es manual, incumpliendo la normatividad INVIMA.</w:t>
       </w:r>
     </w:p>
@@ -308,7 +295,7 @@
     </w:p>
     <w:p>
       <w:pPr>
-        <w:pStyle w:val="Prrafodelista"/>
+        <w:pStyle w:val="ListParagraph"/>
         <w:numPr>
           <w:ilvl w:val="0"/>
           <w:numId w:val="23"/>
@@ -327,7 +314,7 @@
     </w:p>
     <w:p>
       <w:pPr>
-        <w:pStyle w:val="Prrafodelista"/>
+        <w:pStyle w:val="ListParagraph"/>
         <w:numPr>
           <w:ilvl w:val="0"/>
           <w:numId w:val="23"/>
@@ -346,7 +333,7 @@
     </w:p>
     <w:p>
       <w:pPr>
-        <w:pStyle w:val="Prrafodelista"/>
+        <w:pStyle w:val="ListParagraph"/>
         <w:numPr>
           <w:ilvl w:val="0"/>
           <w:numId w:val="23"/>
@@ -365,7 +352,7 @@
     </w:p>
     <w:p>
       <w:pPr>
-        <w:pStyle w:val="Prrafodelista"/>
+        <w:pStyle w:val="ListParagraph"/>
         <w:numPr>
           <w:ilvl w:val="0"/>
           <w:numId w:val="23"/>
@@ -384,7 +371,7 @@
     </w:p>
     <w:p>
       <w:pPr>
-        <w:pStyle w:val="Prrafodelista"/>
+        <w:pStyle w:val="ListParagraph"/>
         <w:numPr>
           <w:ilvl w:val="0"/>
           <w:numId w:val="23"/>
@@ -431,7 +418,7 @@
     </w:p>
     <w:p>
       <w:pPr>
-        <w:pStyle w:val="Prrafodelista"/>
+        <w:pStyle w:val="ListParagraph"/>
         <w:numPr>
           <w:ilvl w:val="0"/>
           <w:numId w:val="22"/>
@@ -450,7 +437,7 @@
     </w:p>
     <w:p>
       <w:pPr>
-        <w:pStyle w:val="Prrafodelista"/>
+        <w:pStyle w:val="ListParagraph"/>
         <w:numPr>
           <w:ilvl w:val="0"/>
           <w:numId w:val="22"/>
@@ -469,7 +456,7 @@
     </w:p>
     <w:p>
       <w:pPr>
-        <w:pStyle w:val="Prrafodelista"/>
+        <w:pStyle w:val="ListParagraph"/>
         <w:numPr>
           <w:ilvl w:val="0"/>
           <w:numId w:val="22"/>
@@ -488,7 +475,7 @@
     </w:p>
     <w:p>
       <w:pPr>
-        <w:pStyle w:val="Prrafodelista"/>
+        <w:pStyle w:val="ListParagraph"/>
         <w:numPr>
           <w:ilvl w:val="0"/>
           <w:numId w:val="22"/>
@@ -529,7 +516,7 @@
     </w:p>
     <w:p>
       <w:pPr>
-        <w:pStyle w:val="Prrafodelista"/>
+        <w:pStyle w:val="ListParagraph"/>
         <w:numPr>
           <w:ilvl w:val="0"/>
           <w:numId w:val="22"/>
@@ -555,24 +542,12 @@
         <w:rPr>
           <w:lang w:val="es-ES"/>
         </w:rPr>
-        <w:t xml:space="preserve"> como que evite las </w:t>
-      </w:r>
-      <w:r>
-        <w:rPr>
-          <w:lang w:val="es-ES"/>
-        </w:rPr>
-        <w:t>pérdidas</w:t>
-      </w:r>
-      <w:r>
-        <w:rPr>
-          <w:lang w:val="es-ES"/>
-        </w:rPr>
-        <w:t xml:space="preserve"> de reactivos por vencimiento y sanciones de los entes reguladores por el inadecuado uso del inventario.</w:t>
-      </w:r>
-    </w:p>
-    <w:p>
-      <w:pPr>
-        <w:pStyle w:val="Prrafodelista"/>
+        <w:t xml:space="preserve"> como que evite las perdidas de reactivos por vencimiento y sanciones de los entes reguladores por el inadecuado uso del inventario.</w:t>
+      </w:r>
+    </w:p>
+    <w:p>
+      <w:pPr>
+        <w:pStyle w:val="ListParagraph"/>
         <w:numPr>
           <w:ilvl w:val="0"/>
           <w:numId w:val="22"/>
@@ -591,7 +566,7 @@
     </w:p>
     <w:p>
       <w:pPr>
-        <w:pStyle w:val="Prrafodelista"/>
+        <w:pStyle w:val="ListParagraph"/>
         <w:numPr>
           <w:ilvl w:val="0"/>
           <w:numId w:val="22"/>
@@ -639,23 +614,24 @@
           <w:lang w:val="es-ES"/>
         </w:rPr>
       </w:pPr>
-    </w:p>
-    <w:p>
-      <w:pPr>
-        <w:pStyle w:val="Ttulo2"/>
-        <w:rPr>
-          <w:lang w:val="es-ES"/>
-        </w:rPr>
-      </w:pPr>
-      <w:bookmarkStart w:id="1" w:name="_vista_de_requerimientos"/>
-      <w:r>
-        <w:rPr>
-          <w:lang w:val="es-ES"/>
-        </w:rPr>
-        <w:lastRenderedPageBreak/>
+      <w:bookmarkStart w:id="1" w:name="_GoBack"/>
+      <w:bookmarkEnd w:id="1"/>
+    </w:p>
+    <w:p>
+      <w:pPr>
+        <w:pStyle w:val="Heading2"/>
+        <w:rPr>
+          <w:lang w:val="es-ES"/>
+        </w:rPr>
+      </w:pPr>
+      <w:bookmarkStart w:id="2" w:name="_vista_de_requerimientos"/>
+      <w:r>
+        <w:rPr>
+          <w:lang w:val="es-ES"/>
+        </w:rPr>
         <w:t>Vista de Requerimientos</w:t>
       </w:r>
-      <w:bookmarkEnd w:id="1"/>
+      <w:bookmarkEnd w:id="2"/>
     </w:p>
     <w:p>
       <w:pPr>
@@ -695,7 +671,7 @@
     </w:p>
     <w:p>
       <w:pPr>
-        <w:pStyle w:val="Prrafodelista"/>
+        <w:pStyle w:val="ListParagraph"/>
         <w:numPr>
           <w:ilvl w:val="0"/>
           <w:numId w:val="26"/>
@@ -714,7 +690,7 @@
     </w:p>
     <w:p>
       <w:pPr>
-        <w:pStyle w:val="Prrafodelista"/>
+        <w:pStyle w:val="ListParagraph"/>
         <w:numPr>
           <w:ilvl w:val="0"/>
           <w:numId w:val="26"/>
@@ -733,7 +709,7 @@
     </w:p>
     <w:p>
       <w:pPr>
-        <w:pStyle w:val="Prrafodelista"/>
+        <w:pStyle w:val="ListParagraph"/>
         <w:numPr>
           <w:ilvl w:val="0"/>
           <w:numId w:val="26"/>
@@ -752,7 +728,7 @@
     </w:p>
     <w:p>
       <w:pPr>
-        <w:pStyle w:val="Prrafodelista"/>
+        <w:pStyle w:val="ListParagraph"/>
         <w:numPr>
           <w:ilvl w:val="0"/>
           <w:numId w:val="26"/>
@@ -771,7 +747,7 @@
     </w:p>
     <w:p>
       <w:pPr>
-        <w:pStyle w:val="Prrafodelista"/>
+        <w:pStyle w:val="ListParagraph"/>
         <w:numPr>
           <w:ilvl w:val="0"/>
           <w:numId w:val="26"/>
@@ -790,7 +766,7 @@
     </w:p>
     <w:p>
       <w:pPr>
-        <w:pStyle w:val="Prrafodelista"/>
+        <w:pStyle w:val="ListParagraph"/>
         <w:numPr>
           <w:ilvl w:val="0"/>
           <w:numId w:val="26"/>
@@ -809,7 +785,7 @@
     </w:p>
     <w:p>
       <w:pPr>
-        <w:pStyle w:val="Prrafodelista"/>
+        <w:pStyle w:val="ListParagraph"/>
         <w:numPr>
           <w:ilvl w:val="0"/>
           <w:numId w:val="26"/>
@@ -828,7 +804,7 @@
     </w:p>
     <w:p>
       <w:pPr>
-        <w:pStyle w:val="Prrafodelista"/>
+        <w:pStyle w:val="ListParagraph"/>
         <w:numPr>
           <w:ilvl w:val="0"/>
           <w:numId w:val="26"/>
@@ -847,7 +823,7 @@
     </w:p>
     <w:p>
       <w:pPr>
-        <w:pStyle w:val="Prrafodelista"/>
+        <w:pStyle w:val="ListParagraph"/>
         <w:numPr>
           <w:ilvl w:val="0"/>
           <w:numId w:val="26"/>
@@ -866,7 +842,7 @@
     </w:p>
     <w:p>
       <w:pPr>
-        <w:pStyle w:val="Prrafodelista"/>
+        <w:pStyle w:val="ListParagraph"/>
         <w:numPr>
           <w:ilvl w:val="0"/>
           <w:numId w:val="26"/>
@@ -885,7 +861,7 @@
     </w:p>
     <w:p>
       <w:pPr>
-        <w:pStyle w:val="Prrafodelista"/>
+        <w:pStyle w:val="ListParagraph"/>
         <w:numPr>
           <w:ilvl w:val="0"/>
           <w:numId w:val="26"/>
@@ -904,7 +880,7 @@
     </w:p>
     <w:p>
       <w:pPr>
-        <w:pStyle w:val="Prrafodelista"/>
+        <w:pStyle w:val="ListParagraph"/>
         <w:numPr>
           <w:ilvl w:val="0"/>
           <w:numId w:val="26"/>
@@ -923,7 +899,7 @@
     </w:p>
     <w:p>
       <w:pPr>
-        <w:pStyle w:val="Prrafodelista"/>
+        <w:pStyle w:val="ListParagraph"/>
         <w:numPr>
           <w:ilvl w:val="0"/>
           <w:numId w:val="26"/>
@@ -942,7 +918,7 @@
     </w:p>
     <w:p>
       <w:pPr>
-        <w:pStyle w:val="Prrafodelista"/>
+        <w:pStyle w:val="ListParagraph"/>
         <w:numPr>
           <w:ilvl w:val="0"/>
           <w:numId w:val="26"/>
@@ -961,7 +937,7 @@
     </w:p>
     <w:p>
       <w:pPr>
-        <w:pStyle w:val="Prrafodelista"/>
+        <w:pStyle w:val="ListParagraph"/>
         <w:numPr>
           <w:ilvl w:val="0"/>
           <w:numId w:val="26"/>
@@ -980,7 +956,7 @@
     </w:p>
     <w:p>
       <w:pPr>
-        <w:pStyle w:val="Prrafodelista"/>
+        <w:pStyle w:val="ListParagraph"/>
         <w:numPr>
           <w:ilvl w:val="0"/>
           <w:numId w:val="26"/>
@@ -1021,7 +997,7 @@
     </w:p>
     <w:p>
       <w:pPr>
-        <w:pStyle w:val="Prrafodelista"/>
+        <w:pStyle w:val="ListParagraph"/>
         <w:numPr>
           <w:ilvl w:val="0"/>
           <w:numId w:val="27"/>
@@ -1040,7 +1016,7 @@
     </w:p>
     <w:p>
       <w:pPr>
-        <w:pStyle w:val="Prrafodelista"/>
+        <w:pStyle w:val="ListParagraph"/>
         <w:numPr>
           <w:ilvl w:val="0"/>
           <w:numId w:val="27"/>
@@ -1059,7 +1035,7 @@
     </w:p>
     <w:p>
       <w:pPr>
-        <w:pStyle w:val="Prrafodelista"/>
+        <w:pStyle w:val="ListParagraph"/>
         <w:numPr>
           <w:ilvl w:val="0"/>
           <w:numId w:val="27"/>
@@ -1078,7 +1054,7 @@
     </w:p>
     <w:p>
       <w:pPr>
-        <w:pStyle w:val="Prrafodelista"/>
+        <w:pStyle w:val="ListParagraph"/>
         <w:numPr>
           <w:ilvl w:val="0"/>
           <w:numId w:val="27"/>
@@ -1097,7 +1073,7 @@
     </w:p>
     <w:p>
       <w:pPr>
-        <w:pStyle w:val="Prrafodelista"/>
+        <w:pStyle w:val="ListParagraph"/>
         <w:numPr>
           <w:ilvl w:val="0"/>
           <w:numId w:val="27"/>
@@ -1116,7 +1092,7 @@
     </w:p>
     <w:p>
       <w:pPr>
-        <w:pStyle w:val="Prrafodelista"/>
+        <w:pStyle w:val="ListParagraph"/>
         <w:numPr>
           <w:ilvl w:val="0"/>
           <w:numId w:val="27"/>
@@ -1135,7 +1111,7 @@
     </w:p>
     <w:p>
       <w:pPr>
-        <w:pStyle w:val="Prrafodelista"/>
+        <w:pStyle w:val="ListParagraph"/>
         <w:numPr>
           <w:ilvl w:val="0"/>
           <w:numId w:val="27"/>
@@ -1149,13 +1125,12 @@
         <w:rPr>
           <w:lang w:val="es-ES"/>
         </w:rPr>
-        <w:lastRenderedPageBreak/>
         <w:t>Posibilidad de generar nuevos reportes de acuerdo a la necesidad.</w:t>
       </w:r>
     </w:p>
     <w:p>
       <w:pPr>
-        <w:pStyle w:val="Prrafodelista"/>
+        <w:pStyle w:val="ListParagraph"/>
         <w:numPr>
           <w:ilvl w:val="0"/>
           <w:numId w:val="27"/>
@@ -1174,7 +1149,7 @@
     </w:p>
     <w:p>
       <w:pPr>
-        <w:pStyle w:val="Textoindependiente"/>
+        <w:pStyle w:val="BodyText"/>
         <w:rPr>
           <w:bCs/>
           <w:lang w:val="es-ES"/>
@@ -1197,61 +1172,684 @@
     </w:p>
     <w:p>
       <w:pPr>
-        <w:pStyle w:val="Textoindependiente"/>
-        <w:rPr>
-          <w:lang w:val="es-ES"/>
-        </w:rPr>
-      </w:pPr>
-    </w:p>
-    <w:p>
-      <w:pPr>
-        <w:pStyle w:val="Ttulo2"/>
-        <w:rPr>
-          <w:lang w:val="es-ES"/>
-        </w:rPr>
-      </w:pPr>
-      <w:bookmarkStart w:id="2" w:name="_metas_de_calidad"/>
+        <w:pStyle w:val="BodyText"/>
+        <w:rPr>
+          <w:lang w:val="es-ES"/>
+        </w:rPr>
+      </w:pPr>
+    </w:p>
+    <w:p>
+      <w:pPr>
+        <w:pStyle w:val="Heading2"/>
+        <w:rPr>
+          <w:lang w:val="es-ES"/>
+        </w:rPr>
+      </w:pPr>
       <w:r>
         <w:rPr>
           <w:lang w:val="es-ES"/>
         </w:rPr>
         <w:t>Metas de Calidad</w:t>
       </w:r>
-      <w:bookmarkEnd w:id="2"/>
-    </w:p>
-    <w:p>
-      <w:pPr>
-        <w:pStyle w:val="Textoindependiente"/>
-        <w:rPr>
-          <w:lang w:val="es-ES"/>
-        </w:rPr>
-      </w:pPr>
-      <w:bookmarkStart w:id="3" w:name="_GoBack"/>
+    </w:p>
+    <w:p>
+      <w:pPr>
+        <w:pStyle w:val="Compact"/>
+        <w:rPr>
+          <w:lang w:val="es-ES"/>
+        </w:rPr>
+      </w:pPr>
+    </w:p>
+    <w:tbl>
+      <w:tblPr>
+        <w:tblStyle w:val="TableGrid"/>
+        <w:tblW w:w="9360" w:type="dxa"/>
+        <w:tblLayout w:type="fixed"/>
+        <w:tblLook w:val="06A0" w:firstRow="1" w:lastRow="0" w:firstColumn="1" w:lastColumn="0" w:noHBand="1" w:noVBand="1"/>
+      </w:tblPr>
+      <w:tblGrid>
+        <w:gridCol w:w="1470"/>
+        <w:gridCol w:w="2715"/>
+        <w:gridCol w:w="5175"/>
+      </w:tblGrid>
+      <w:tr>
+        <w:tc>
+          <w:tcPr>
+            <w:tcW w:w="1470" w:type="dxa"/>
+          </w:tcPr>
+          <w:p>
+            <w:pPr>
+              <w:pStyle w:val="Compact"/>
+              <w:rPr>
+                <w:lang w:val="es-ES"/>
+              </w:rPr>
+            </w:pPr>
+            <w:r>
+              <w:rPr>
+                <w:lang w:val="es-ES"/>
+              </w:rPr>
+              <w:t>Prioridad</w:t>
+            </w:r>
+          </w:p>
+        </w:tc>
+        <w:tc>
+          <w:tcPr>
+            <w:tcW w:w="2715" w:type="dxa"/>
+          </w:tcPr>
+          <w:p>
+            <w:pPr>
+              <w:pStyle w:val="Compact"/>
+              <w:rPr>
+                <w:lang w:val="es-ES"/>
+              </w:rPr>
+            </w:pPr>
+            <w:r>
+              <w:rPr>
+                <w:lang w:val="es-ES"/>
+              </w:rPr>
+              <w:t>Objetivo de Calidad</w:t>
+            </w:r>
+          </w:p>
+        </w:tc>
+        <w:tc>
+          <w:tcPr>
+            <w:tcW w:w="5175" w:type="dxa"/>
+          </w:tcPr>
+          <w:p>
+            <w:pPr>
+              <w:pStyle w:val="Compact"/>
+              <w:rPr>
+                <w:lang w:val="es-ES"/>
+              </w:rPr>
+            </w:pPr>
+            <w:r>
+              <w:rPr>
+                <w:lang w:val="es-ES"/>
+              </w:rPr>
+              <w:t>Escenario</w:t>
+            </w:r>
+          </w:p>
+        </w:tc>
+      </w:tr>
+      <w:tr>
+        <w:tc>
+          <w:tcPr>
+            <w:tcW w:w="1470" w:type="dxa"/>
+            <w:vAlign w:val="center"/>
+          </w:tcPr>
+          <w:p>
+            <w:pPr>
+              <w:pStyle w:val="Compact"/>
+              <w:rPr>
+                <w:lang w:val="es-ES"/>
+              </w:rPr>
+            </w:pPr>
+            <w:r>
+              <w:rPr>
+                <w:lang w:val="es-ES"/>
+              </w:rPr>
+              <w:t>1</w:t>
+            </w:r>
+          </w:p>
+        </w:tc>
+        <w:tc>
+          <w:tcPr>
+            <w:tcW w:w="2715" w:type="dxa"/>
+            <w:vAlign w:val="center"/>
+          </w:tcPr>
+          <w:p>
+            <w:pPr>
+              <w:pStyle w:val="Compact"/>
+              <w:rPr>
+                <w:lang w:val="es-ES"/>
+              </w:rPr>
+            </w:pPr>
+            <w:r>
+              <w:rPr>
+                <w:lang w:val="es-ES"/>
+              </w:rPr>
+              <w:t>Disponibilidad</w:t>
+            </w:r>
+          </w:p>
+        </w:tc>
+        <w:tc>
+          <w:tcPr>
+            <w:tcW w:w="5175" w:type="dxa"/>
+            <w:vAlign w:val="center"/>
+          </w:tcPr>
+          <w:p>
+            <w:pPr>
+              <w:pStyle w:val="Compact"/>
+              <w:rPr>
+                <w:lang w:val="es"/>
+              </w:rPr>
+            </w:pPr>
+            <w:r>
+              <w:rPr>
+                <w:lang w:val="es"/>
+              </w:rPr>
+              <w:t>El requerimiento del negocio, el cual demanda que los laboratorios trabajen 24x7x365 exige alta disponibilidad para el uso de todos los usuarios.</w:t>
+            </w:r>
+          </w:p>
+        </w:tc>
+      </w:tr>
+      <w:tr>
+        <w:tc>
+          <w:tcPr>
+            <w:tcW w:w="1470" w:type="dxa"/>
+            <w:vAlign w:val="center"/>
+          </w:tcPr>
+          <w:p>
+            <w:pPr>
+              <w:pStyle w:val="Compact"/>
+              <w:rPr>
+                <w:lang w:val="es-ES"/>
+              </w:rPr>
+            </w:pPr>
+            <w:r>
+              <w:rPr>
+                <w:lang w:val="es-ES"/>
+              </w:rPr>
+              <w:t>2</w:t>
+            </w:r>
+          </w:p>
+        </w:tc>
+        <w:tc>
+          <w:tcPr>
+            <w:tcW w:w="2715" w:type="dxa"/>
+            <w:vAlign w:val="center"/>
+          </w:tcPr>
+          <w:p>
+            <w:pPr>
+              <w:pStyle w:val="Compact"/>
+              <w:rPr>
+                <w:lang w:val="es-ES"/>
+              </w:rPr>
+            </w:pPr>
+            <w:r>
+              <w:rPr>
+                <w:lang w:val="es-ES"/>
+              </w:rPr>
+              <w:t>Eficiencia de desempeño</w:t>
+            </w:r>
+          </w:p>
+        </w:tc>
+        <w:tc>
+          <w:tcPr>
+            <w:tcW w:w="5175" w:type="dxa"/>
+            <w:vAlign w:val="center"/>
+          </w:tcPr>
+          <w:p>
+            <w:pPr>
+              <w:pStyle w:val="Compact"/>
+              <w:rPr>
+                <w:lang w:val="es-ES"/>
+              </w:rPr>
+            </w:pPr>
+            <w:r>
+              <w:rPr>
+                <w:lang w:val="es-ES"/>
+              </w:rPr>
+              <w:t xml:space="preserve">La respuesta del </w:t>
+            </w:r>
+            <w:r>
+              <w:rPr>
+                <w:lang w:val="es-ES"/>
+              </w:rPr>
+              <w:t xml:space="preserve">sistema debe ser </w:t>
+            </w:r>
+            <w:r>
+              <w:rPr>
+                <w:lang w:val="es-ES"/>
+              </w:rPr>
+              <w:t xml:space="preserve">en el menor tiempo posible para garantizar </w:t>
+            </w:r>
+            <w:r>
+              <w:rPr>
+                <w:lang w:val="es-ES"/>
+              </w:rPr>
+              <w:t>que inventario</w:t>
+            </w:r>
+            <w:r>
+              <w:rPr>
+                <w:lang w:val="es-ES"/>
+              </w:rPr>
+              <w:t xml:space="preserve"> en tiempo real </w:t>
+            </w:r>
+            <w:r>
+              <w:rPr>
+                <w:lang w:val="es-ES"/>
+              </w:rPr>
+              <w:t xml:space="preserve">y se pueda consultar el estado de vencimiento de los </w:t>
+            </w:r>
+            <w:r>
+              <w:rPr>
+                <w:lang w:val="es-ES"/>
+              </w:rPr>
+              <w:t>reactivos</w:t>
+            </w:r>
+            <w:r>
+              <w:rPr>
+                <w:lang w:val="es-ES"/>
+              </w:rPr>
+              <w:t>.</w:t>
+            </w:r>
+          </w:p>
+        </w:tc>
+      </w:tr>
+      <w:tr>
+        <w:tc>
+          <w:tcPr>
+            <w:tcW w:w="1470" w:type="dxa"/>
+            <w:vAlign w:val="center"/>
+          </w:tcPr>
+          <w:p>
+            <w:pPr>
+              <w:pStyle w:val="Compact"/>
+              <w:rPr>
+                <w:lang w:val="es-ES"/>
+              </w:rPr>
+            </w:pPr>
+            <w:r>
+              <w:rPr>
+                <w:lang w:val="es-ES"/>
+              </w:rPr>
+              <w:t>2</w:t>
+            </w:r>
+          </w:p>
+        </w:tc>
+        <w:tc>
+          <w:tcPr>
+            <w:tcW w:w="2715" w:type="dxa"/>
+            <w:vAlign w:val="center"/>
+          </w:tcPr>
+          <w:p>
+            <w:pPr>
+              <w:pStyle w:val="Compact"/>
+              <w:rPr>
+                <w:lang w:val="es-ES"/>
+              </w:rPr>
+            </w:pPr>
+            <w:r>
+              <w:rPr>
+                <w:lang w:val="es-ES"/>
+              </w:rPr>
+              <w:t>Corrección</w:t>
+            </w:r>
+            <w:r>
+              <w:rPr>
+                <w:lang w:val="es-ES"/>
+              </w:rPr>
+              <w:t xml:space="preserve"> </w:t>
+            </w:r>
+            <w:r>
+              <w:rPr>
+                <w:lang w:val="es-ES"/>
+              </w:rPr>
+              <w:t>funcional</w:t>
+            </w:r>
+          </w:p>
+        </w:tc>
+        <w:tc>
+          <w:tcPr>
+            <w:tcW w:w="5175" w:type="dxa"/>
+            <w:vAlign w:val="center"/>
+          </w:tcPr>
+          <w:p>
+            <w:pPr>
+              <w:pStyle w:val="Compact"/>
+              <w:rPr>
+                <w:lang w:val="es-ES"/>
+              </w:rPr>
+            </w:pPr>
+            <w:r>
+              <w:rPr>
+                <w:lang w:val="es-ES"/>
+              </w:rPr>
+              <w:t xml:space="preserve">El software debe estar en la </w:t>
+            </w:r>
+            <w:r>
+              <w:rPr>
+                <w:lang w:val="es-ES"/>
+              </w:rPr>
+              <w:t xml:space="preserve">capacidad de </w:t>
+            </w:r>
+            <w:r>
+              <w:rPr>
+                <w:lang w:val="es-ES"/>
+              </w:rPr>
+              <w:t xml:space="preserve">demostrar los resultados </w:t>
+            </w:r>
+            <w:r>
+              <w:rPr>
+                <w:lang w:val="es-ES"/>
+              </w:rPr>
+              <w:t xml:space="preserve">correctos con el </w:t>
+            </w:r>
+            <w:r>
+              <w:rPr>
+                <w:lang w:val="es-ES"/>
+              </w:rPr>
+              <w:t xml:space="preserve">nivel de </w:t>
+            </w:r>
+            <w:r>
+              <w:rPr>
+                <w:lang w:val="es-ES"/>
+              </w:rPr>
+              <w:t>precisión</w:t>
+            </w:r>
+            <w:r>
+              <w:rPr>
+                <w:lang w:val="es-ES"/>
+              </w:rPr>
+              <w:t xml:space="preserve"> </w:t>
+            </w:r>
+            <w:r>
+              <w:rPr>
+                <w:lang w:val="es-ES"/>
+              </w:rPr>
+              <w:t>requerido</w:t>
+            </w:r>
+            <w:r>
+              <w:rPr>
+                <w:lang w:val="es-ES"/>
+              </w:rPr>
+              <w:t xml:space="preserve"> </w:t>
+            </w:r>
+            <w:r>
+              <w:rPr>
+                <w:lang w:val="es-ES"/>
+              </w:rPr>
+              <w:t>principalmente</w:t>
+            </w:r>
+            <w:r>
+              <w:rPr>
+                <w:lang w:val="es-ES"/>
+              </w:rPr>
+              <w:t xml:space="preserve"> en las fechas de</w:t>
+            </w:r>
+            <w:r>
+              <w:rPr>
+                <w:lang w:val="es-ES"/>
+              </w:rPr>
+              <w:t xml:space="preserve"> vencimiento.</w:t>
+            </w:r>
+          </w:p>
+        </w:tc>
+      </w:tr>
+      <w:tr>
+        <w:tc>
+          <w:tcPr>
+            <w:tcW w:w="1470" w:type="dxa"/>
+            <w:vAlign w:val="center"/>
+          </w:tcPr>
+          <w:p>
+            <w:pPr>
+              <w:pStyle w:val="Compact"/>
+              <w:rPr>
+                <w:lang w:val="es-ES"/>
+              </w:rPr>
+            </w:pPr>
+            <w:r>
+              <w:rPr>
+                <w:lang w:val="es-ES"/>
+              </w:rPr>
+              <w:t>3</w:t>
+            </w:r>
+          </w:p>
+        </w:tc>
+        <w:tc>
+          <w:tcPr>
+            <w:tcW w:w="2715" w:type="dxa"/>
+            <w:vAlign w:val="center"/>
+          </w:tcPr>
+          <w:p>
+            <w:pPr>
+              <w:pStyle w:val="Compact"/>
+              <w:spacing w:line="259" w:lineRule="auto"/>
+              <w:rPr>
+                <w:lang w:val="es-ES"/>
+              </w:rPr>
+            </w:pPr>
+            <w:r>
+              <w:rPr>
+                <w:lang w:val="es-ES"/>
+              </w:rPr>
+              <w:t>Confidencialidad</w:t>
+            </w:r>
+          </w:p>
+        </w:tc>
+        <w:tc>
+          <w:tcPr>
+            <w:tcW w:w="5175" w:type="dxa"/>
+            <w:vAlign w:val="center"/>
+          </w:tcPr>
+          <w:p>
+            <w:pPr>
+              <w:pStyle w:val="Compact"/>
+              <w:rPr>
+                <w:lang w:val="es-ES"/>
+              </w:rPr>
+            </w:pPr>
+            <w:r>
+              <w:rPr>
+                <w:lang w:val="es-ES"/>
+              </w:rPr>
+              <w:t>Se debe restringir el acceso a la aplicación.</w:t>
+            </w:r>
+          </w:p>
+        </w:tc>
+      </w:tr>
+      <w:tr>
+        <w:tc>
+          <w:tcPr>
+            <w:tcW w:w="1470" w:type="dxa"/>
+            <w:vAlign w:val="center"/>
+          </w:tcPr>
+          <w:p>
+            <w:pPr>
+              <w:pStyle w:val="Compact"/>
+              <w:rPr>
+                <w:lang w:val="es-ES"/>
+              </w:rPr>
+            </w:pPr>
+            <w:r>
+              <w:rPr>
+                <w:lang w:val="es-ES"/>
+              </w:rPr>
+              <w:t>3</w:t>
+            </w:r>
+          </w:p>
+        </w:tc>
+        <w:tc>
+          <w:tcPr>
+            <w:tcW w:w="2715" w:type="dxa"/>
+            <w:vAlign w:val="center"/>
+          </w:tcPr>
+          <w:p>
+            <w:pPr>
+              <w:pStyle w:val="Compact"/>
+              <w:rPr>
+                <w:lang w:val="es-ES"/>
+              </w:rPr>
+            </w:pPr>
+            <w:r>
+              <w:rPr>
+                <w:lang w:val="es-ES"/>
+              </w:rPr>
+              <w:t>Integridad</w:t>
+            </w:r>
+          </w:p>
+        </w:tc>
+        <w:tc>
+          <w:tcPr>
+            <w:tcW w:w="5175" w:type="dxa"/>
+            <w:vAlign w:val="center"/>
+          </w:tcPr>
+          <w:p>
+            <w:pPr>
+              <w:pStyle w:val="Compact"/>
+              <w:rPr>
+                <w:lang w:val="es-ES"/>
+              </w:rPr>
+            </w:pPr>
+            <w:r>
+              <w:rPr>
+                <w:lang w:val="es-ES"/>
+              </w:rPr>
+              <w:t>Manejar roles que tienen diferentes responsabilidades y capacidades dentro del mismo.</w:t>
+            </w:r>
+          </w:p>
+        </w:tc>
+      </w:tr>
+      <w:tr>
+        <w:tc>
+          <w:tcPr>
+            <w:tcW w:w="1470" w:type="dxa"/>
+            <w:vAlign w:val="center"/>
+          </w:tcPr>
+          <w:p>
+            <w:pPr>
+              <w:pStyle w:val="Compact"/>
+              <w:rPr>
+                <w:lang w:val="es-ES"/>
+              </w:rPr>
+            </w:pPr>
+            <w:r>
+              <w:rPr>
+                <w:lang w:val="es-ES"/>
+              </w:rPr>
+              <w:t>4</w:t>
+            </w:r>
+          </w:p>
+        </w:tc>
+        <w:tc>
+          <w:tcPr>
+            <w:tcW w:w="2715" w:type="dxa"/>
+            <w:vAlign w:val="center"/>
+          </w:tcPr>
+          <w:p>
+            <w:pPr>
+              <w:pStyle w:val="Compact"/>
+              <w:rPr>
+                <w:lang w:val="es-ES"/>
+              </w:rPr>
+            </w:pPr>
+            <w:r>
+              <w:rPr>
+                <w:lang w:val="es-ES"/>
+              </w:rPr>
+              <w:t>Capacidad para ser usado</w:t>
+            </w:r>
+          </w:p>
+        </w:tc>
+        <w:tc>
+          <w:tcPr>
+            <w:tcW w:w="5175" w:type="dxa"/>
+            <w:vAlign w:val="center"/>
+          </w:tcPr>
+          <w:p>
+            <w:pPr>
+              <w:pStyle w:val="Compact"/>
+              <w:rPr>
+                <w:lang w:val="es-ES"/>
+              </w:rPr>
+            </w:pPr>
+            <w:r>
+              <w:rPr>
+                <w:lang w:val="es-ES"/>
+              </w:rPr>
+              <w:t>El software debe ser intuitivo y fácil de manejar por los usuarios.</w:t>
+            </w:r>
+          </w:p>
+        </w:tc>
+      </w:tr>
+      <w:tr>
+        <w:tc>
+          <w:tcPr>
+            <w:tcW w:w="1470" w:type="dxa"/>
+            <w:vAlign w:val="center"/>
+          </w:tcPr>
+          <w:p>
+            <w:pPr>
+              <w:pStyle w:val="Compact"/>
+              <w:rPr>
+                <w:lang w:val="es-ES"/>
+              </w:rPr>
+            </w:pPr>
+            <w:r>
+              <w:rPr>
+                <w:lang w:val="es-ES"/>
+              </w:rPr>
+              <w:t>5</w:t>
+            </w:r>
+          </w:p>
+        </w:tc>
+        <w:tc>
+          <w:tcPr>
+            <w:tcW w:w="2715" w:type="dxa"/>
+            <w:vAlign w:val="center"/>
+          </w:tcPr>
+          <w:p>
+            <w:pPr>
+              <w:pStyle w:val="Compact"/>
+              <w:rPr>
+                <w:lang w:val="es-ES"/>
+              </w:rPr>
+            </w:pPr>
+            <w:r>
+              <w:rPr>
+                <w:lang w:val="es-ES"/>
+              </w:rPr>
+              <w:t>Tolerancia a fallos</w:t>
+            </w:r>
+          </w:p>
+        </w:tc>
+        <w:tc>
+          <w:tcPr>
+            <w:tcW w:w="5175" w:type="dxa"/>
+            <w:vAlign w:val="center"/>
+          </w:tcPr>
+          <w:p>
+            <w:pPr>
+              <w:pStyle w:val="Compact"/>
+              <w:rPr>
+                <w:lang w:val="es-ES"/>
+              </w:rPr>
+            </w:pPr>
+            <w:r>
+              <w:rPr>
+                <w:lang w:val="es-ES"/>
+              </w:rPr>
+              <w:t>El software debe estar en la capacidad de recuperarse ante cualquier falla.</w:t>
+            </w:r>
+          </w:p>
+        </w:tc>
+      </w:tr>
+    </w:tbl>
+    <w:p>
+      <w:pPr>
+        <w:pStyle w:val="Compact"/>
+        <w:rPr>
+          <w:lang w:val="es-ES"/>
+        </w:rPr>
+      </w:pPr>
+    </w:p>
+    <w:p>
+      <w:pPr>
+        <w:pStyle w:val="Heading2"/>
+        <w:rPr>
+          <w:lang w:val="es-ES"/>
+        </w:rPr>
+      </w:pPr>
+      <w:bookmarkStart w:id="3" w:name="_partes_interesadas_stakeholders"/>
+      <w:r>
+        <w:rPr>
+          <w:lang w:val="es-ES"/>
+        </w:rPr>
+        <w:t>Partes interesadas (Stakeholders)</w:t>
+      </w:r>
       <w:bookmarkEnd w:id="3"/>
-    </w:p>
-    <w:p>
-      <w:pPr>
-        <w:pStyle w:val="Textoindependiente"/>
-        <w:rPr>
-          <w:lang w:val="es-ES"/>
-        </w:rPr>
-      </w:pPr>
-    </w:p>
-    <w:p>
-      <w:pPr>
-        <w:pStyle w:val="Ttulo2"/>
-        <w:rPr>
-          <w:lang w:val="es-ES"/>
-        </w:rPr>
-      </w:pPr>
-      <w:bookmarkStart w:id="4" w:name="_partes_interesadas_stakeholders"/>
-      <w:r>
-        <w:rPr>
-          <w:lang w:val="es-ES"/>
-        </w:rPr>
-        <w:t>Partes interesadas (Stakeholders)</w:t>
-      </w:r>
-      <w:bookmarkEnd w:id="4"/>
     </w:p>
     <w:tbl>
       <w:tblPr>
@@ -1397,29 +1995,17 @@
             <w:pPr>
               <w:rPr>
                 <w:i/>
+                <w:iCs/>
                 <w:lang w:val="es-ES"/>
               </w:rPr>
             </w:pPr>
             <w:r>
               <w:rPr>
                 <w:i/>
-                <w:lang w:val="es-ES"/>
-              </w:rPr>
-              <w:t xml:space="preserve">Evitar </w:t>
-            </w:r>
-            <w:r>
-              <w:rPr>
-                <w:i/>
-                <w:lang w:val="es-ES"/>
-              </w:rPr>
-              <w:t>pérdidas</w:t>
-            </w:r>
-            <w:r>
-              <w:rPr>
-                <w:i/>
-                <w:lang w:val="es-ES"/>
-              </w:rPr>
-              <w:t xml:space="preserve"> de reactivos</w:t>
+                <w:iCs/>
+                <w:lang w:val="es-ES"/>
+              </w:rPr>
+              <w:t>Evitar pérdidas de reactivos</w:t>
             </w:r>
           </w:p>
           <w:p>
@@ -1500,29 +2086,17 @@
             <w:pPr>
               <w:rPr>
                 <w:i/>
+                <w:iCs/>
                 <w:lang w:val="es-ES"/>
               </w:rPr>
             </w:pPr>
             <w:r>
               <w:rPr>
                 <w:i/>
-                <w:lang w:val="es-ES"/>
-              </w:rPr>
-              <w:t xml:space="preserve">Evitar </w:t>
-            </w:r>
-            <w:r>
-              <w:rPr>
-                <w:i/>
-                <w:lang w:val="es-ES"/>
-              </w:rPr>
-              <w:t>pérdidas</w:t>
-            </w:r>
-            <w:r>
-              <w:rPr>
-                <w:i/>
-                <w:lang w:val="es-ES"/>
-              </w:rPr>
-              <w:t xml:space="preserve"> de reactivos</w:t>
+                <w:iCs/>
+                <w:lang w:val="es-ES"/>
+              </w:rPr>
+              <w:t>Evitar pérdidas de reactivos</w:t>
             </w:r>
           </w:p>
           <w:p>
@@ -1829,7 +2403,103 @@
     </w:tbl>
     <w:p>
       <w:pPr>
-        <w:pStyle w:val="Textoindependiente"/>
+        <w:pStyle w:val="Heading1"/>
+        <w:spacing w:line="259" w:lineRule="auto"/>
+        <w:rPr>
+          <w:lang w:val="es-ES"/>
+        </w:rPr>
+      </w:pPr>
+      <w:r>
+        <w:rPr>
+          <w:lang w:val="es-ES"/>
+        </w:rPr>
+        <w:t xml:space="preserve">Restricciones de la Arquitectura </w:t>
+      </w:r>
+    </w:p>
+    <w:p>
+      <w:pPr>
+        <w:rPr>
+          <w:lang w:val="es-ES"/>
+        </w:rPr>
+      </w:pPr>
+    </w:p>
+    <w:p>
+      <w:pPr>
+        <w:pStyle w:val="Heading2"/>
+        <w:spacing w:line="259" w:lineRule="auto"/>
+        <w:rPr>
+          <w:lang w:val="es-ES"/>
+        </w:rPr>
+      </w:pPr>
+      <w:r>
+        <w:rPr>
+          <w:lang w:val="es-ES"/>
+        </w:rPr>
+        <w:t xml:space="preserve">Contenido. </w:t>
+      </w:r>
+    </w:p>
+    <w:p>
+      <w:r>
+        <w:rPr>
+          <w:lang w:val="es-ES"/>
+        </w:rPr>
+        <w:t xml:space="preserve">Cualquier requerimiento que restrinja a los arquitectos de software en la libertad de diseño y la toma de decisiones sobre la implementación o el proceso de desarrollo. Estas restricciones a veces van más allá de sistemas individuales y son válidos para organizaciones y compañías enteras. </w:t>
+      </w:r>
+    </w:p>
+    <w:p>
+      <w:pPr>
+        <w:pStyle w:val="Heading2"/>
+        <w:spacing w:line="259" w:lineRule="auto"/>
+        <w:rPr>
+          <w:lang w:val="es-ES"/>
+        </w:rPr>
+      </w:pPr>
+      <w:r>
+        <w:rPr>
+          <w:lang w:val="es-ES"/>
+        </w:rPr>
+        <w:t xml:space="preserve">Motivación. </w:t>
+      </w:r>
+    </w:p>
+    <w:p>
+      <w:r>
+        <w:rPr>
+          <w:lang w:val="es-ES"/>
+        </w:rPr>
+        <w:t xml:space="preserve">Los arquitectos deben saber exactamente sus libertades respecto a las decisiones de diseño y en donde deben apegarse a restricciones. Las restricciones siempre deben ser acatadas, aunque en algunos casos pueden ser negociables. </w:t>
+      </w:r>
+    </w:p>
+    <w:p>
+      <w:pPr>
+        <w:pStyle w:val="Heading2"/>
+        <w:spacing w:line="259" w:lineRule="auto"/>
+        <w:rPr>
+          <w:lang w:val="es-ES"/>
+        </w:rPr>
+      </w:pPr>
+      <w:r>
+        <w:rPr>
+          <w:lang w:val="es-ES"/>
+        </w:rPr>
+        <w:t xml:space="preserve">Forma. </w:t>
+      </w:r>
+    </w:p>
+    <w:p>
+      <w:pPr>
+        <w:rPr>
+          <w:lang w:val="es-ES"/>
+        </w:rPr>
+      </w:pPr>
+      <w:r>
+        <w:rPr>
+          <w:lang w:val="es-ES"/>
+        </w:rPr>
+        <w:t>Tablas de restricciones con sus explicaciones. Si se requiere, se pueden subdividir en restricciones técnicas, organizacionales y/o políticas y convenciones (por</w:t>
+      </w:r>
+    </w:p>
+    <w:p>
+      <w:pPr>
+        <w:pStyle w:val="BodyText"/>
         <w:rPr>
           <w:lang w:val="es-ES"/>
         </w:rPr>
@@ -1845,7 +2515,7 @@
 </file>
 
 <file path=word/endnotes.xml><?xml version="1.0" encoding="utf-8"?>
-<w:endnotes xmlns:wpc="http://schemas.microsoft.com/office/word/2010/wordprocessingCanvas" xmlns:cx="http://schemas.microsoft.com/office/drawing/2014/chartex" xmlns:mc="http://schemas.openxmlformats.org/markup-compatibility/2006" xmlns:o="urn:schemas-microsoft-com:office:office" xmlns:r="http://schemas.openxmlformats.org/officeDocument/2006/relationships" xmlns:m="http://schemas.openxmlformats.org/officeDocument/2006/math" xmlns:v="urn:schemas-microsoft-com:vml" xmlns:wp14="http://schemas.microsoft.com/office/word/2010/wordprocessingDrawing" xmlns:wp="http://schemas.openxmlformats.org/drawingml/2006/wordprocessingDrawing" xmlns:w10="urn:schemas-microsoft-com:office:word" xmlns:w="http://schemas.openxmlformats.org/wordprocessingml/2006/main" xmlns:w14="http://schemas.microsoft.com/office/word/2010/wordml" xmlns:w15="http://schemas.microsoft.com/office/word/2012/wordml" xmlns:w16se="http://schemas.microsoft.com/office/word/2015/wordml/symex" xmlns:wpg="http://schemas.microsoft.com/office/word/2010/wordprocessingGroup" xmlns:wpi="http://schemas.microsoft.com/office/word/2010/wordprocessingInk" xmlns:wne="http://schemas.microsoft.com/office/word/2006/wordml" xmlns:wps="http://schemas.microsoft.com/office/word/2010/wordprocessingShape" mc:Ignorable="w14 w15 w16se wp14">
+<w:endnotes xmlns:wpc="http://schemas.microsoft.com/office/word/2010/wordprocessingCanvas" xmlns:cx="http://schemas.microsoft.com/office/drawing/2014/chartex" xmlns:cx1="http://schemas.microsoft.com/office/drawing/2015/9/8/chartex" xmlns:cx2="http://schemas.microsoft.com/office/drawing/2015/10/21/chartex" xmlns:cx3="http://schemas.microsoft.com/office/drawing/2016/5/9/chartex" xmlns:cx4="http://schemas.microsoft.com/office/drawing/2016/5/10/chartex" xmlns:cx5="http://schemas.microsoft.com/office/drawing/2016/5/11/chartex" xmlns:cx6="http://schemas.microsoft.com/office/drawing/2016/5/12/chartex" xmlns:cx7="http://schemas.microsoft.com/office/drawing/2016/5/13/chartex" xmlns:cx8="http://schemas.microsoft.com/office/drawing/2016/5/14/chartex" xmlns:mc="http://schemas.openxmlformats.org/markup-compatibility/2006" xmlns:aink="http://schemas.microsoft.com/office/drawing/2016/ink" xmlns:am3d="http://schemas.microsoft.com/office/drawing/2017/model3d" xmlns:o="urn:schemas-microsoft-com:office:office" xmlns:r="http://schemas.openxmlformats.org/officeDocument/2006/relationships" xmlns:m="http://schemas.openxmlformats.org/officeDocument/2006/math" xmlns:v="urn:schemas-microsoft-com:vml" xmlns:wp14="http://schemas.microsoft.com/office/word/2010/wordprocessingDrawing" xmlns:wp="http://schemas.openxmlformats.org/drawingml/2006/wordprocessingDrawing" xmlns:w10="urn:schemas-microsoft-com:office:word" xmlns:w="http://schemas.openxmlformats.org/wordprocessingml/2006/main" xmlns:w14="http://schemas.microsoft.com/office/word/2010/wordml" xmlns:w15="http://schemas.microsoft.com/office/word/2012/wordml" xmlns:w16cex="http://schemas.microsoft.com/office/word/2018/wordml/cex" xmlns:w16cid="http://schemas.microsoft.com/office/word/2016/wordml/cid" xmlns:w16="http://schemas.microsoft.com/office/word/2018/wordml" xmlns:w16se="http://schemas.microsoft.com/office/word/2015/wordml/symex" xmlns:wpg="http://schemas.microsoft.com/office/word/2010/wordprocessingGroup" xmlns:wpi="http://schemas.microsoft.com/office/word/2010/wordprocessingInk" xmlns:wne="http://schemas.microsoft.com/office/word/2006/wordml" xmlns:wps="http://schemas.microsoft.com/office/word/2010/wordprocessingShape" mc:Ignorable="w14 w15 w16se w16cid w16 w16cex wp14">
   <w:endnote w:type="separator" w:id="-1">
     <w:p>
       <w:pPr>
@@ -1864,13 +2534,20 @@
       <w:r>
         <w:continuationSeparator/>
       </w:r>
+    </w:p>
+  </w:endnote>
+  <w:endnote w:type="continuationNotice" w:id="1">
+    <w:p>
+      <w:pPr>
+        <w:spacing w:after="0"/>
+      </w:pPr>
     </w:p>
   </w:endnote>
 </w:endnotes>
 </file>
 
 <file path=word/footnotes.xml><?xml version="1.0" encoding="utf-8"?>
-<w:footnotes xmlns:wpc="http://schemas.microsoft.com/office/word/2010/wordprocessingCanvas" xmlns:cx="http://schemas.microsoft.com/office/drawing/2014/chartex" xmlns:mc="http://schemas.openxmlformats.org/markup-compatibility/2006" xmlns:o="urn:schemas-microsoft-com:office:office" xmlns:r="http://schemas.openxmlformats.org/officeDocument/2006/relationships" xmlns:m="http://schemas.openxmlformats.org/officeDocument/2006/math" xmlns:v="urn:schemas-microsoft-com:vml" xmlns:wp14="http://schemas.microsoft.com/office/word/2010/wordprocessingDrawing" xmlns:wp="http://schemas.openxmlformats.org/drawingml/2006/wordprocessingDrawing" xmlns:w10="urn:schemas-microsoft-com:office:word" xmlns:w="http://schemas.openxmlformats.org/wordprocessingml/2006/main" xmlns:w14="http://schemas.microsoft.com/office/word/2010/wordml" xmlns:w15="http://schemas.microsoft.com/office/word/2012/wordml" xmlns:w16se="http://schemas.microsoft.com/office/word/2015/wordml/symex" xmlns:wpg="http://schemas.microsoft.com/office/word/2010/wordprocessingGroup" xmlns:wpi="http://schemas.microsoft.com/office/word/2010/wordprocessingInk" xmlns:wne="http://schemas.microsoft.com/office/word/2006/wordml" xmlns:wps="http://schemas.microsoft.com/office/word/2010/wordprocessingShape" mc:Ignorable="w14 w15 w16se wp14">
+<w:footnotes xmlns:wpc="http://schemas.microsoft.com/office/word/2010/wordprocessingCanvas" xmlns:cx="http://schemas.microsoft.com/office/drawing/2014/chartex" xmlns:cx1="http://schemas.microsoft.com/office/drawing/2015/9/8/chartex" xmlns:cx2="http://schemas.microsoft.com/office/drawing/2015/10/21/chartex" xmlns:cx3="http://schemas.microsoft.com/office/drawing/2016/5/9/chartex" xmlns:cx4="http://schemas.microsoft.com/office/drawing/2016/5/10/chartex" xmlns:cx5="http://schemas.microsoft.com/office/drawing/2016/5/11/chartex" xmlns:cx6="http://schemas.microsoft.com/office/drawing/2016/5/12/chartex" xmlns:cx7="http://schemas.microsoft.com/office/drawing/2016/5/13/chartex" xmlns:cx8="http://schemas.microsoft.com/office/drawing/2016/5/14/chartex" xmlns:mc="http://schemas.openxmlformats.org/markup-compatibility/2006" xmlns:aink="http://schemas.microsoft.com/office/drawing/2016/ink" xmlns:am3d="http://schemas.microsoft.com/office/drawing/2017/model3d" xmlns:o="urn:schemas-microsoft-com:office:office" xmlns:r="http://schemas.openxmlformats.org/officeDocument/2006/relationships" xmlns:m="http://schemas.openxmlformats.org/officeDocument/2006/math" xmlns:v="urn:schemas-microsoft-com:vml" xmlns:wp14="http://schemas.microsoft.com/office/word/2010/wordprocessingDrawing" xmlns:wp="http://schemas.openxmlformats.org/drawingml/2006/wordprocessingDrawing" xmlns:w10="urn:schemas-microsoft-com:office:word" xmlns:w="http://schemas.openxmlformats.org/wordprocessingml/2006/main" xmlns:w14="http://schemas.microsoft.com/office/word/2010/wordml" xmlns:w15="http://schemas.microsoft.com/office/word/2012/wordml" xmlns:w16cex="http://schemas.microsoft.com/office/word/2018/wordml/cex" xmlns:w16cid="http://schemas.microsoft.com/office/word/2016/wordml/cid" xmlns:w16="http://schemas.microsoft.com/office/word/2018/wordml" xmlns:w16se="http://schemas.microsoft.com/office/word/2015/wordml/symex" xmlns:wpg="http://schemas.microsoft.com/office/word/2010/wordprocessingGroup" xmlns:wpi="http://schemas.microsoft.com/office/word/2010/wordprocessingInk" xmlns:wne="http://schemas.microsoft.com/office/word/2006/wordml" xmlns:wps="http://schemas.microsoft.com/office/word/2010/wordprocessingShape" mc:Ignorable="w14 w15 w16se w16cid w16 w16cex wp14">
   <w:footnote w:type="separator" w:id="-1">
     <w:p>
       <w:r>
@@ -1883,13 +2560,20 @@
       <w:r>
         <w:continuationSeparator/>
       </w:r>
+    </w:p>
+  </w:footnote>
+  <w:footnote w:type="continuationNotice" w:id="1">
+    <w:p>
+      <w:pPr>
+        <w:spacing w:after="0"/>
+      </w:pPr>
     </w:p>
   </w:footnote>
 </w:footnotes>
 </file>
 
 <file path=word/numbering.xml><?xml version="1.0" encoding="utf-8"?>
-<w:numbering xmlns:wpc="http://schemas.microsoft.com/office/word/2010/wordprocessingCanvas" xmlns:cx="http://schemas.microsoft.com/office/drawing/2014/chartex" xmlns:mc="http://schemas.openxmlformats.org/markup-compatibility/2006" xmlns:o="urn:schemas-microsoft-com:office:office" xmlns:r="http://schemas.openxmlformats.org/officeDocument/2006/relationships" xmlns:m="http://schemas.openxmlformats.org/officeDocument/2006/math" xmlns:v="urn:schemas-microsoft-com:vml" xmlns:wp14="http://schemas.microsoft.com/office/word/2010/wordprocessingDrawing" xmlns:wp="http://schemas.openxmlformats.org/drawingml/2006/wordprocessingDrawing" xmlns:w10="urn:schemas-microsoft-com:office:word" xmlns:w="http://schemas.openxmlformats.org/wordprocessingml/2006/main" xmlns:w14="http://schemas.microsoft.com/office/word/2010/wordml" xmlns:w15="http://schemas.microsoft.com/office/word/2012/wordml" xmlns:w16se="http://schemas.microsoft.com/office/word/2015/wordml/symex" xmlns:wpg="http://schemas.microsoft.com/office/word/2010/wordprocessingGroup" xmlns:wpi="http://schemas.microsoft.com/office/word/2010/wordprocessingInk" xmlns:wne="http://schemas.microsoft.com/office/word/2006/wordml" xmlns:wps="http://schemas.microsoft.com/office/word/2010/wordprocessingShape" mc:Ignorable="w14 w15 w16se wp14">
+<w:numbering xmlns:wpc="http://schemas.microsoft.com/office/word/2010/wordprocessingCanvas" xmlns:cx="http://schemas.microsoft.com/office/drawing/2014/chartex" xmlns:cx1="http://schemas.microsoft.com/office/drawing/2015/9/8/chartex" xmlns:cx2="http://schemas.microsoft.com/office/drawing/2015/10/21/chartex" xmlns:cx3="http://schemas.microsoft.com/office/drawing/2016/5/9/chartex" xmlns:cx4="http://schemas.microsoft.com/office/drawing/2016/5/10/chartex" xmlns:cx5="http://schemas.microsoft.com/office/drawing/2016/5/11/chartex" xmlns:cx6="http://schemas.microsoft.com/office/drawing/2016/5/12/chartex" xmlns:cx7="http://schemas.microsoft.com/office/drawing/2016/5/13/chartex" xmlns:cx8="http://schemas.microsoft.com/office/drawing/2016/5/14/chartex" xmlns:mc="http://schemas.openxmlformats.org/markup-compatibility/2006" xmlns:aink="http://schemas.microsoft.com/office/drawing/2016/ink" xmlns:am3d="http://schemas.microsoft.com/office/drawing/2017/model3d" xmlns:o="urn:schemas-microsoft-com:office:office" xmlns:r="http://schemas.openxmlformats.org/officeDocument/2006/relationships" xmlns:m="http://schemas.openxmlformats.org/officeDocument/2006/math" xmlns:v="urn:schemas-microsoft-com:vml" xmlns:wp14="http://schemas.microsoft.com/office/word/2010/wordprocessingDrawing" xmlns:wp="http://schemas.openxmlformats.org/drawingml/2006/wordprocessingDrawing" xmlns:w10="urn:schemas-microsoft-com:office:word" xmlns:w="http://schemas.openxmlformats.org/wordprocessingml/2006/main" xmlns:w14="http://schemas.microsoft.com/office/word/2010/wordml" xmlns:w15="http://schemas.microsoft.com/office/word/2012/wordml" xmlns:w16cex="http://schemas.microsoft.com/office/word/2018/wordml/cex" xmlns:w16cid="http://schemas.microsoft.com/office/word/2016/wordml/cid" xmlns:w16="http://schemas.microsoft.com/office/word/2018/wordml" xmlns:w16se="http://schemas.microsoft.com/office/word/2015/wordml/symex" xmlns:wpg="http://schemas.microsoft.com/office/word/2010/wordprocessingGroup" xmlns:wpi="http://schemas.microsoft.com/office/word/2010/wordprocessingInk" xmlns:wne="http://schemas.microsoft.com/office/word/2006/wordml" xmlns:wps="http://schemas.microsoft.com/office/word/2010/wordprocessingShape" mc:Ignorable="w14 w15 w16se w16cid w16 w16cex wp14">
   <w:abstractNum w:abstractNumId="0" w15:restartNumberingAfterBreak="0">
     <w:nsid w:val="EA454B4C"/>
     <w:multiLevelType w:val="multilevel"/>
@@ -3003,7 +3687,7 @@
 </file>
 
 <file path=word/styles.xml><?xml version="1.0" encoding="utf-8"?>
-<w:styles xmlns:mc="http://schemas.openxmlformats.org/markup-compatibility/2006" xmlns:r="http://schemas.openxmlformats.org/officeDocument/2006/relationships" xmlns:w="http://schemas.openxmlformats.org/wordprocessingml/2006/main" xmlns:w14="http://schemas.microsoft.com/office/word/2010/wordml" xmlns:w15="http://schemas.microsoft.com/office/word/2012/wordml" xmlns:w16se="http://schemas.microsoft.com/office/word/2015/wordml/symex" mc:Ignorable="w14 w15 w16se">
+<w:styles xmlns:mc="http://schemas.openxmlformats.org/markup-compatibility/2006" xmlns:r="http://schemas.openxmlformats.org/officeDocument/2006/relationships" xmlns:w="http://schemas.openxmlformats.org/wordprocessingml/2006/main" xmlns:w14="http://schemas.microsoft.com/office/word/2010/wordml" xmlns:w15="http://schemas.microsoft.com/office/word/2012/wordml" xmlns:w16cex="http://schemas.microsoft.com/office/word/2018/wordml/cex" xmlns:w16cid="http://schemas.microsoft.com/office/word/2016/wordml/cid" xmlns:w16="http://schemas.microsoft.com/office/word/2018/wordml" xmlns:w16se="http://schemas.microsoft.com/office/word/2015/wordml/symex" mc:Ignorable="w14 w15 w16se w16cid w16 w16cex">
   <w:docDefaults>
     <w:rPrDefault>
       <w:rPr>
@@ -3019,8 +3703,17 @@
       </w:pPr>
     </w:pPrDefault>
   </w:docDefaults>
-  <w:latentStyles w:defLockedState="0" w:defUIPriority="0" w:defSemiHidden="0" w:defUnhideWhenUsed="0" w:defQFormat="0" w:count="371">
-    <w:lsdException w:name="heading 4" w:semiHidden="1" w:unhideWhenUsed="1"/>
+  <w:latentStyles w:defLockedState="0" w:defUIPriority="0" w:defSemiHidden="0" w:defUnhideWhenUsed="0" w:defQFormat="0" w:count="376">
+    <w:lsdException w:name="Normal" w:qFormat="1"/>
+    <w:lsdException w:name="heading 1" w:uiPriority="9" w:qFormat="1"/>
+    <w:lsdException w:name="heading 2" w:uiPriority="9" w:qFormat="1"/>
+    <w:lsdException w:name="heading 3" w:uiPriority="9" w:qFormat="1"/>
+    <w:lsdException w:name="heading 4" w:semiHidden="1" w:uiPriority="9" w:unhideWhenUsed="1" w:qFormat="1"/>
+    <w:lsdException w:name="heading 5" w:uiPriority="9" w:qFormat="1"/>
+    <w:lsdException w:name="heading 6" w:uiPriority="9" w:qFormat="1"/>
+    <w:lsdException w:name="heading 7" w:uiPriority="9" w:qFormat="1"/>
+    <w:lsdException w:name="heading 8" w:uiPriority="9" w:qFormat="1"/>
+    <w:lsdException w:name="heading 9" w:uiPriority="9" w:qFormat="1"/>
     <w:lsdException w:name="index 1" w:semiHidden="1" w:unhideWhenUsed="1"/>
     <w:lsdException w:name="index 2" w:semiHidden="1" w:unhideWhenUsed="1"/>
     <w:lsdException w:name="index 3" w:semiHidden="1" w:unhideWhenUsed="1"/>
@@ -3040,7 +3733,7 @@
     <w:lsdException w:name="toc 8" w:semiHidden="1" w:unhideWhenUsed="1"/>
     <w:lsdException w:name="toc 9" w:semiHidden="1" w:unhideWhenUsed="1"/>
     <w:lsdException w:name="Normal Indent" w:semiHidden="1" w:unhideWhenUsed="1"/>
-    <w:lsdException w:name="footnote text" w:semiHidden="1" w:unhideWhenUsed="1"/>
+    <w:lsdException w:name="footnote text" w:semiHidden="1" w:uiPriority="9" w:unhideWhenUsed="1" w:qFormat="1"/>
     <w:lsdException w:name="annotation text" w:semiHidden="1" w:unhideWhenUsed="1"/>
     <w:lsdException w:name="header" w:semiHidden="1" w:unhideWhenUsed="1"/>
     <w:lsdException w:name="footer" w:semiHidden="1" w:unhideWhenUsed="1"/>
@@ -3070,10 +3763,11 @@
     <w:lsdException w:name="List Number 3" w:semiHidden="1" w:unhideWhenUsed="1"/>
     <w:lsdException w:name="List Number 4" w:semiHidden="1" w:unhideWhenUsed="1"/>
     <w:lsdException w:name="List Number 5" w:semiHidden="1" w:unhideWhenUsed="1"/>
+    <w:lsdException w:name="Title" w:qFormat="1"/>
     <w:lsdException w:name="Closing" w:semiHidden="1" w:unhideWhenUsed="1"/>
     <w:lsdException w:name="Signature" w:semiHidden="1" w:unhideWhenUsed="1"/>
-    <w:lsdException w:name="Default Paragraph Font" w:semiHidden="1" w:unhideWhenUsed="1"/>
-    <w:lsdException w:name="Body Text" w:semiHidden="1" w:unhideWhenUsed="1"/>
+    <w:lsdException w:name="Default Paragraph Font" w:semiHidden="1" w:uiPriority="1" w:unhideWhenUsed="1"/>
+    <w:lsdException w:name="Body Text" w:semiHidden="1" w:unhideWhenUsed="1" w:qFormat="1"/>
     <w:lsdException w:name="Body Text Indent" w:semiHidden="1" w:unhideWhenUsed="1"/>
     <w:lsdException w:name="List Continue" w:semiHidden="1" w:unhideWhenUsed="1"/>
     <w:lsdException w:name="List Continue 2" w:semiHidden="1" w:unhideWhenUsed="1"/>
@@ -3081,12 +3775,13 @@
     <w:lsdException w:name="List Continue 4" w:semiHidden="1" w:unhideWhenUsed="1"/>
     <w:lsdException w:name="List Continue 5" w:semiHidden="1" w:unhideWhenUsed="1"/>
     <w:lsdException w:name="Message Header" w:semiHidden="1" w:unhideWhenUsed="1"/>
+    <w:lsdException w:name="Subtitle" w:qFormat="1"/>
     <w:lsdException w:name="Salutation" w:semiHidden="1" w:unhideWhenUsed="1"/>
-    <w:lsdException w:name="Date" w:semiHidden="1" w:unhideWhenUsed="1"/>
+    <w:lsdException w:name="Date" w:semiHidden="1" w:unhideWhenUsed="1" w:qFormat="1"/>
     <w:lsdException w:name="Body Text 3" w:semiHidden="1" w:unhideWhenUsed="1"/>
     <w:lsdException w:name="Body Text Indent 2" w:semiHidden="1" w:unhideWhenUsed="1"/>
     <w:lsdException w:name="Body Text Indent 3" w:semiHidden="1" w:unhideWhenUsed="1"/>
-    <w:lsdException w:name="Block Text" w:semiHidden="1" w:unhideWhenUsed="1"/>
+    <w:lsdException w:name="Block Text" w:semiHidden="1" w:uiPriority="9" w:unhideWhenUsed="1" w:qFormat="1"/>
     <w:lsdException w:name="Hyperlink" w:semiHidden="1" w:unhideWhenUsed="1"/>
     <w:lsdException w:name="FollowedHyperlink" w:semiHidden="1" w:unhideWhenUsed="1"/>
     <w:lsdException w:name="Document Map" w:semiHidden="1" w:unhideWhenUsed="1"/>
@@ -3107,7 +3802,7 @@
     <w:lsdException w:name="HTML Variable" w:semiHidden="1" w:unhideWhenUsed="1"/>
     <w:lsdException w:name="Normal Table" w:semiHidden="1" w:unhideWhenUsed="1"/>
     <w:lsdException w:name="annotation subject" w:semiHidden="1" w:unhideWhenUsed="1"/>
-    <w:lsdException w:name="No List" w:semiHidden="1" w:unhideWhenUsed="1"/>
+    <w:lsdException w:name="No List" w:semiHidden="1" w:uiPriority="99" w:unhideWhenUsed="1"/>
     <w:lsdException w:name="Outline List 1" w:semiHidden="1" w:unhideWhenUsed="1"/>
     <w:lsdException w:name="Outline List 2" w:semiHidden="1" w:unhideWhenUsed="1"/>
     <w:lsdException w:name="Outline List 3" w:semiHidden="1" w:unhideWhenUsed="1"/>
@@ -3154,6 +3849,7 @@
     <w:lsdException w:name="Table Web 2" w:semiHidden="1" w:unhideWhenUsed="1"/>
     <w:lsdException w:name="Table Web 3" w:semiHidden="1" w:unhideWhenUsed="1"/>
     <w:lsdException w:name="Balloon Text" w:semiHidden="1" w:unhideWhenUsed="1"/>
+    <w:lsdException w:name="Table Grid" w:uiPriority="59"/>
     <w:lsdException w:name="Table Theme" w:semiHidden="1" w:unhideWhenUsed="1"/>
     <w:lsdException w:name="Placeholder Text" w:semiHidden="1"/>
     <w:lsdException w:name="Light Shading"/>
@@ -3256,8 +3952,8 @@
     <w:lsdException w:name="Colorful Shading Accent 6"/>
     <w:lsdException w:name="Colorful List Accent 6"/>
     <w:lsdException w:name="Colorful Grid Accent 6"/>
-    <w:lsdException w:name="Bibliography" w:semiHidden="1" w:unhideWhenUsed="1"/>
-    <w:lsdException w:name="TOC Heading" w:semiHidden="1" w:unhideWhenUsed="1"/>
+    <w:lsdException w:name="Bibliography" w:semiHidden="1" w:unhideWhenUsed="1" w:qFormat="1"/>
+    <w:lsdException w:name="TOC Heading" w:semiHidden="1" w:uiPriority="39" w:unhideWhenUsed="1" w:qFormat="1"/>
     <w:lsdException w:name="Grid Table 4" w:uiPriority="49"/>
     <w:lsdException w:name="Grid Table 5 Dark" w:uiPriority="50"/>
     <w:lsdException w:name="Grid Table 6 Colorful" w:uiPriority="51"/>
@@ -3353,15 +4049,20 @@
     <w:lsdException w:name="List Table 5 Dark Accent 6" w:uiPriority="50"/>
     <w:lsdException w:name="List Table 6 Colorful Accent 6" w:uiPriority="51"/>
     <w:lsdException w:name="List Table 7 Colorful Accent 6" w:uiPriority="52"/>
+    <w:lsdException w:name="Mention" w:semiHidden="1" w:uiPriority="99" w:unhideWhenUsed="1"/>
+    <w:lsdException w:name="Smart Hyperlink" w:semiHidden="1" w:uiPriority="99" w:unhideWhenUsed="1"/>
+    <w:lsdException w:name="Hashtag" w:semiHidden="1" w:uiPriority="99" w:unhideWhenUsed="1"/>
+    <w:lsdException w:name="Unresolved Mention" w:semiHidden="1" w:uiPriority="99" w:unhideWhenUsed="1"/>
+    <w:lsdException w:name="Smart Link" w:semiHidden="1" w:uiPriority="99" w:unhideWhenUsed="1"/>
   </w:latentStyles>
   <w:style w:type="paragraph" w:default="1" w:styleId="Normal">
     <w:name w:val="Normal"/>
     <w:qFormat/>
   </w:style>
-  <w:style w:type="paragraph" w:styleId="Ttulo1">
+  <w:style w:type="paragraph" w:styleId="Heading1">
     <w:name w:val="heading 1"/>
     <w:basedOn w:val="Normal"/>
-    <w:next w:val="Textoindependiente"/>
+    <w:next w:val="BodyText"/>
     <w:uiPriority w:val="9"/>
     <w:qFormat/>
     <w:pPr>
@@ -3379,10 +4080,10 @@
       <w:szCs w:val="32"/>
     </w:rPr>
   </w:style>
-  <w:style w:type="paragraph" w:styleId="Ttulo2">
+  <w:style w:type="paragraph" w:styleId="Heading2">
     <w:name w:val="heading 2"/>
     <w:basedOn w:val="Normal"/>
-    <w:next w:val="Textoindependiente"/>
+    <w:next w:val="BodyText"/>
     <w:uiPriority w:val="9"/>
     <w:unhideWhenUsed/>
     <w:qFormat/>
@@ -3401,10 +4102,10 @@
       <w:szCs w:val="32"/>
     </w:rPr>
   </w:style>
-  <w:style w:type="paragraph" w:styleId="Ttulo3">
+  <w:style w:type="paragraph" w:styleId="Heading3">
     <w:name w:val="heading 3"/>
     <w:basedOn w:val="Normal"/>
-    <w:next w:val="Textoindependiente"/>
+    <w:next w:val="BodyText"/>
     <w:uiPriority w:val="9"/>
     <w:unhideWhenUsed/>
     <w:qFormat/>
@@ -3423,10 +4124,10 @@
       <w:szCs w:val="28"/>
     </w:rPr>
   </w:style>
-  <w:style w:type="paragraph" w:styleId="Ttulo4">
+  <w:style w:type="paragraph" w:styleId="Heading4">
     <w:name w:val="heading 4"/>
     <w:basedOn w:val="Normal"/>
-    <w:next w:val="Textoindependiente"/>
+    <w:next w:val="BodyText"/>
     <w:uiPriority w:val="9"/>
     <w:unhideWhenUsed/>
     <w:qFormat/>
@@ -3443,10 +4144,10 @@
       <w:color w:val="4F81BD" w:themeColor="accent1"/>
     </w:rPr>
   </w:style>
-  <w:style w:type="paragraph" w:styleId="Ttulo5">
+  <w:style w:type="paragraph" w:styleId="Heading5">
     <w:name w:val="heading 5"/>
     <w:basedOn w:val="Normal"/>
-    <w:next w:val="Textoindependiente"/>
+    <w:next w:val="BodyText"/>
     <w:uiPriority w:val="9"/>
     <w:unhideWhenUsed/>
     <w:qFormat/>
@@ -3463,10 +4164,10 @@
       <w:color w:val="4F81BD" w:themeColor="accent1"/>
     </w:rPr>
   </w:style>
-  <w:style w:type="paragraph" w:styleId="Ttulo6">
+  <w:style w:type="paragraph" w:styleId="Heading6">
     <w:name w:val="heading 6"/>
     <w:basedOn w:val="Normal"/>
-    <w:next w:val="Textoindependiente"/>
+    <w:next w:val="BodyText"/>
     <w:uiPriority w:val="9"/>
     <w:unhideWhenUsed/>
     <w:qFormat/>
@@ -3481,10 +4182,10 @@
       <w:color w:val="4F81BD" w:themeColor="accent1"/>
     </w:rPr>
   </w:style>
-  <w:style w:type="paragraph" w:styleId="Ttulo7">
+  <w:style w:type="paragraph" w:styleId="Heading7">
     <w:name w:val="heading 7"/>
     <w:basedOn w:val="Normal"/>
-    <w:next w:val="Textoindependiente"/>
+    <w:next w:val="BodyText"/>
     <w:uiPriority w:val="9"/>
     <w:unhideWhenUsed/>
     <w:qFormat/>
@@ -3499,10 +4200,10 @@
       <w:color w:val="4F81BD" w:themeColor="accent1"/>
     </w:rPr>
   </w:style>
-  <w:style w:type="paragraph" w:styleId="Ttulo8">
+  <w:style w:type="paragraph" w:styleId="Heading8">
     <w:name w:val="heading 8"/>
     <w:basedOn w:val="Normal"/>
-    <w:next w:val="Textoindependiente"/>
+    <w:next w:val="BodyText"/>
     <w:uiPriority w:val="9"/>
     <w:unhideWhenUsed/>
     <w:qFormat/>
@@ -3517,10 +4218,10 @@
       <w:color w:val="4F81BD" w:themeColor="accent1"/>
     </w:rPr>
   </w:style>
-  <w:style w:type="paragraph" w:styleId="Ttulo9">
+  <w:style w:type="paragraph" w:styleId="Heading9">
     <w:name w:val="heading 9"/>
     <w:basedOn w:val="Normal"/>
-    <w:next w:val="Textoindependiente"/>
+    <w:next w:val="BodyText"/>
     <w:uiPriority w:val="9"/>
     <w:unhideWhenUsed/>
     <w:qFormat/>
@@ -3535,13 +4236,13 @@
       <w:color w:val="4F81BD" w:themeColor="accent1"/>
     </w:rPr>
   </w:style>
-  <w:style w:type="character" w:default="1" w:styleId="Fuentedeprrafopredeter">
+  <w:style w:type="character" w:default="1" w:styleId="DefaultParagraphFont">
     <w:name w:val="Default Paragraph Font"/>
     <w:uiPriority w:val="1"/>
     <w:semiHidden/>
     <w:unhideWhenUsed/>
   </w:style>
-  <w:style w:type="table" w:default="1" w:styleId="Tablanormal">
+  <w:style w:type="table" w:default="1" w:styleId="TableNormal">
     <w:name w:val="Normal Table"/>
     <w:uiPriority w:val="99"/>
     <w:semiHidden/>
@@ -3556,13 +4257,13 @@
       </w:tblCellMar>
     </w:tblPr>
   </w:style>
-  <w:style w:type="numbering" w:default="1" w:styleId="Sinlista">
+  <w:style w:type="numbering" w:default="1" w:styleId="NoList">
     <w:name w:val="No List"/>
     <w:uiPriority w:val="99"/>
     <w:semiHidden/>
     <w:unhideWhenUsed/>
   </w:style>
-  <w:style w:type="paragraph" w:styleId="Textoindependiente">
+  <w:style w:type="paragraph" w:styleId="BodyText">
     <w:name w:val="Body Text"/>
     <w:basedOn w:val="Normal"/>
     <w:qFormat/>
@@ -3572,22 +4273,22 @@
   </w:style>
   <w:style w:type="paragraph" w:customStyle="1" w:styleId="FirstParagraph">
     <w:name w:val="First Paragraph"/>
-    <w:basedOn w:val="Textoindependiente"/>
-    <w:next w:val="Textoindependiente"/>
+    <w:basedOn w:val="BodyText"/>
+    <w:next w:val="BodyText"/>
     <w:qFormat/>
   </w:style>
   <w:style w:type="paragraph" w:customStyle="1" w:styleId="Compact">
     <w:name w:val="Compact"/>
-    <w:basedOn w:val="Textoindependiente"/>
+    <w:basedOn w:val="BodyText"/>
     <w:qFormat/>
     <w:pPr>
       <w:spacing w:before="36" w:after="36"/>
     </w:pPr>
   </w:style>
-  <w:style w:type="paragraph" w:styleId="Ttulo">
+  <w:style w:type="paragraph" w:styleId="Title">
     <w:name w:val="Title"/>
     <w:basedOn w:val="Normal"/>
-    <w:next w:val="Textoindependiente"/>
+    <w:next w:val="BodyText"/>
     <w:qFormat/>
     <w:pPr>
       <w:keepNext/>
@@ -3604,10 +4305,10 @@
       <w:szCs w:val="36"/>
     </w:rPr>
   </w:style>
-  <w:style w:type="paragraph" w:styleId="Subttulo">
+  <w:style w:type="paragraph" w:styleId="Subtitle">
     <w:name w:val="Subtitle"/>
-    <w:basedOn w:val="Ttulo"/>
-    <w:next w:val="Textoindependiente"/>
+    <w:basedOn w:val="Title"/>
+    <w:next w:val="BodyText"/>
     <w:qFormat/>
     <w:pPr>
       <w:spacing w:before="240"/>
@@ -3619,7 +4320,7 @@
   </w:style>
   <w:style w:type="paragraph" w:customStyle="1" w:styleId="Author">
     <w:name w:val="Author"/>
-    <w:next w:val="Textoindependiente"/>
+    <w:next w:val="BodyText"/>
     <w:qFormat/>
     <w:pPr>
       <w:keepNext/>
@@ -3627,9 +4328,9 @@
       <w:jc w:val="center"/>
     </w:pPr>
   </w:style>
-  <w:style w:type="paragraph" w:styleId="Fecha">
+  <w:style w:type="paragraph" w:styleId="Date">
     <w:name w:val="Date"/>
-    <w:next w:val="Textoindependiente"/>
+    <w:next w:val="BodyText"/>
     <w:qFormat/>
     <w:pPr>
       <w:keepNext/>
@@ -3640,7 +4341,7 @@
   <w:style w:type="paragraph" w:customStyle="1" w:styleId="Abstract">
     <w:name w:val="Abstract"/>
     <w:basedOn w:val="Normal"/>
-    <w:next w:val="Textoindependiente"/>
+    <w:next w:val="BodyText"/>
     <w:qFormat/>
     <w:pPr>
       <w:keepNext/>
@@ -3652,15 +4353,15 @@
       <w:szCs w:val="20"/>
     </w:rPr>
   </w:style>
-  <w:style w:type="paragraph" w:styleId="Bibliografa">
+  <w:style w:type="paragraph" w:styleId="Bibliography">
     <w:name w:val="Bibliography"/>
     <w:basedOn w:val="Normal"/>
     <w:qFormat/>
   </w:style>
-  <w:style w:type="paragraph" w:styleId="Textodebloque">
+  <w:style w:type="paragraph" w:styleId="BlockText">
     <w:name w:val="Block Text"/>
-    <w:basedOn w:val="Textoindependiente"/>
-    <w:next w:val="Textoindependiente"/>
+    <w:basedOn w:val="BodyText"/>
+    <w:next w:val="BodyText"/>
     <w:uiPriority w:val="9"/>
     <w:unhideWhenUsed/>
     <w:qFormat/>
@@ -3674,7 +4375,7 @@
       <w:szCs w:val="20"/>
     </w:rPr>
   </w:style>
-  <w:style w:type="paragraph" w:styleId="Textonotapie">
+  <w:style w:type="paragraph" w:styleId="FootnoteText">
     <w:name w:val="footnote text"/>
     <w:basedOn w:val="Normal"/>
     <w:uiPriority w:val="9"/>
@@ -3713,10 +4414,10 @@
     <w:name w:val="Definition"/>
     <w:basedOn w:val="Normal"/>
   </w:style>
-  <w:style w:type="paragraph" w:styleId="Descripcin">
+  <w:style w:type="paragraph" w:styleId="Caption">
     <w:name w:val="caption"/>
     <w:basedOn w:val="Normal"/>
-    <w:link w:val="DescripcinCar"/>
+    <w:link w:val="CaptionChar"/>
     <w:pPr>
       <w:spacing w:after="120"/>
     </w:pPr>
@@ -3726,14 +4427,14 @@
   </w:style>
   <w:style w:type="paragraph" w:customStyle="1" w:styleId="TableCaption">
     <w:name w:val="Table Caption"/>
-    <w:basedOn w:val="Descripcin"/>
+    <w:basedOn w:val="Caption"/>
     <w:pPr>
       <w:keepNext/>
     </w:pPr>
   </w:style>
   <w:style w:type="paragraph" w:customStyle="1" w:styleId="ImageCaption">
     <w:name w:val="Image Caption"/>
-    <w:basedOn w:val="Descripcin"/>
+    <w:basedOn w:val="Caption"/>
   </w:style>
   <w:style w:type="paragraph" w:customStyle="1" w:styleId="Figure">
     <w:name w:val="Figure"/>
@@ -3746,38 +4447,38 @@
       <w:keepNext/>
     </w:pPr>
   </w:style>
-  <w:style w:type="character" w:customStyle="1" w:styleId="DescripcinCar">
-    <w:name w:val="Descripción Car"/>
-    <w:basedOn w:val="Fuentedeprrafopredeter"/>
-    <w:link w:val="Descripcin"/>
+  <w:style w:type="character" w:customStyle="1" w:styleId="CaptionChar">
+    <w:name w:val="Caption Char"/>
+    <w:basedOn w:val="DefaultParagraphFont"/>
+    <w:link w:val="Caption"/>
   </w:style>
   <w:style w:type="character" w:customStyle="1" w:styleId="VerbatimChar">
     <w:name w:val="Verbatim Char"/>
-    <w:basedOn w:val="DescripcinCar"/>
+    <w:basedOn w:val="CaptionChar"/>
     <w:link w:val="SourceCode"/>
     <w:rPr>
       <w:rFonts w:ascii="Consolas" w:hAnsi="Consolas"/>
       <w:sz w:val="22"/>
     </w:rPr>
   </w:style>
-  <w:style w:type="character" w:styleId="Refdenotaalpie">
+  <w:style w:type="character" w:styleId="FootnoteReference">
     <w:name w:val="footnote reference"/>
-    <w:basedOn w:val="DescripcinCar"/>
+    <w:basedOn w:val="CaptionChar"/>
     <w:rPr>
       <w:vertAlign w:val="superscript"/>
     </w:rPr>
   </w:style>
-  <w:style w:type="character" w:styleId="Hipervnculo">
+  <w:style w:type="character" w:styleId="Hyperlink">
     <w:name w:val="Hyperlink"/>
-    <w:basedOn w:val="DescripcinCar"/>
+    <w:basedOn w:val="CaptionChar"/>
     <w:rPr>
       <w:color w:val="4F81BD" w:themeColor="accent1"/>
     </w:rPr>
   </w:style>
-  <w:style w:type="paragraph" w:styleId="TtuloTDC">
+  <w:style w:type="paragraph" w:styleId="TOCHeading">
     <w:name w:val="TOC Heading"/>
-    <w:basedOn w:val="Ttulo1"/>
-    <w:next w:val="Textoindependiente"/>
+    <w:basedOn w:val="Heading1"/>
+    <w:next w:val="BodyText"/>
     <w:uiPriority w:val="39"/>
     <w:unhideWhenUsed/>
     <w:qFormat/>
@@ -4087,7 +4788,7 @@
       <w:sz w:val="22"/>
     </w:rPr>
   </w:style>
-  <w:style w:type="paragraph" w:styleId="Prrafodelista">
+  <w:style w:type="paragraph" w:styleId="ListParagraph">
     <w:name w:val="List Paragraph"/>
     <w:basedOn w:val="Normal"/>
     <w:uiPriority w:val="34"/>
@@ -4098,6 +4799,69 @@
       <w:ind w:left="720"/>
       <w:contextualSpacing/>
     </w:pPr>
+  </w:style>
+  <w:style w:type="table" w:styleId="TableGrid">
+    <w:name w:val="Table Grid"/>
+    <w:basedOn w:val="TableNormal"/>
+    <w:uiPriority w:val="59"/>
+    <w:rsid w:val="00FB4123"/>
+    <w:pPr>
+      <w:spacing w:after="0"/>
+    </w:pPr>
+    <w:tblPr>
+      <w:tblBorders>
+        <w:top w:val="single" w:sz="4" w:space="0" w:color="000000" w:themeColor="text1"/>
+        <w:left w:val="single" w:sz="4" w:space="0" w:color="000000" w:themeColor="text1"/>
+        <w:bottom w:val="single" w:sz="4" w:space="0" w:color="000000" w:themeColor="text1"/>
+        <w:right w:val="single" w:sz="4" w:space="0" w:color="000000" w:themeColor="text1"/>
+        <w:insideH w:val="single" w:sz="4" w:space="0" w:color="000000" w:themeColor="text1"/>
+        <w:insideV w:val="single" w:sz="4" w:space="0" w:color="000000" w:themeColor="text1"/>
+      </w:tblBorders>
+    </w:tblPr>
+  </w:style>
+  <w:style w:type="paragraph" w:styleId="Header">
+    <w:name w:val="header"/>
+    <w:basedOn w:val="Normal"/>
+    <w:link w:val="HeaderChar"/>
+    <w:semiHidden/>
+    <w:unhideWhenUsed/>
+    <w:rsid w:val="003B7D8D"/>
+    <w:pPr>
+      <w:tabs>
+        <w:tab w:val="center" w:pos="4680"/>
+        <w:tab w:val="right" w:pos="9360"/>
+      </w:tabs>
+      <w:spacing w:after="0"/>
+    </w:pPr>
+  </w:style>
+  <w:style w:type="character" w:customStyle="1" w:styleId="HeaderChar">
+    <w:name w:val="Header Char"/>
+    <w:basedOn w:val="DefaultParagraphFont"/>
+    <w:link w:val="Header"/>
+    <w:semiHidden/>
+    <w:rsid w:val="00D532A1"/>
+  </w:style>
+  <w:style w:type="paragraph" w:styleId="Footer">
+    <w:name w:val="footer"/>
+    <w:basedOn w:val="Normal"/>
+    <w:link w:val="FooterChar"/>
+    <w:semiHidden/>
+    <w:unhideWhenUsed/>
+    <w:rsid w:val="003B7D8D"/>
+    <w:pPr>
+      <w:tabs>
+        <w:tab w:val="center" w:pos="4680"/>
+        <w:tab w:val="right" w:pos="9360"/>
+      </w:tabs>
+      <w:spacing w:after="0"/>
+    </w:pPr>
+  </w:style>
+  <w:style w:type="character" w:customStyle="1" w:styleId="FooterChar">
+    <w:name w:val="Footer Char"/>
+    <w:basedOn w:val="DefaultParagraphFont"/>
+    <w:link w:val="Footer"/>
+    <w:semiHidden/>
+    <w:rsid w:val="00D532A1"/>
   </w:style>
 </w:styles>
 </file>

</xml_diff>

<commit_message>
poner el enlace del Demo en el documento
</commit_message>
<xml_diff>
--- a/Proyecto Software Inventarios Laboratorios.docx
+++ b/Proyecto Software Inventarios Laboratorios.docx
@@ -58,29 +58,7 @@
           <w:szCs w:val="44"/>
           <w:lang w:val="es-CO"/>
         </w:rPr>
-        <w:t>Sistema de Gestión Operacional de Insumos para Laboratorios Clínicos (</w:t>
-      </w:r>
-      <w:proofErr w:type="spellStart"/>
-      <w:r>
-        <w:rPr>
-          <w:rFonts w:eastAsiaTheme="minorEastAsia"/>
-          <w:color w:val="002060"/>
-          <w:sz w:val="44"/>
-          <w:szCs w:val="44"/>
-          <w:lang w:val="es-CO"/>
-        </w:rPr>
-        <w:t>LABx</w:t>
-      </w:r>
-      <w:proofErr w:type="spellEnd"/>
-      <w:r>
-        <w:rPr>
-          <w:rFonts w:eastAsiaTheme="minorEastAsia"/>
-          <w:color w:val="002060"/>
-          <w:sz w:val="44"/>
-          <w:szCs w:val="44"/>
-          <w:lang w:val="es-CO"/>
-        </w:rPr>
-        <w:t>)</w:t>
+        <w:t>Sistema de Gestión Operacional de Insumos para Laboratorios Clínicos (LABx)</w:t>
       </w:r>
     </w:p>
     <w:p>
@@ -181,40 +159,58 @@
         <w:pStyle w:val="FirstParagraph"/>
         <w:rPr>
           <w:rFonts w:eastAsiaTheme="minorEastAsia"/>
-          <w:lang w:val="es-CO"/>
-        </w:rPr>
-      </w:pPr>
-    </w:p>
-    <w:p>
-      <w:pPr>
-        <w:jc w:val="both"/>
-        <w:rPr>
-          <w:rFonts w:eastAsiaTheme="minorEastAsia"/>
-          <w:lang w:val="es-CO"/>
-        </w:rPr>
-      </w:pPr>
-      <w:r>
-        <w:rPr>
-          <w:rFonts w:eastAsiaTheme="minorEastAsia"/>
-          <w:lang w:val="es-CO"/>
-        </w:rPr>
-        <w:t xml:space="preserve">El laboratorio </w:t>
-      </w:r>
-      <w:proofErr w:type="spellStart"/>
-      <w:r>
-        <w:rPr>
-          <w:rFonts w:eastAsiaTheme="minorEastAsia"/>
-          <w:lang w:val="es-CO"/>
-        </w:rPr>
-        <w:t>LABx</w:t>
-      </w:r>
-      <w:proofErr w:type="spellEnd"/>
-      <w:r>
-        <w:rPr>
-          <w:rFonts w:eastAsiaTheme="minorEastAsia"/>
-          <w:lang w:val="es-CO"/>
-        </w:rPr>
-        <w:t>, se encuentra administrando el inventario de una forma manual, en la cual se están dejando de lado la normatividad establecida por el INVIMA; de este modo a se está generando el problema de no contar con una trazabilidad completa entre el proveedor y el cliente.</w:t>
+        </w:rPr>
+      </w:pPr>
+      <w:r>
+        <w:rPr>
+          <w:rFonts w:eastAsiaTheme="minorEastAsia"/>
+        </w:rPr>
+        <w:t xml:space="preserve">Demo: </w:t>
+      </w:r>
+      <w:hyperlink r:id="rId7" w:history="1">
+        <w:r>
+          <w:rPr>
+            <w:rStyle w:val="Hipervnculo"/>
+            <w:rFonts w:eastAsiaTheme="minorEastAsia"/>
+          </w:rPr>
+          <w:t>labx.juliangoes89.site</w:t>
+        </w:r>
+      </w:hyperlink>
+      <w:r>
+        <w:rPr>
+          <w:rFonts w:eastAsiaTheme="minorEastAsia"/>
+        </w:rPr>
+        <w:t xml:space="preserve"> usuario:a@test.com pass:ad</w:t>
+      </w:r>
+      <w:r>
+        <w:rPr>
+          <w:rFonts w:eastAsiaTheme="minorEastAsia"/>
+        </w:rPr>
+        <w:t>min123</w:t>
+      </w:r>
+      <w:bookmarkStart w:id="1" w:name="_GoBack"/>
+      <w:bookmarkEnd w:id="1"/>
+      <w:r>
+        <w:rPr>
+          <w:rFonts w:eastAsiaTheme="minorEastAsia"/>
+        </w:rPr>
+        <w:br/>
+      </w:r>
+    </w:p>
+    <w:p>
+      <w:pPr>
+        <w:jc w:val="both"/>
+        <w:rPr>
+          <w:rFonts w:eastAsiaTheme="minorEastAsia"/>
+          <w:lang w:val="es-CO"/>
+        </w:rPr>
+      </w:pPr>
+      <w:r>
+        <w:rPr>
+          <w:rFonts w:eastAsiaTheme="minorEastAsia"/>
+          <w:lang w:val="es-CO"/>
+        </w:rPr>
+        <w:t>El laboratorio LABx, se encuentra administrando el inventario de una forma manual, en la cual se están dejando de lado la normatividad establecida por el INVIMA; de este modo a se está generando el problema de no contar con una trazabilidad completa entre el proveedor y el cliente.</w:t>
       </w:r>
     </w:p>
     <w:p>
@@ -703,7 +699,7 @@
           <w:lang w:val="es-CO"/>
         </w:rPr>
       </w:pPr>
-      <w:bookmarkStart w:id="1" w:name="_vista_de_requerimientos"/>
+      <w:bookmarkStart w:id="2" w:name="_vista_de_requerimientos"/>
       <w:r>
         <w:rPr>
           <w:rFonts w:asciiTheme="minorHAnsi" w:eastAsiaTheme="minorEastAsia" w:hAnsiTheme="minorHAnsi" w:cstheme="minorBidi"/>
@@ -712,47 +708,31 @@
         <w:lastRenderedPageBreak/>
         <w:t xml:space="preserve"> Vista de Requerimientos</w:t>
       </w:r>
-      <w:bookmarkEnd w:id="1"/>
-    </w:p>
-    <w:p>
-      <w:pPr>
-        <w:jc w:val="both"/>
-        <w:rPr>
-          <w:rFonts w:eastAsiaTheme="minorEastAsia"/>
-          <w:lang w:val="es-CO"/>
-        </w:rPr>
-      </w:pPr>
-    </w:p>
-    <w:p>
-      <w:pPr>
-        <w:jc w:val="both"/>
-        <w:rPr>
-          <w:rFonts w:eastAsiaTheme="minorEastAsia"/>
-          <w:lang w:val="es-CO"/>
-        </w:rPr>
-      </w:pPr>
-      <w:r>
-        <w:rPr>
-          <w:rFonts w:eastAsiaTheme="minorEastAsia"/>
-          <w:lang w:val="es-CO"/>
-        </w:rPr>
-        <w:t xml:space="preserve">Se pretende desarrollar un software web de inventarios que permita llevar una trazabilidad completa entre el proveedor y el cliente, que al mismo tiempo permita al cliente final administrar su inventario </w:t>
-      </w:r>
-      <w:proofErr w:type="gramStart"/>
-      <w:r>
-        <w:rPr>
-          <w:rFonts w:eastAsiaTheme="minorEastAsia"/>
-          <w:lang w:val="es-CO"/>
-        </w:rPr>
-        <w:t>de acuerdo a</w:t>
-      </w:r>
-      <w:proofErr w:type="gramEnd"/>
-      <w:r>
-        <w:rPr>
-          <w:rFonts w:eastAsiaTheme="minorEastAsia"/>
-          <w:lang w:val="es-CO"/>
-        </w:rPr>
-        <w:t xml:space="preserve"> la normatividad establecida por el INVIMA.</w:t>
+      <w:bookmarkEnd w:id="2"/>
+    </w:p>
+    <w:p>
+      <w:pPr>
+        <w:jc w:val="both"/>
+        <w:rPr>
+          <w:rFonts w:eastAsiaTheme="minorEastAsia"/>
+          <w:lang w:val="es-CO"/>
+        </w:rPr>
+      </w:pPr>
+    </w:p>
+    <w:p>
+      <w:pPr>
+        <w:jc w:val="both"/>
+        <w:rPr>
+          <w:rFonts w:eastAsiaTheme="minorEastAsia"/>
+          <w:lang w:val="es-CO"/>
+        </w:rPr>
+      </w:pPr>
+      <w:r>
+        <w:rPr>
+          <w:rFonts w:eastAsiaTheme="minorEastAsia"/>
+          <w:lang w:val="es-CO"/>
+        </w:rPr>
+        <w:t>Se pretende desarrollar un software web de inventarios que permita llevar una trazabilidad completa entre el proveedor y el cliente, que al mismo tiempo permita al cliente final administrar su inventario de acuerdo a la normatividad establecida por el INVIMA.</w:t>
       </w:r>
     </w:p>
     <w:p>
@@ -1254,23 +1234,7 @@
           <w:lang w:val="es-CO"/>
         </w:rPr>
         <w:lastRenderedPageBreak/>
-        <w:t xml:space="preserve">Posibilidad de generar nuevos reportes </w:t>
-      </w:r>
-      <w:proofErr w:type="gramStart"/>
-      <w:r>
-        <w:rPr>
-          <w:rFonts w:eastAsiaTheme="minorEastAsia"/>
-          <w:lang w:val="es-CO"/>
-        </w:rPr>
-        <w:t>de acuerdo a</w:t>
-      </w:r>
-      <w:proofErr w:type="gramEnd"/>
-      <w:r>
-        <w:rPr>
-          <w:rFonts w:eastAsiaTheme="minorEastAsia"/>
-          <w:lang w:val="es-CO"/>
-        </w:rPr>
-        <w:t xml:space="preserve"> la necesidad.</w:t>
+        <w:t>Posibilidad de generar nuevos reportes de acuerdo a la necesidad.</w:t>
       </w:r>
     </w:p>
     <w:p>
@@ -2039,23 +2003,7 @@
           <w:lang w:val="es-CO"/>
         </w:rPr>
         <w:lastRenderedPageBreak/>
-        <w:t xml:space="preserve"> Partes interesadas (</w:t>
-      </w:r>
-      <w:proofErr w:type="spellStart"/>
-      <w:r>
-        <w:rPr>
-          <w:rFonts w:asciiTheme="minorHAnsi" w:eastAsiaTheme="minorEastAsia" w:hAnsiTheme="minorHAnsi" w:cstheme="minorBidi"/>
-          <w:lang w:val="es-CO"/>
-        </w:rPr>
-        <w:t>Stakeholders</w:t>
-      </w:r>
-      <w:proofErr w:type="spellEnd"/>
-      <w:r>
-        <w:rPr>
-          <w:rFonts w:asciiTheme="minorHAnsi" w:eastAsiaTheme="minorEastAsia" w:hAnsiTheme="minorHAnsi" w:cstheme="minorBidi"/>
-          <w:lang w:val="es-CO"/>
-        </w:rPr>
-        <w:t>)</w:t>
+        <w:t xml:space="preserve"> Partes interesadas (Stakeholders)</w:t>
       </w:r>
     </w:p>
     <w:p>
@@ -2779,21 +2727,12 @@
           <w:lang w:val="es-CO"/>
         </w:rPr>
       </w:pPr>
-      <w:proofErr w:type="spellStart"/>
-      <w:r>
-        <w:rPr>
-          <w:rFonts w:eastAsiaTheme="minorEastAsia"/>
-          <w:lang w:val="es-CO"/>
-        </w:rPr>
-        <w:t>LABx</w:t>
-      </w:r>
-      <w:proofErr w:type="spellEnd"/>
-      <w:r>
-        <w:rPr>
-          <w:rFonts w:eastAsiaTheme="minorEastAsia"/>
-          <w:lang w:val="es-CO"/>
-        </w:rPr>
-        <w:t xml:space="preserve"> debe:</w:t>
+      <w:r>
+        <w:rPr>
+          <w:rFonts w:eastAsiaTheme="minorEastAsia"/>
+          <w:lang w:val="es-CO"/>
+        </w:rPr>
+        <w:t>LABx debe:</w:t>
       </w:r>
     </w:p>
     <w:p>
@@ -2833,23 +2772,7 @@
           <w:rFonts w:eastAsiaTheme="minorEastAsia"/>
           <w:lang w:val="es-CO"/>
         </w:rPr>
-        <w:t xml:space="preserve">La aplicación debe ser web </w:t>
-      </w:r>
-      <w:proofErr w:type="spellStart"/>
-      <w:r>
-        <w:rPr>
-          <w:rFonts w:eastAsiaTheme="minorEastAsia"/>
-          <w:lang w:val="es-CO"/>
-        </w:rPr>
-        <w:t>responsive</w:t>
-      </w:r>
-      <w:proofErr w:type="spellEnd"/>
-      <w:r>
-        <w:rPr>
-          <w:rFonts w:eastAsiaTheme="minorEastAsia"/>
-          <w:lang w:val="es-CO"/>
-        </w:rPr>
-        <w:t>.</w:t>
+        <w:t>La aplicación debe ser web responsive.</w:t>
       </w:r>
     </w:p>
     <w:p>
@@ -2909,55 +2832,7 @@
           <w:rFonts w:eastAsiaTheme="minorEastAsia"/>
           <w:lang w:val="es-CO"/>
         </w:rPr>
-        <w:t xml:space="preserve">Se debe utilizar una base de datos </w:t>
-      </w:r>
-      <w:proofErr w:type="spellStart"/>
-      <w:r>
-        <w:rPr>
-          <w:rFonts w:eastAsiaTheme="minorEastAsia"/>
-          <w:lang w:val="es-CO"/>
-        </w:rPr>
-        <w:t>OpenSource</w:t>
-      </w:r>
-      <w:proofErr w:type="spellEnd"/>
-      <w:r>
-        <w:rPr>
-          <w:rFonts w:eastAsiaTheme="minorEastAsia"/>
-          <w:lang w:val="es-CO"/>
-        </w:rPr>
-        <w:t xml:space="preserve"> preferiblemente MySQL </w:t>
-      </w:r>
-      <w:proofErr w:type="spellStart"/>
-      <w:r>
-        <w:rPr>
-          <w:rFonts w:eastAsiaTheme="minorEastAsia"/>
-          <w:lang w:val="es-CO"/>
-        </w:rPr>
-        <w:t>ó</w:t>
-      </w:r>
-      <w:proofErr w:type="spellEnd"/>
-      <w:r>
-        <w:rPr>
-          <w:rFonts w:eastAsiaTheme="minorEastAsia"/>
-          <w:lang w:val="es-CO"/>
-        </w:rPr>
-        <w:t xml:space="preserve"> </w:t>
-      </w:r>
-      <w:proofErr w:type="spellStart"/>
-      <w:r>
-        <w:rPr>
-          <w:rFonts w:eastAsiaTheme="minorEastAsia"/>
-          <w:lang w:val="es-CO"/>
-        </w:rPr>
-        <w:t>MariaDB</w:t>
-      </w:r>
-      <w:proofErr w:type="spellEnd"/>
-      <w:r>
-        <w:rPr>
-          <w:rFonts w:eastAsiaTheme="minorEastAsia"/>
-          <w:lang w:val="es-CO"/>
-        </w:rPr>
-        <w:t>, debido principalmente a la reducción de costos.</w:t>
+        <w:t>Se debe utilizar una base de datos OpenSource preferiblemente MySQL ó MariaDB, debido principalmente a la reducción de costos.</w:t>
       </w:r>
     </w:p>
     <w:p>
@@ -2977,23 +2852,7 @@
           <w:rFonts w:eastAsiaTheme="minorEastAsia"/>
           <w:lang w:val="es-CO"/>
         </w:rPr>
-        <w:t xml:space="preserve">Se requiere una base de datos centralizada por que se requiere la entrega de </w:t>
-      </w:r>
-      <w:proofErr w:type="gramStart"/>
-      <w:r>
-        <w:rPr>
-          <w:rFonts w:eastAsiaTheme="minorEastAsia"/>
-          <w:lang w:val="es-CO"/>
-        </w:rPr>
-        <w:t>la misma</w:t>
-      </w:r>
-      <w:proofErr w:type="gramEnd"/>
-      <w:r>
-        <w:rPr>
-          <w:rFonts w:eastAsiaTheme="minorEastAsia"/>
-          <w:lang w:val="es-CO"/>
-        </w:rPr>
-        <w:t xml:space="preserve"> por parte de los clientes a las autoridades para ser auditada.</w:t>
+        <w:t>Se requiere una base de datos centralizada por que se requiere la entrega de la misma por parte de los clientes a las autoridades para ser auditada.</w:t>
       </w:r>
     </w:p>
     <w:p>
@@ -3115,7 +2974,7 @@
                     <pic:cNvPicPr/>
                   </pic:nvPicPr>
                   <pic:blipFill>
-                    <a:blip r:embed="rId7">
+                    <a:blip r:embed="rId8">
                       <a:extLst>
                         <a:ext uri="{28A0092B-C50C-407E-A947-70E740481C1C}">
                           <a14:useLocalDpi xmlns:a14="http://schemas.microsoft.com/office/drawing/2010/main" val="0"/>
@@ -3266,23 +3125,7 @@
                 <w:rFonts w:eastAsiaTheme="minorEastAsia"/>
                 <w:lang w:val="es-CO"/>
               </w:rPr>
-              <w:t xml:space="preserve">Los usuarios interactúan con </w:t>
-            </w:r>
-            <w:proofErr w:type="spellStart"/>
-            <w:r>
-              <w:rPr>
-                <w:rFonts w:eastAsiaTheme="minorEastAsia"/>
-                <w:lang w:val="es-CO"/>
-              </w:rPr>
-              <w:t>LABx</w:t>
-            </w:r>
-            <w:proofErr w:type="spellEnd"/>
-            <w:r>
-              <w:rPr>
-                <w:rFonts w:eastAsiaTheme="minorEastAsia"/>
-                <w:lang w:val="es-CO"/>
-              </w:rPr>
-              <w:t xml:space="preserve"> a través de un usuario y contraseña el cual se valida mediante un token, cada usuario tiene un rol asignado que permite su interacción y acceso a las capacidades del sistema.</w:t>
+              <w:t>Los usuarios interactúan con LABx a través de un usuario y contraseña el cual se valida mediante un token, cada usuario tiene un rol asignado que permite su interacción y acceso a las capacidades del sistema.</w:t>
             </w:r>
           </w:p>
         </w:tc>
@@ -3324,21 +3167,12 @@
                 <w:lang w:val="es-CO"/>
               </w:rPr>
             </w:pPr>
-            <w:proofErr w:type="spellStart"/>
-            <w:r>
-              <w:rPr>
-                <w:rFonts w:eastAsiaTheme="minorEastAsia"/>
-                <w:lang w:val="es-CO"/>
-              </w:rPr>
-              <w:t>LABx</w:t>
-            </w:r>
-            <w:proofErr w:type="spellEnd"/>
-            <w:r>
-              <w:rPr>
-                <w:rFonts w:eastAsiaTheme="minorEastAsia"/>
-                <w:lang w:val="es-CO"/>
-              </w:rPr>
-              <w:t xml:space="preserve"> envía información de los productos próximos a terminarse y a vencerse al sistema de envío de mensajes de texto SMS para que este pueda enviar las notificaciones a los usuarios.</w:t>
+            <w:r>
+              <w:rPr>
+                <w:rFonts w:eastAsiaTheme="minorEastAsia"/>
+                <w:lang w:val="es-CO"/>
+              </w:rPr>
+              <w:t>LABx envía información de los productos próximos a terminarse y a vencerse al sistema de envío de mensajes de texto SMS para que este pueda enviar las notificaciones a los usuarios.</w:t>
             </w:r>
           </w:p>
         </w:tc>
@@ -3380,21 +3214,12 @@
                 <w:lang w:val="es-CO"/>
               </w:rPr>
             </w:pPr>
-            <w:proofErr w:type="spellStart"/>
-            <w:r>
-              <w:rPr>
-                <w:rFonts w:eastAsiaTheme="minorEastAsia"/>
-                <w:lang w:val="es-CO"/>
-              </w:rPr>
-              <w:t>LABx</w:t>
-            </w:r>
-            <w:proofErr w:type="spellEnd"/>
-            <w:r>
-              <w:rPr>
-                <w:rFonts w:eastAsiaTheme="minorEastAsia"/>
-                <w:lang w:val="es-CO"/>
-              </w:rPr>
-              <w:t xml:space="preserve"> envía información de los productos próximos a terminarse y a vencerse al sistema de envío de email para que este pueda enviar las notificaciones a los usuarios.</w:t>
+            <w:r>
+              <w:rPr>
+                <w:rFonts w:eastAsiaTheme="minorEastAsia"/>
+                <w:lang w:val="es-CO"/>
+              </w:rPr>
+              <w:t>LABx envía información de los productos próximos a terminarse y a vencerse al sistema de envío de email para que este pueda enviar las notificaciones a los usuarios.</w:t>
             </w:r>
           </w:p>
         </w:tc>
@@ -3436,21 +3261,12 @@
                 <w:lang w:val="es-CO"/>
               </w:rPr>
             </w:pPr>
-            <w:proofErr w:type="spellStart"/>
-            <w:r>
-              <w:rPr>
-                <w:rFonts w:eastAsiaTheme="minorEastAsia"/>
-                <w:lang w:val="es-CO"/>
-              </w:rPr>
-              <w:t>LABx</w:t>
-            </w:r>
-            <w:proofErr w:type="spellEnd"/>
-            <w:r>
-              <w:rPr>
-                <w:rFonts w:eastAsiaTheme="minorEastAsia"/>
-                <w:lang w:val="es-CO"/>
-              </w:rPr>
-              <w:t xml:space="preserve"> permite el acceso a los proveedores de manera que estos puedan actualizar el inventario en sus despachos, así mismo avisarles de la poca existencia de alguno de los productos del inventario.</w:t>
+            <w:r>
+              <w:rPr>
+                <w:rFonts w:eastAsiaTheme="minorEastAsia"/>
+                <w:lang w:val="es-CO"/>
+              </w:rPr>
+              <w:t>LABx permite el acceso a los proveedores de manera que estos puedan actualizar el inventario en sus despachos, así mismo avisarles de la poca existencia de alguno de los productos del inventario.</w:t>
             </w:r>
           </w:p>
         </w:tc>
@@ -3493,21 +3309,12 @@
                 <w:lang w:val="es-CO"/>
               </w:rPr>
             </w:pPr>
-            <w:proofErr w:type="spellStart"/>
-            <w:r>
-              <w:rPr>
-                <w:rFonts w:eastAsiaTheme="minorEastAsia"/>
-                <w:lang w:val="es-CO"/>
-              </w:rPr>
-              <w:t>LABx</w:t>
-            </w:r>
-            <w:proofErr w:type="spellEnd"/>
-            <w:r>
-              <w:rPr>
-                <w:rFonts w:eastAsiaTheme="minorEastAsia"/>
-                <w:lang w:val="es-CO"/>
-              </w:rPr>
-              <w:t xml:space="preserve"> permite el acceso a la Pasarela de pago PSE a los usuarios con permisos de manera que puedan hacer el pago de los productos a los proveedores por este canal.</w:t>
+            <w:r>
+              <w:rPr>
+                <w:rFonts w:eastAsiaTheme="minorEastAsia"/>
+                <w:lang w:val="es-CO"/>
+              </w:rPr>
+              <w:t>LABx permite el acceso a la Pasarela de pago PSE a los usuarios con permisos de manera que puedan hacer el pago de los productos a los proveedores por este canal.</w:t>
             </w:r>
           </w:p>
         </w:tc>
@@ -3574,7 +3381,7 @@
                     </pic:cNvPicPr>
                   </pic:nvPicPr>
                   <pic:blipFill>
-                    <a:blip r:embed="rId8">
+                    <a:blip r:embed="rId9">
                       <a:extLst>
                         <a:ext uri="{28A0092B-C50C-407E-A947-70E740481C1C}">
                           <a14:useLocalDpi xmlns:a14="http://schemas.microsoft.com/office/drawing/2010/main" val="0"/>
@@ -3694,7 +3501,6 @@
                 <w:lang w:val="es-CO"/>
               </w:rPr>
             </w:pPr>
-            <w:proofErr w:type="spellStart"/>
             <w:r>
               <w:rPr>
                 <w:rFonts w:eastAsiaTheme="minorEastAsia"/>
@@ -3702,7 +3508,6 @@
               </w:rPr>
               <w:t>Github</w:t>
             </w:r>
-            <w:proofErr w:type="spellEnd"/>
           </w:p>
         </w:tc>
         <w:tc>
@@ -3723,33 +3528,8 @@
                 <w:rFonts w:eastAsiaTheme="minorEastAsia"/>
                 <w:lang w:val="es-CO"/>
               </w:rPr>
-              <w:t xml:space="preserve">Plataforma de </w:t>
-            </w:r>
-            <w:proofErr w:type="spellStart"/>
-            <w:r>
-              <w:rPr>
-                <w:rFonts w:eastAsiaTheme="minorEastAsia"/>
-                <w:lang w:val="es-CO"/>
-              </w:rPr>
-              <w:t>versionamiento</w:t>
-            </w:r>
-            <w:proofErr w:type="spellEnd"/>
-            <w:r>
-              <w:rPr>
-                <w:rFonts w:eastAsiaTheme="minorEastAsia"/>
-                <w:lang w:val="es-CO"/>
-              </w:rPr>
-              <w:t xml:space="preserve"> de código basada en </w:t>
-            </w:r>
-            <w:proofErr w:type="spellStart"/>
-            <w:r>
-              <w:rPr>
-                <w:rFonts w:eastAsiaTheme="minorEastAsia"/>
-                <w:lang w:val="es-CO"/>
-              </w:rPr>
-              <w:t>git</w:t>
-            </w:r>
-            <w:proofErr w:type="spellEnd"/>
+              <w:t>Plataforma de versionamiento de código basada en git</w:t>
+            </w:r>
           </w:p>
         </w:tc>
       </w:tr>
@@ -3820,17 +3600,8 @@
                 <w:rFonts w:eastAsiaTheme="minorEastAsia"/>
                 <w:lang w:val="es-CO"/>
               </w:rPr>
-              <w:t xml:space="preserve">Docker </w:t>
-            </w:r>
-            <w:proofErr w:type="spellStart"/>
-            <w:r>
-              <w:rPr>
-                <w:rFonts w:eastAsiaTheme="minorEastAsia"/>
-                <w:lang w:val="es-CO"/>
-              </w:rPr>
-              <w:t>Ngx</w:t>
-            </w:r>
-            <w:proofErr w:type="spellEnd"/>
+              <w:t>Docker Ngx</w:t>
+            </w:r>
           </w:p>
         </w:tc>
         <w:tc>
@@ -3851,17 +3622,8 @@
                 <w:rFonts w:eastAsiaTheme="minorEastAsia"/>
                 <w:lang w:val="es-CO"/>
               </w:rPr>
-              <w:t xml:space="preserve">Docker con un servidor de tipo </w:t>
-            </w:r>
-            <w:proofErr w:type="spellStart"/>
-            <w:r>
-              <w:rPr>
-                <w:rFonts w:eastAsiaTheme="minorEastAsia"/>
-                <w:lang w:val="es-CO"/>
-              </w:rPr>
-              <w:t>Ngx</w:t>
-            </w:r>
-            <w:proofErr w:type="spellEnd"/>
+              <w:t>Docker con un servidor de tipo Ngx</w:t>
+            </w:r>
           </w:p>
         </w:tc>
       </w:tr>
@@ -3880,7 +3642,6 @@
                 <w:lang w:val="es-CO"/>
               </w:rPr>
             </w:pPr>
-            <w:proofErr w:type="spellStart"/>
             <w:r>
               <w:rPr>
                 <w:rFonts w:eastAsiaTheme="minorEastAsia"/>
@@ -3888,7 +3649,6 @@
               </w:rPr>
               <w:t>APIs</w:t>
             </w:r>
-            <w:proofErr w:type="spellEnd"/>
           </w:p>
         </w:tc>
         <w:tc>
@@ -3934,23 +3694,7 @@
                 <w:rFonts w:eastAsiaTheme="minorEastAsia"/>
                 <w:lang w:val="es-CO"/>
               </w:rPr>
-              <w:t>Binarios (</w:t>
-            </w:r>
-            <w:proofErr w:type="spellStart"/>
-            <w:r>
-              <w:rPr>
-                <w:rFonts w:eastAsiaTheme="minorEastAsia"/>
-                <w:lang w:val="es-CO"/>
-              </w:rPr>
-              <w:t>security</w:t>
-            </w:r>
-            <w:proofErr w:type="spellEnd"/>
-            <w:r>
-              <w:rPr>
-                <w:rFonts w:eastAsiaTheme="minorEastAsia"/>
-                <w:lang w:val="es-CO"/>
-              </w:rPr>
-              <w:t>, inventario, insumo)</w:t>
+              <w:t>Binarios (security, inventario, insumo)</w:t>
             </w:r>
           </w:p>
         </w:tc>
@@ -3972,23 +3716,7 @@
                 <w:rFonts w:eastAsiaTheme="minorEastAsia"/>
                 <w:lang w:val="es-CO"/>
               </w:rPr>
-              <w:t xml:space="preserve">Implementaciones realizadas en Java con Maven con </w:t>
-            </w:r>
-            <w:proofErr w:type="spellStart"/>
-            <w:r>
-              <w:rPr>
-                <w:rFonts w:eastAsiaTheme="minorEastAsia"/>
-                <w:lang w:val="es-CO"/>
-              </w:rPr>
-              <w:t>Springboot</w:t>
-            </w:r>
-            <w:proofErr w:type="spellEnd"/>
-            <w:r>
-              <w:rPr>
-                <w:rFonts w:eastAsiaTheme="minorEastAsia"/>
-                <w:lang w:val="es-CO"/>
-              </w:rPr>
-              <w:t>, y JPA</w:t>
+              <w:t>Implementaciones realizadas en Java con Maven con Springboot, y JPA</w:t>
             </w:r>
           </w:p>
         </w:tc>
@@ -4048,37 +3776,12 @@
           <w:lang w:val="es-ES"/>
         </w:rPr>
       </w:pPr>
-      <w:proofErr w:type="spellStart"/>
-      <w:r>
-        <w:rPr>
-          <w:rFonts w:eastAsiaTheme="minorEastAsia"/>
-          <w:lang w:val="es-CO"/>
-        </w:rPr>
-        <w:t>LABx</w:t>
-      </w:r>
-      <w:proofErr w:type="spellEnd"/>
-      <w:r>
-        <w:rPr>
-          <w:rFonts w:eastAsiaTheme="minorEastAsia"/>
-          <w:lang w:val="es-CO"/>
-        </w:rPr>
-        <w:t xml:space="preserve"> tendrá un base de datos distribuida en MySQL, la cual estará alojada en un servidor Linux montado sobre una máquina virtual en la nube de Digital </w:t>
-      </w:r>
-      <w:proofErr w:type="spellStart"/>
-      <w:r>
-        <w:rPr>
-          <w:rFonts w:eastAsiaTheme="minorEastAsia"/>
-          <w:lang w:val="es-CO"/>
-        </w:rPr>
-        <w:t>Ocean</w:t>
-      </w:r>
-      <w:proofErr w:type="spellEnd"/>
-      <w:r>
-        <w:rPr>
-          <w:rFonts w:eastAsiaTheme="minorEastAsia"/>
-          <w:lang w:val="es-CO"/>
-        </w:rPr>
-        <w:t>.</w:t>
+      <w:r>
+        <w:rPr>
+          <w:rFonts w:eastAsiaTheme="minorEastAsia"/>
+          <w:lang w:val="es-CO"/>
+        </w:rPr>
+        <w:t>LABx tendrá un base de datos distribuida en MySQL, la cual estará alojada en un servidor Linux montado sobre una máquina virtual en la nube de Digital Ocean.</w:t>
       </w:r>
     </w:p>
     <w:p>
@@ -4120,23 +3823,7 @@
           <w:rFonts w:eastAsiaTheme="minorEastAsia"/>
           <w:lang w:val="es-CO"/>
         </w:rPr>
-        <w:t xml:space="preserve">Los microservicios escritos en Java usarán conexión a la base de datos por medio de JPA (Java </w:t>
-      </w:r>
-      <w:proofErr w:type="spellStart"/>
-      <w:r>
-        <w:rPr>
-          <w:rFonts w:eastAsiaTheme="minorEastAsia"/>
-          <w:lang w:val="es-CO"/>
-        </w:rPr>
-        <w:t>Persistence</w:t>
-      </w:r>
-      <w:proofErr w:type="spellEnd"/>
-      <w:r>
-        <w:rPr>
-          <w:rFonts w:eastAsiaTheme="minorEastAsia"/>
-          <w:lang w:val="es-CO"/>
-        </w:rPr>
-        <w:t xml:space="preserve"> API).</w:t>
+        <w:t>Los microservicios escritos en Java usarán conexión a la base de datos por medio de JPA (Java Persistence API).</w:t>
       </w:r>
     </w:p>
     <w:p>
@@ -4157,23 +3844,7 @@
           <w:rFonts w:eastAsiaTheme="minorEastAsia"/>
           <w:lang w:val="es-CO"/>
         </w:rPr>
-        <w:t xml:space="preserve">La capa de presentación estará implementada en Angular con Bootstrap para que esta sea </w:t>
-      </w:r>
-      <w:proofErr w:type="spellStart"/>
-      <w:r>
-        <w:rPr>
-          <w:rFonts w:eastAsiaTheme="minorEastAsia"/>
-          <w:lang w:val="es-CO"/>
-        </w:rPr>
-        <w:t>responsive</w:t>
-      </w:r>
-      <w:proofErr w:type="spellEnd"/>
-      <w:r>
-        <w:rPr>
-          <w:rFonts w:eastAsiaTheme="minorEastAsia"/>
-          <w:lang w:val="es-CO"/>
-        </w:rPr>
-        <w:t>.</w:t>
+        <w:t>La capa de presentación estará implementada en Angular con Bootstrap para que esta sea responsive.</w:t>
       </w:r>
     </w:p>
     <w:p>
@@ -4262,7 +3933,7 @@
                     </pic:cNvPicPr>
                   </pic:nvPicPr>
                   <pic:blipFill>
-                    <a:blip r:embed="rId9">
+                    <a:blip r:embed="rId10">
                       <a:extLst>
                         <a:ext uri="{28A0092B-C50C-407E-A947-70E740481C1C}">
                           <a14:useLocalDpi xmlns:a14="http://schemas.microsoft.com/office/drawing/2010/main" val="0"/>
@@ -4356,23 +4027,7 @@
           <w:rFonts w:eastAsiaTheme="minorEastAsia"/>
           <w:lang w:val="es-CO"/>
         </w:rPr>
-        <w:t xml:space="preserve">La Aplicación Web realiza la presentación de los datos y comunicación con las </w:t>
-      </w:r>
-      <w:proofErr w:type="spellStart"/>
-      <w:r>
-        <w:rPr>
-          <w:rFonts w:eastAsiaTheme="minorEastAsia"/>
-          <w:lang w:val="es-CO"/>
-        </w:rPr>
-        <w:t>apis</w:t>
-      </w:r>
-      <w:proofErr w:type="spellEnd"/>
-      <w:r>
-        <w:rPr>
-          <w:rFonts w:eastAsiaTheme="minorEastAsia"/>
-          <w:lang w:val="es-CO"/>
-        </w:rPr>
-        <w:t>.</w:t>
+        <w:t>La Aplicación Web realiza la presentación de los datos y comunicación con las apis.</w:t>
       </w:r>
     </w:p>
     <w:p>
@@ -4392,23 +4047,7 @@
           <w:rFonts w:eastAsiaTheme="minorEastAsia"/>
           <w:lang w:val="es-CO"/>
         </w:rPr>
-        <w:t xml:space="preserve">La se conecta a diferentes </w:t>
-      </w:r>
-      <w:proofErr w:type="spellStart"/>
-      <w:r>
-        <w:rPr>
-          <w:rFonts w:eastAsiaTheme="minorEastAsia"/>
-          <w:lang w:val="es-CO"/>
-        </w:rPr>
-        <w:t>APIs</w:t>
-      </w:r>
-      <w:proofErr w:type="spellEnd"/>
-      <w:r>
-        <w:rPr>
-          <w:rFonts w:eastAsiaTheme="minorEastAsia"/>
-          <w:lang w:val="es-CO"/>
-        </w:rPr>
-        <w:t xml:space="preserve"> de terceros para realizar el envío de notificaciones y el pago de productos al proveedor.</w:t>
+        <w:t>La se conecta a diferentes APIs de terceros para realizar el envío de notificaciones y el pago de productos al proveedor.</w:t>
       </w:r>
     </w:p>
     <w:p>
@@ -4787,7 +4426,7 @@
                     </pic:cNvPicPr>
                   </pic:nvPicPr>
                   <pic:blipFill>
-                    <a:blip r:embed="rId10">
+                    <a:blip r:embed="rId11">
                       <a:extLst>
                         <a:ext uri="{28A0092B-C50C-407E-A947-70E740481C1C}">
                           <a14:useLocalDpi xmlns:a14="http://schemas.microsoft.com/office/drawing/2010/main" val="0"/>
@@ -4841,39 +4480,7 @@
           <w:rFonts w:eastAsiaTheme="minorEastAsia"/>
           <w:lang w:val="es-CO"/>
         </w:rPr>
-        <w:t xml:space="preserve"> Utilizamos Angular 8 para el desarrollo del </w:t>
-      </w:r>
-      <w:proofErr w:type="spellStart"/>
-      <w:r>
-        <w:rPr>
-          <w:rFonts w:eastAsiaTheme="minorEastAsia"/>
-          <w:lang w:val="es-CO"/>
-        </w:rPr>
-        <w:t>frontend</w:t>
-      </w:r>
-      <w:proofErr w:type="spellEnd"/>
-      <w:r>
-        <w:rPr>
-          <w:rFonts w:eastAsiaTheme="minorEastAsia"/>
-          <w:lang w:val="es-CO"/>
-        </w:rPr>
-        <w:t xml:space="preserve">, ya que este propone un desarrollo orientado a componentes y favorece las conexiones con las </w:t>
-      </w:r>
-      <w:proofErr w:type="spellStart"/>
-      <w:r>
-        <w:rPr>
-          <w:rFonts w:eastAsiaTheme="minorEastAsia"/>
-          <w:lang w:val="es-CO"/>
-        </w:rPr>
-        <w:t>APIs</w:t>
-      </w:r>
-      <w:proofErr w:type="spellEnd"/>
-      <w:r>
-        <w:rPr>
-          <w:rFonts w:eastAsiaTheme="minorEastAsia"/>
-          <w:lang w:val="es-CO"/>
-        </w:rPr>
-        <w:t>.</w:t>
+        <w:t xml:space="preserve"> Utilizamos Angular 8 para el desarrollo del frontend, ya que este propone un desarrollo orientado a componentes y favorece las conexiones con las APIs.</w:t>
       </w:r>
     </w:p>
     <w:p>
@@ -4966,7 +4573,6 @@
                 <w:lang w:val="es-CO"/>
               </w:rPr>
             </w:pPr>
-            <w:proofErr w:type="spellStart"/>
             <w:r>
               <w:rPr>
                 <w:rFonts w:eastAsiaTheme="minorEastAsia"/>
@@ -4974,7 +4580,6 @@
               </w:rPr>
               <w:t>Login</w:t>
             </w:r>
-            <w:proofErr w:type="spellEnd"/>
           </w:p>
         </w:tc>
         <w:tc>
@@ -5447,7 +5052,6 @@
                 <w:lang w:val="es-CO"/>
               </w:rPr>
             </w:pPr>
-            <w:proofErr w:type="spellStart"/>
             <w:r>
               <w:rPr>
                 <w:rFonts w:eastAsiaTheme="minorEastAsia"/>
@@ -5455,7 +5059,6 @@
               </w:rPr>
               <w:t>Provider</w:t>
             </w:r>
-            <w:proofErr w:type="spellEnd"/>
           </w:p>
         </w:tc>
         <w:tc>
@@ -5476,23 +5079,7 @@
                 <w:rFonts w:eastAsiaTheme="minorEastAsia"/>
                 <w:lang w:val="es-CO"/>
               </w:rPr>
-              <w:t xml:space="preserve">Componente que se encarga de conectar los demás componentes a las </w:t>
-            </w:r>
-            <w:proofErr w:type="spellStart"/>
-            <w:r>
-              <w:rPr>
-                <w:rFonts w:eastAsiaTheme="minorEastAsia"/>
-                <w:lang w:val="es-CO"/>
-              </w:rPr>
-              <w:t>APIs</w:t>
-            </w:r>
-            <w:proofErr w:type="spellEnd"/>
-            <w:r>
-              <w:rPr>
-                <w:rFonts w:eastAsiaTheme="minorEastAsia"/>
-                <w:lang w:val="es-CO"/>
-              </w:rPr>
-              <w:t xml:space="preserve"> para su consumo y realizar distintas transacciones.</w:t>
+              <w:t>Componente que se encarga de conectar los demás componentes a las APIs para su consumo y realizar distintas transacciones.</w:t>
             </w:r>
           </w:p>
         </w:tc>
@@ -5567,7 +5154,7 @@
                     </pic:cNvPicPr>
                   </pic:nvPicPr>
                   <pic:blipFill>
-                    <a:blip r:embed="rId11">
+                    <a:blip r:embed="rId12">
                       <a:extLst>
                         <a:ext uri="{28A0092B-C50C-407E-A947-70E740481C1C}">
                           <a14:useLocalDpi xmlns:a14="http://schemas.microsoft.com/office/drawing/2010/main" val="0"/>
@@ -5621,55 +5208,7 @@
           <w:rFonts w:eastAsiaTheme="minorEastAsia"/>
           <w:lang w:val="es-CO"/>
         </w:rPr>
-        <w:t xml:space="preserve"> El desarrollo en el </w:t>
-      </w:r>
-      <w:proofErr w:type="spellStart"/>
-      <w:r>
-        <w:rPr>
-          <w:rFonts w:eastAsiaTheme="minorEastAsia"/>
-          <w:lang w:val="es-CO"/>
-        </w:rPr>
-        <w:t>Backend</w:t>
-      </w:r>
-      <w:proofErr w:type="spellEnd"/>
-      <w:r>
-        <w:rPr>
-          <w:rFonts w:eastAsiaTheme="minorEastAsia"/>
-          <w:lang w:val="es-CO"/>
-        </w:rPr>
-        <w:t xml:space="preserve"> está realizado en JAVA 8, implementando el </w:t>
-      </w:r>
-      <w:proofErr w:type="spellStart"/>
-      <w:r>
-        <w:rPr>
-          <w:rFonts w:eastAsiaTheme="minorEastAsia"/>
-          <w:lang w:val="es-CO"/>
-        </w:rPr>
-        <w:t>framework</w:t>
-      </w:r>
-      <w:proofErr w:type="spellEnd"/>
-      <w:r>
-        <w:rPr>
-          <w:rFonts w:eastAsiaTheme="minorEastAsia"/>
-          <w:lang w:val="es-CO"/>
-        </w:rPr>
-        <w:t xml:space="preserve"> </w:t>
-      </w:r>
-      <w:proofErr w:type="spellStart"/>
-      <w:r>
-        <w:rPr>
-          <w:rFonts w:eastAsiaTheme="minorEastAsia"/>
-          <w:lang w:val="es-CO"/>
-        </w:rPr>
-        <w:t>spring</w:t>
-      </w:r>
-      <w:proofErr w:type="spellEnd"/>
-      <w:r>
-        <w:rPr>
-          <w:rFonts w:eastAsiaTheme="minorEastAsia"/>
-          <w:lang w:val="es-CO"/>
-        </w:rPr>
-        <w:t xml:space="preserve"> data y JPA, aprovechando los beneficios para obtener un código limpio.</w:t>
+        <w:t xml:space="preserve"> El desarrollo en el Backend está realizado en JAVA 8, implementando el framework spring data y JPA, aprovechando los beneficios para obtener un código limpio.</w:t>
       </w:r>
     </w:p>
     <w:tbl>
@@ -5922,23 +5461,7 @@
                 <w:rFonts w:eastAsiaTheme="minorEastAsia"/>
                 <w:lang w:val="es-CO"/>
               </w:rPr>
-              <w:t xml:space="preserve">Componente que tiene la gestión de usuarios del sistema, y maneja el control de acceso a los servicios expuestos por las diferentes </w:t>
-            </w:r>
-            <w:proofErr w:type="spellStart"/>
-            <w:r>
-              <w:rPr>
-                <w:rFonts w:eastAsiaTheme="minorEastAsia"/>
-                <w:lang w:val="es-CO"/>
-              </w:rPr>
-              <w:t>API’s</w:t>
-            </w:r>
-            <w:proofErr w:type="spellEnd"/>
-            <w:r>
-              <w:rPr>
-                <w:rFonts w:eastAsiaTheme="minorEastAsia"/>
-                <w:lang w:val="es-CO"/>
-              </w:rPr>
-              <w:t>.</w:t>
+              <w:t>Componente que tiene la gestión de usuarios del sistema, y maneja el control de acceso a los servicios expuestos por las diferentes API’s.</w:t>
             </w:r>
           </w:p>
         </w:tc>
@@ -6346,9 +5869,8 @@
                 <w:szCs w:val="21"/>
                 <w:lang w:eastAsia="es-CO"/>
               </w:rPr>
-              <w:t>http://138.197.0.136:8081/api/insumo/{</w:t>
-            </w:r>
-            <w:proofErr w:type="gramStart"/>
+              <w:t>http://138.197.0.136:8081/api/insumo/{idInsumo}   - GET</w:t>
+            </w:r>
             <w:r>
               <w:rPr>
                 <w:rFonts w:ascii="Segoe UI" w:eastAsia="Times New Roman" w:hAnsi="Segoe UI" w:cs="Segoe UI"/>
@@ -6356,9 +5878,9 @@
                 <w:szCs w:val="21"/>
                 <w:lang w:eastAsia="es-CO"/>
               </w:rPr>
-              <w:t xml:space="preserve">idInsumo}   </w:t>
-            </w:r>
-            <w:proofErr w:type="gramEnd"/>
+              <w:br/>
+              <w:t>http://138.197.0.136:8081/api/insumo/listar  - GET</w:t>
+            </w:r>
             <w:r>
               <w:rPr>
                 <w:rFonts w:ascii="Segoe UI" w:eastAsia="Times New Roman" w:hAnsi="Segoe UI" w:cs="Segoe UI"/>
@@ -6366,7 +5888,8 @@
                 <w:szCs w:val="21"/>
                 <w:lang w:eastAsia="es-CO"/>
               </w:rPr>
-              <w:t>- GET</w:t>
+              <w:br/>
+              <w:t>http://138.197.0.136:8081/api/insumo/crear     - POST</w:t>
             </w:r>
             <w:r>
               <w:rPr>
@@ -6376,18 +5899,26 @@
                 <w:lang w:eastAsia="es-CO"/>
               </w:rPr>
               <w:br/>
-              <w:t>http://138.197.0.136:8081/api/insumo/listar  - GET</w:t>
-            </w:r>
-            <w:r>
+              <w:t>http://138.197.0.136:8081/api/insumo/actualizar    - POST</w:t>
+            </w:r>
+          </w:p>
+          <w:p>
+            <w:pPr>
+              <w:pStyle w:val="Compact"/>
+              <w:rPr>
+                <w:rFonts w:eastAsiaTheme="minorEastAsia"/>
+              </w:rPr>
+            </w:pPr>
+          </w:p>
+          <w:p>
+            <w:pPr>
               <w:rPr>
                 <w:rFonts w:ascii="Segoe UI" w:eastAsia="Times New Roman" w:hAnsi="Segoe UI" w:cs="Segoe UI"/>
                 <w:sz w:val="21"/>
                 <w:szCs w:val="21"/>
                 <w:lang w:eastAsia="es-CO"/>
               </w:rPr>
-              <w:br/>
-              <w:t>http://138.197.0.136:8081/api/insumo/crear     - POST</w:t>
-            </w:r>
+            </w:pPr>
             <w:r>
               <w:rPr>
                 <w:rFonts w:ascii="Segoe UI" w:eastAsia="Times New Roman" w:hAnsi="Segoe UI" w:cs="Segoe UI"/>
@@ -6395,69 +5926,20 @@
                 <w:szCs w:val="21"/>
                 <w:lang w:eastAsia="es-CO"/>
               </w:rPr>
-              <w:br/>
-              <w:t>http://138.197.0.136:8081/api/insumo/actualizar    - POST</w:t>
-            </w:r>
-          </w:p>
-          <w:p>
-            <w:pPr>
-              <w:pStyle w:val="Compact"/>
-              <w:rPr>
-                <w:rFonts w:eastAsiaTheme="minorEastAsia"/>
-              </w:rPr>
-            </w:pPr>
-          </w:p>
-          <w:p>
-            <w:pPr>
+              <w:t>http://138.197.0.136:8081/api/familia/listar   - GET</w:t>
+            </w:r>
+            <w:r>
               <w:rPr>
                 <w:rFonts w:ascii="Segoe UI" w:eastAsia="Times New Roman" w:hAnsi="Segoe UI" w:cs="Segoe UI"/>
                 <w:sz w:val="21"/>
                 <w:szCs w:val="21"/>
                 <w:lang w:eastAsia="es-CO"/>
               </w:rPr>
-            </w:pPr>
-            <w:r>
-              <w:rPr>
-                <w:rFonts w:ascii="Segoe UI" w:eastAsia="Times New Roman" w:hAnsi="Segoe UI" w:cs="Segoe UI"/>
-                <w:sz w:val="21"/>
-                <w:szCs w:val="21"/>
-                <w:lang w:eastAsia="es-CO"/>
-              </w:rPr>
-              <w:t>http://138.197.0.136:8081/api/familia/listar   - GET</w:t>
-            </w:r>
-            <w:r>
-              <w:rPr>
-                <w:rFonts w:ascii="Segoe UI" w:eastAsia="Times New Roman" w:hAnsi="Segoe UI" w:cs="Segoe UI"/>
-                <w:sz w:val="21"/>
-                <w:szCs w:val="21"/>
-                <w:lang w:eastAsia="es-CO"/>
-              </w:rPr>
               <w:br/>
-            </w:r>
-            <w:proofErr w:type="gramStart"/>
-            <w:r>
-              <w:rPr>
-                <w:rFonts w:ascii="Segoe UI" w:eastAsia="Times New Roman" w:hAnsi="Segoe UI" w:cs="Segoe UI"/>
-                <w:sz w:val="21"/>
-                <w:szCs w:val="21"/>
-                <w:lang w:eastAsia="es-CO"/>
-              </w:rPr>
-              <w:t>http://138.197.0.136:8081/api/familia/crear  -</w:t>
-            </w:r>
-            <w:proofErr w:type="gramEnd"/>
-            <w:r>
-              <w:rPr>
-                <w:rFonts w:ascii="Segoe UI" w:eastAsia="Times New Roman" w:hAnsi="Segoe UI" w:cs="Segoe UI"/>
-                <w:sz w:val="21"/>
-                <w:szCs w:val="21"/>
-                <w:lang w:eastAsia="es-CO"/>
-              </w:rPr>
-              <w:t xml:space="preserve"> POST</w:t>
-            </w:r>
-          </w:p>
-        </w:tc>
-        <w:bookmarkStart w:id="2" w:name="_GoBack"/>
-        <w:bookmarkEnd w:id="2"/>
+              <w:t>http://138.197.0.136:8081/api/familia/crear  - POST</w:t>
+            </w:r>
+          </w:p>
+        </w:tc>
       </w:tr>
     </w:tbl>
     <w:p>
@@ -6536,7 +6018,7 @@
                     </pic:cNvPicPr>
                   </pic:nvPicPr>
                   <pic:blipFill>
-                    <a:blip r:embed="rId12">
+                    <a:blip r:embed="rId13">
                       <a:extLst>
                         <a:ext uri="{28A0092B-C50C-407E-A947-70E740481C1C}">
                           <a14:useLocalDpi xmlns:a14="http://schemas.microsoft.com/office/drawing/2010/main" val="0"/>
@@ -6651,7 +6133,6 @@
                 <w:lang w:val="es-CO"/>
               </w:rPr>
             </w:pPr>
-            <w:proofErr w:type="spellStart"/>
             <w:r>
               <w:rPr>
                 <w:rFonts w:eastAsiaTheme="minorEastAsia"/>
@@ -6661,7 +6142,6 @@
               </w:rPr>
               <w:t>InventoryController</w:t>
             </w:r>
-            <w:proofErr w:type="spellEnd"/>
           </w:p>
         </w:tc>
         <w:tc>
@@ -6683,33 +6163,8 @@
                 <w:rFonts w:eastAsiaTheme="minorEastAsia"/>
                 <w:lang w:val="es-CO"/>
               </w:rPr>
-              <w:t xml:space="preserve">Clase que expone los </w:t>
-            </w:r>
-            <w:proofErr w:type="spellStart"/>
-            <w:r>
-              <w:rPr>
-                <w:rFonts w:eastAsiaTheme="minorEastAsia"/>
-                <w:lang w:val="es-CO"/>
-              </w:rPr>
-              <w:t>endpoint</w:t>
-            </w:r>
-            <w:proofErr w:type="spellEnd"/>
-            <w:r>
-              <w:rPr>
-                <w:rFonts w:eastAsiaTheme="minorEastAsia"/>
-                <w:lang w:val="es-CO"/>
-              </w:rPr>
-              <w:t xml:space="preserve"> para la gestión de inventario, en el cual se implementa </w:t>
-            </w:r>
-            <w:proofErr w:type="spellStart"/>
-            <w:r>
-              <w:rPr>
-                <w:rFonts w:eastAsiaTheme="minorEastAsia"/>
-                <w:lang w:val="es-CO"/>
-              </w:rPr>
-              <w:t>InventoryServiceImpl</w:t>
-            </w:r>
-            <w:proofErr w:type="spellEnd"/>
+              <w:t>Clase que expone los endpoint para la gestión de inventario, en el cual se implementa InventoryServiceImpl</w:t>
+            </w:r>
           </w:p>
         </w:tc>
       </w:tr>
@@ -6728,7 +6183,6 @@
                 <w:lang w:val="es-CO"/>
               </w:rPr>
             </w:pPr>
-            <w:proofErr w:type="spellStart"/>
             <w:r>
               <w:rPr>
                 <w:rFonts w:eastAsiaTheme="minorEastAsia"/>
@@ -6738,7 +6192,6 @@
               </w:rPr>
               <w:t>InventoryServiceImpl</w:t>
             </w:r>
-            <w:proofErr w:type="spellEnd"/>
           </w:p>
         </w:tc>
         <w:tc>
@@ -6759,17 +6212,8 @@
                 <w:rFonts w:eastAsiaTheme="minorEastAsia"/>
                 <w:lang w:val="es-CO"/>
               </w:rPr>
-              <w:t xml:space="preserve">Clase que tiene la lógica sobre el manejo de inventario, y tiene la lógica para el manejo del inventario vencido. Implementa </w:t>
-            </w:r>
-            <w:proofErr w:type="spellStart"/>
-            <w:r>
-              <w:rPr>
-                <w:rFonts w:eastAsiaTheme="minorEastAsia"/>
-                <w:lang w:val="es-CO"/>
-              </w:rPr>
-              <w:t>InventoryRepositoryImpl</w:t>
-            </w:r>
-            <w:proofErr w:type="spellEnd"/>
+              <w:t>Clase que tiene la lógica sobre el manejo de inventario, y tiene la lógica para el manejo del inventario vencido. Implementa InventoryRepositoryImpl</w:t>
+            </w:r>
           </w:p>
         </w:tc>
       </w:tr>
@@ -6800,7 +6244,6 @@
                 <w:lang w:val="es-CO"/>
               </w:rPr>
             </w:pPr>
-            <w:proofErr w:type="spellStart"/>
             <w:r>
               <w:rPr>
                 <w:rFonts w:eastAsiaTheme="minorEastAsia"/>
@@ -6810,7 +6253,6 @@
               </w:rPr>
               <w:t>InventoryRepositoryImpl</w:t>
             </w:r>
-            <w:proofErr w:type="spellEnd"/>
           </w:p>
         </w:tc>
         <w:tc>
@@ -6851,7 +6293,6 @@
                 <w:lang w:val="es-CO"/>
               </w:rPr>
             </w:pPr>
-            <w:proofErr w:type="spellStart"/>
             <w:r>
               <w:rPr>
                 <w:rFonts w:eastAsiaTheme="minorEastAsia"/>
@@ -6861,7 +6302,6 @@
               </w:rPr>
               <w:t>InventorySystemException</w:t>
             </w:r>
-            <w:proofErr w:type="spellEnd"/>
           </w:p>
         </w:tc>
         <w:tc>
@@ -6932,7 +6372,6 @@
           <w:lang w:val="es-CO"/>
         </w:rPr>
       </w:pPr>
-      <w:proofErr w:type="spellStart"/>
       <w:r>
         <w:rPr>
           <w:rFonts w:asciiTheme="minorHAnsi" w:eastAsiaTheme="minorEastAsia" w:hAnsiTheme="minorHAnsi" w:cstheme="minorBidi"/>
@@ -6940,7 +6379,6 @@
         </w:rPr>
         <w:t>Login</w:t>
       </w:r>
-      <w:proofErr w:type="spellEnd"/>
     </w:p>
     <w:p>
       <w:pPr>
@@ -6971,7 +6409,7 @@
                     </pic:cNvPicPr>
                   </pic:nvPicPr>
                   <pic:blipFill>
-                    <a:blip r:embed="rId13">
+                    <a:blip r:embed="rId14">
                       <a:extLst>
                         <a:ext uri="{28A0092B-C50C-407E-A947-70E740481C1C}">
                           <a14:useLocalDpi xmlns:a14="http://schemas.microsoft.com/office/drawing/2010/main" val="0"/>
@@ -7040,32 +6478,7 @@
           <w:rFonts w:eastAsiaTheme="minorEastAsia"/>
           <w:lang w:val="es-CO"/>
         </w:rPr>
-        <w:t xml:space="preserve">El usuario ingresa un Email y un </w:t>
-      </w:r>
-      <w:proofErr w:type="spellStart"/>
-      <w:proofErr w:type="gramStart"/>
-      <w:r>
-        <w:rPr>
-          <w:rFonts w:eastAsiaTheme="minorEastAsia"/>
-          <w:lang w:val="es-CO"/>
-        </w:rPr>
-        <w:t>Password</w:t>
-      </w:r>
-      <w:proofErr w:type="spellEnd"/>
-      <w:r>
-        <w:rPr>
-          <w:rFonts w:eastAsiaTheme="minorEastAsia"/>
-          <w:lang w:val="es-CO"/>
-        </w:rPr>
-        <w:t xml:space="preserve"> ,</w:t>
-      </w:r>
-      <w:proofErr w:type="gramEnd"/>
-      <w:r>
-        <w:rPr>
-          <w:rFonts w:eastAsiaTheme="minorEastAsia"/>
-          <w:lang w:val="es-CO"/>
-        </w:rPr>
-        <w:t xml:space="preserve"> en el cliente y este válida que no esté vacío, y que el correo tenga un formato válido.</w:t>
+        <w:t>El usuario ingresa un Email y un Password , en el cliente y este válida que no esté vacío, y que el correo tenga un formato válido.</w:t>
       </w:r>
     </w:p>
     <w:p>
@@ -7085,39 +6498,7 @@
           <w:rFonts w:eastAsiaTheme="minorEastAsia"/>
           <w:lang w:val="es-CO"/>
         </w:rPr>
-        <w:t xml:space="preserve">Se envían las credenciales del Usuario y el </w:t>
-      </w:r>
-      <w:proofErr w:type="spellStart"/>
-      <w:r>
-        <w:rPr>
-          <w:rFonts w:eastAsiaTheme="minorEastAsia"/>
-          <w:lang w:val="es-CO"/>
-        </w:rPr>
-        <w:t>Password</w:t>
-      </w:r>
-      <w:proofErr w:type="spellEnd"/>
-      <w:r>
-        <w:rPr>
-          <w:rFonts w:eastAsiaTheme="minorEastAsia"/>
-          <w:lang w:val="es-CO"/>
-        </w:rPr>
-        <w:t xml:space="preserve"> al </w:t>
-      </w:r>
-      <w:proofErr w:type="spellStart"/>
-      <w:r>
-        <w:rPr>
-          <w:rFonts w:eastAsiaTheme="minorEastAsia"/>
-          <w:lang w:val="es-CO"/>
-        </w:rPr>
-        <w:t>provider</w:t>
-      </w:r>
-      <w:proofErr w:type="spellEnd"/>
-      <w:r>
-        <w:rPr>
-          <w:rFonts w:eastAsiaTheme="minorEastAsia"/>
-          <w:lang w:val="es-CO"/>
-        </w:rPr>
-        <w:t xml:space="preserve"> que se encarga del consumo de la API indicada.</w:t>
+        <w:t>Se envían las credenciales del Usuario y el Password al provider que se encarga del consumo de la API indicada.</w:t>
       </w:r>
     </w:p>
     <w:p>
@@ -7137,23 +6518,7 @@
           <w:rFonts w:eastAsiaTheme="minorEastAsia"/>
           <w:lang w:val="es-CO"/>
         </w:rPr>
-        <w:t xml:space="preserve">Las credenciales se validan en el </w:t>
-      </w:r>
-      <w:proofErr w:type="spellStart"/>
-      <w:r>
-        <w:rPr>
-          <w:rFonts w:eastAsiaTheme="minorEastAsia"/>
-          <w:lang w:val="es-CO"/>
-        </w:rPr>
-        <w:t>Backend</w:t>
-      </w:r>
-      <w:proofErr w:type="spellEnd"/>
-      <w:r>
-        <w:rPr>
-          <w:rFonts w:eastAsiaTheme="minorEastAsia"/>
-          <w:lang w:val="es-CO"/>
-        </w:rPr>
-        <w:t xml:space="preserve"> dentro de Security frente a la Base de datos, las credenciales son correctas.</w:t>
+        <w:t>Las credenciales se validan en el Backend dentro de Security frente a la Base de datos, las credenciales son correctas.</w:t>
       </w:r>
     </w:p>
     <w:p>
@@ -7193,17 +6558,8 @@
           <w:rFonts w:eastAsiaTheme="minorEastAsia"/>
           <w:lang w:val="es-CO"/>
         </w:rPr>
-        <w:t xml:space="preserve">Se genera una Cookie de sesión con el Id y el Token recibidos en el </w:t>
-      </w:r>
-      <w:proofErr w:type="spellStart"/>
-      <w:r>
-        <w:rPr>
-          <w:rFonts w:eastAsiaTheme="minorEastAsia"/>
-          <w:lang w:val="es-CO"/>
-        </w:rPr>
-        <w:t>Provider</w:t>
-      </w:r>
-      <w:proofErr w:type="spellEnd"/>
+        <w:t>Se genera una Cookie de sesión con el Id y el Token recibidos en el Provider</w:t>
+      </w:r>
     </w:p>
     <w:p>
       <w:pPr>
@@ -7222,55 +6578,7 @@
           <w:rFonts w:eastAsiaTheme="minorEastAsia"/>
           <w:lang w:val="es-CO"/>
         </w:rPr>
-        <w:t xml:space="preserve">El </w:t>
-      </w:r>
-      <w:proofErr w:type="spellStart"/>
-      <w:r>
-        <w:rPr>
-          <w:rFonts w:eastAsiaTheme="minorEastAsia"/>
-          <w:lang w:val="es-CO"/>
-        </w:rPr>
-        <w:t>Provider</w:t>
-      </w:r>
-      <w:proofErr w:type="spellEnd"/>
-      <w:r>
-        <w:rPr>
-          <w:rFonts w:eastAsiaTheme="minorEastAsia"/>
-          <w:lang w:val="es-CO"/>
-        </w:rPr>
-        <w:t xml:space="preserve"> responde con un </w:t>
-      </w:r>
-      <w:proofErr w:type="spellStart"/>
-      <w:r>
-        <w:rPr>
-          <w:rFonts w:eastAsiaTheme="minorEastAsia"/>
-          <w:lang w:val="es-CO"/>
-        </w:rPr>
-        <w:t>login</w:t>
-      </w:r>
-      <w:proofErr w:type="spellEnd"/>
-      <w:r>
-        <w:rPr>
-          <w:rFonts w:eastAsiaTheme="minorEastAsia"/>
-          <w:lang w:val="es-CO"/>
-        </w:rPr>
-        <w:t xml:space="preserve"> exitoso al componente de </w:t>
-      </w:r>
-      <w:proofErr w:type="spellStart"/>
-      <w:r>
-        <w:rPr>
-          <w:rFonts w:eastAsiaTheme="minorEastAsia"/>
-          <w:lang w:val="es-CO"/>
-        </w:rPr>
-        <w:t>Login</w:t>
-      </w:r>
-      <w:proofErr w:type="spellEnd"/>
-      <w:r>
-        <w:rPr>
-          <w:rFonts w:eastAsiaTheme="minorEastAsia"/>
-          <w:lang w:val="es-CO"/>
-        </w:rPr>
-        <w:t xml:space="preserve"> y este deja continuar al usuario.</w:t>
+        <w:t>El Provider responde con un login exitoso al componente de Login y este deja continuar al usuario.</w:t>
       </w:r>
     </w:p>
     <w:p>
@@ -7336,7 +6644,7 @@
                     </pic:cNvPicPr>
                   </pic:nvPicPr>
                   <pic:blipFill>
-                    <a:blip r:embed="rId14">
+                    <a:blip r:embed="rId15">
                       <a:extLst>
                         <a:ext uri="{28A0092B-C50C-407E-A947-70E740481C1C}">
                           <a14:useLocalDpi xmlns:a14="http://schemas.microsoft.com/office/drawing/2010/main" val="0"/>
@@ -7414,39 +6722,7 @@
           <w:rFonts w:eastAsiaTheme="minorEastAsia"/>
           <w:lang w:val="es-CO"/>
         </w:rPr>
-        <w:t xml:space="preserve">Se valida la cookie de sesión con el </w:t>
-      </w:r>
-      <w:proofErr w:type="spellStart"/>
-      <w:r>
-        <w:rPr>
-          <w:rFonts w:eastAsiaTheme="minorEastAsia"/>
-          <w:lang w:val="es-CO"/>
-        </w:rPr>
-        <w:t>Login</w:t>
-      </w:r>
-      <w:proofErr w:type="spellEnd"/>
-      <w:r>
-        <w:rPr>
-          <w:rFonts w:eastAsiaTheme="minorEastAsia"/>
-          <w:lang w:val="es-CO"/>
-        </w:rPr>
-        <w:t xml:space="preserve">, existe la cookie de sesión y el componente del </w:t>
-      </w:r>
-      <w:proofErr w:type="spellStart"/>
-      <w:r>
-        <w:rPr>
-          <w:rFonts w:eastAsiaTheme="minorEastAsia"/>
-          <w:lang w:val="es-CO"/>
-        </w:rPr>
-        <w:t>Login</w:t>
-      </w:r>
-      <w:proofErr w:type="spellEnd"/>
-      <w:r>
-        <w:rPr>
-          <w:rFonts w:eastAsiaTheme="minorEastAsia"/>
-          <w:lang w:val="es-CO"/>
-        </w:rPr>
-        <w:t xml:space="preserve"> la descifra en su Id y Token.</w:t>
+        <w:t>Se valida la cookie de sesión con el Login, existe la cookie de sesión y el componente del Login la descifra en su Id y Token.</w:t>
       </w:r>
     </w:p>
     <w:p>
@@ -7466,23 +6742,7 @@
           <w:rFonts w:eastAsiaTheme="minorEastAsia"/>
           <w:lang w:val="es-CO"/>
         </w:rPr>
-        <w:t xml:space="preserve">El componente de Insumo realiza la consulta al </w:t>
-      </w:r>
-      <w:proofErr w:type="spellStart"/>
-      <w:r>
-        <w:rPr>
-          <w:rFonts w:eastAsiaTheme="minorEastAsia"/>
-          <w:lang w:val="es-CO"/>
-        </w:rPr>
-        <w:t>Provider</w:t>
-      </w:r>
-      <w:proofErr w:type="spellEnd"/>
-      <w:r>
-        <w:rPr>
-          <w:rFonts w:eastAsiaTheme="minorEastAsia"/>
-          <w:lang w:val="es-CO"/>
-        </w:rPr>
-        <w:t xml:space="preserve"> enviando las credenciales del id y del token en la cabecera de la cookie de sesión.</w:t>
+        <w:t>El componente de Insumo realiza la consulta al Provider enviando las credenciales del id y del token en la cabecera de la cookie de sesión.</w:t>
       </w:r>
     </w:p>
     <w:p>
@@ -7503,23 +6763,7 @@
           <w:lang w:val="es-CO"/>
         </w:rPr>
         <w:lastRenderedPageBreak/>
-        <w:t xml:space="preserve">El componente de Security en el </w:t>
-      </w:r>
-      <w:proofErr w:type="spellStart"/>
-      <w:r>
-        <w:rPr>
-          <w:rFonts w:eastAsiaTheme="minorEastAsia"/>
-          <w:lang w:val="es-CO"/>
-        </w:rPr>
-        <w:t>backend</w:t>
-      </w:r>
-      <w:proofErr w:type="spellEnd"/>
-      <w:r>
-        <w:rPr>
-          <w:rFonts w:eastAsiaTheme="minorEastAsia"/>
-          <w:lang w:val="es-CO"/>
-        </w:rPr>
-        <w:t xml:space="preserve"> recibe las credenciales y determina su validez.</w:t>
+        <w:t>El componente de Security en el backend recibe las credenciales y determina su validez.</w:t>
       </w:r>
     </w:p>
     <w:p>
@@ -7539,23 +6783,7 @@
           <w:rFonts w:eastAsiaTheme="minorEastAsia"/>
           <w:lang w:val="es-CO"/>
         </w:rPr>
-        <w:t xml:space="preserve">Las credenciales son válidas y el componente de </w:t>
-      </w:r>
-      <w:proofErr w:type="spellStart"/>
-      <w:r>
-        <w:rPr>
-          <w:rFonts w:eastAsiaTheme="minorEastAsia"/>
-          <w:lang w:val="es-CO"/>
-        </w:rPr>
-        <w:t>security</w:t>
-      </w:r>
-      <w:proofErr w:type="spellEnd"/>
-      <w:r>
-        <w:rPr>
-          <w:rFonts w:eastAsiaTheme="minorEastAsia"/>
-          <w:lang w:val="es-CO"/>
-        </w:rPr>
-        <w:t xml:space="preserve"> procede a actualizar el tiempo de vida del token.</w:t>
+        <w:t>Las credenciales son válidas y el componente de security procede a actualizar el tiempo de vida del token.</w:t>
       </w:r>
     </w:p>
     <w:p>
@@ -7595,23 +6823,7 @@
           <w:rFonts w:eastAsiaTheme="minorEastAsia"/>
           <w:lang w:val="es-CO"/>
         </w:rPr>
-        <w:t xml:space="preserve">El componente de Insumo entrega la lista a </w:t>
-      </w:r>
-      <w:proofErr w:type="spellStart"/>
-      <w:r>
-        <w:rPr>
-          <w:rFonts w:eastAsiaTheme="minorEastAsia"/>
-          <w:lang w:val="es-CO"/>
-        </w:rPr>
-        <w:t>Provider</w:t>
-      </w:r>
-      <w:proofErr w:type="spellEnd"/>
-      <w:r>
-        <w:rPr>
-          <w:rFonts w:eastAsiaTheme="minorEastAsia"/>
-          <w:lang w:val="es-CO"/>
-        </w:rPr>
-        <w:t>; esta la serializa y se la entrega a el componente de Insumo.</w:t>
+        <w:t>El componente de Insumo entrega la lista a Provider; esta la serializa y se la entrega a el componente de Insumo.</w:t>
       </w:r>
     </w:p>
     <w:p>
@@ -7696,7 +6908,7 @@
                     </pic:cNvPicPr>
                   </pic:nvPicPr>
                   <pic:blipFill>
-                    <a:blip r:embed="rId15">
+                    <a:blip r:embed="rId16">
                       <a:extLst>
                         <a:ext uri="{28A0092B-C50C-407E-A947-70E740481C1C}">
                           <a14:useLocalDpi xmlns:a14="http://schemas.microsoft.com/office/drawing/2010/main" val="0"/>
@@ -7765,39 +6977,7 @@
           <w:rFonts w:eastAsiaTheme="minorEastAsia"/>
           <w:lang w:val="es-CO"/>
         </w:rPr>
-        <w:t xml:space="preserve">Se valida la cookie de sesión con el </w:t>
-      </w:r>
-      <w:proofErr w:type="spellStart"/>
-      <w:r>
-        <w:rPr>
-          <w:rFonts w:eastAsiaTheme="minorEastAsia"/>
-          <w:lang w:val="es-CO"/>
-        </w:rPr>
-        <w:t>Login</w:t>
-      </w:r>
-      <w:proofErr w:type="spellEnd"/>
-      <w:r>
-        <w:rPr>
-          <w:rFonts w:eastAsiaTheme="minorEastAsia"/>
-          <w:lang w:val="es-CO"/>
-        </w:rPr>
-        <w:t xml:space="preserve">, existe la cookie de sesión y el componente del </w:t>
-      </w:r>
-      <w:proofErr w:type="spellStart"/>
-      <w:r>
-        <w:rPr>
-          <w:rFonts w:eastAsiaTheme="minorEastAsia"/>
-          <w:lang w:val="es-CO"/>
-        </w:rPr>
-        <w:t>Login</w:t>
-      </w:r>
-      <w:proofErr w:type="spellEnd"/>
-      <w:r>
-        <w:rPr>
-          <w:rFonts w:eastAsiaTheme="minorEastAsia"/>
-          <w:lang w:val="es-CO"/>
-        </w:rPr>
-        <w:t xml:space="preserve"> la descifra en su Id y Token.</w:t>
+        <w:t>Se valida la cookie de sesión con el Login, existe la cookie de sesión y el componente del Login la descifra en su Id y Token.</w:t>
       </w:r>
     </w:p>
     <w:p>
@@ -7817,23 +6997,7 @@
           <w:rFonts w:eastAsiaTheme="minorEastAsia"/>
           <w:lang w:val="es-CO"/>
         </w:rPr>
-        <w:t xml:space="preserve">El componente de Inventario realiza la consulta al </w:t>
-      </w:r>
-      <w:proofErr w:type="spellStart"/>
-      <w:r>
-        <w:rPr>
-          <w:rFonts w:eastAsiaTheme="minorEastAsia"/>
-          <w:lang w:val="es-CO"/>
-        </w:rPr>
-        <w:t>Provider</w:t>
-      </w:r>
-      <w:proofErr w:type="spellEnd"/>
-      <w:r>
-        <w:rPr>
-          <w:rFonts w:eastAsiaTheme="minorEastAsia"/>
-          <w:lang w:val="es-CO"/>
-        </w:rPr>
-        <w:t xml:space="preserve"> enviando las credenciales del id y del token en la cabecera de la cookie de sesión.</w:t>
+        <w:t>El componente de Inventario realiza la consulta al Provider enviando las credenciales del id y del token en la cabecera de la cookie de sesión.</w:t>
       </w:r>
     </w:p>
     <w:p>
@@ -7853,23 +7017,7 @@
           <w:rFonts w:eastAsiaTheme="minorEastAsia"/>
           <w:lang w:val="es-CO"/>
         </w:rPr>
-        <w:t xml:space="preserve">El componente de Security en el </w:t>
-      </w:r>
-      <w:proofErr w:type="spellStart"/>
-      <w:r>
-        <w:rPr>
-          <w:rFonts w:eastAsiaTheme="minorEastAsia"/>
-          <w:lang w:val="es-CO"/>
-        </w:rPr>
-        <w:t>backend</w:t>
-      </w:r>
-      <w:proofErr w:type="spellEnd"/>
-      <w:r>
-        <w:rPr>
-          <w:rFonts w:eastAsiaTheme="minorEastAsia"/>
-          <w:lang w:val="es-CO"/>
-        </w:rPr>
-        <w:t xml:space="preserve"> recibe las credenciales y determina su validez.</w:t>
+        <w:t>El componente de Security en el backend recibe las credenciales y determina su validez.</w:t>
       </w:r>
     </w:p>
     <w:p>
@@ -7890,23 +7038,7 @@
           <w:lang w:val="es-CO"/>
         </w:rPr>
         <w:lastRenderedPageBreak/>
-        <w:t xml:space="preserve">Las credenciales son válidas y el componente de </w:t>
-      </w:r>
-      <w:proofErr w:type="spellStart"/>
-      <w:r>
-        <w:rPr>
-          <w:rFonts w:eastAsiaTheme="minorEastAsia"/>
-          <w:lang w:val="es-CO"/>
-        </w:rPr>
-        <w:t>security</w:t>
-      </w:r>
-      <w:proofErr w:type="spellEnd"/>
-      <w:r>
-        <w:rPr>
-          <w:rFonts w:eastAsiaTheme="minorEastAsia"/>
-          <w:lang w:val="es-CO"/>
-        </w:rPr>
-        <w:t xml:space="preserve"> procede a actualizar el tiempo de vida del token.</w:t>
+        <w:t>Las credenciales son válidas y el componente de security procede a actualizar el tiempo de vida del token.</w:t>
       </w:r>
     </w:p>
     <w:p>
@@ -8006,23 +7138,7 @@
           <w:rFonts w:eastAsiaTheme="minorEastAsia"/>
           <w:lang w:val="es-CO"/>
         </w:rPr>
-        <w:t xml:space="preserve">El componente de </w:t>
-      </w:r>
-      <w:proofErr w:type="spellStart"/>
-      <w:r>
-        <w:rPr>
-          <w:rFonts w:eastAsiaTheme="minorEastAsia"/>
-          <w:lang w:val="es-CO"/>
-        </w:rPr>
-        <w:t>Provider</w:t>
-      </w:r>
-      <w:proofErr w:type="spellEnd"/>
-      <w:r>
-        <w:rPr>
-          <w:rFonts w:eastAsiaTheme="minorEastAsia"/>
-          <w:lang w:val="es-CO"/>
-        </w:rPr>
-        <w:t xml:space="preserve"> Serializa la respuesta, se la envía a Inventario.</w:t>
+        <w:t>El componente de Provider Serializa la respuesta, se la envía a Inventario.</w:t>
       </w:r>
     </w:p>
     <w:p>
@@ -8251,7 +7367,7 @@
                     </pic:cNvPicPr>
                   </pic:nvPicPr>
                   <pic:blipFill>
-                    <a:blip r:embed="rId16">
+                    <a:blip r:embed="rId17">
                       <a:extLst>
                         <a:ext uri="{28A0092B-C50C-407E-A947-70E740481C1C}">
                           <a14:useLocalDpi xmlns:a14="http://schemas.microsoft.com/office/drawing/2010/main" val="0"/>
@@ -8386,7 +7502,6 @@
                 <w:lang w:val="es-CO"/>
               </w:rPr>
             </w:pPr>
-            <w:proofErr w:type="spellStart"/>
             <w:r>
               <w:rPr>
                 <w:rFonts w:eastAsiaTheme="minorEastAsia"/>
@@ -8394,7 +7509,6 @@
               </w:rPr>
               <w:t>Github</w:t>
             </w:r>
-            <w:proofErr w:type="spellEnd"/>
           </w:p>
         </w:tc>
         <w:tc>
@@ -8465,39 +7579,7 @@
                 <w:rFonts w:eastAsiaTheme="minorEastAsia"/>
                 <w:lang w:val="es-CO"/>
               </w:rPr>
-              <w:t xml:space="preserve">Servidor VPS </w:t>
-            </w:r>
-            <w:proofErr w:type="spellStart"/>
-            <w:r>
-              <w:rPr>
-                <w:rFonts w:eastAsiaTheme="minorEastAsia"/>
-                <w:lang w:val="es-CO"/>
-              </w:rPr>
-              <w:t>cloud</w:t>
-            </w:r>
-            <w:proofErr w:type="spellEnd"/>
-            <w:r>
-              <w:rPr>
-                <w:rFonts w:eastAsiaTheme="minorEastAsia"/>
-                <w:lang w:val="es-CO"/>
-              </w:rPr>
-              <w:t xml:space="preserve"> con 2Gb de RAM, dónde se encuentra alojado los contenedores de las </w:t>
-            </w:r>
-            <w:proofErr w:type="spellStart"/>
-            <w:r>
-              <w:rPr>
-                <w:rFonts w:eastAsiaTheme="minorEastAsia"/>
-                <w:lang w:val="es-CO"/>
-              </w:rPr>
-              <w:t>APIs</w:t>
-            </w:r>
-            <w:proofErr w:type="spellEnd"/>
-            <w:r>
-              <w:rPr>
-                <w:rFonts w:eastAsiaTheme="minorEastAsia"/>
-                <w:lang w:val="es-CO"/>
-              </w:rPr>
-              <w:t>.</w:t>
+              <w:t>Servidor VPS cloud con 2Gb de RAM, dónde se encuentra alojado los contenedores de las APIs.</w:t>
             </w:r>
           </w:p>
         </w:tc>
@@ -8716,7 +7798,6 @@
           <w:lang w:val="es-CO"/>
         </w:rPr>
       </w:pPr>
-      <w:proofErr w:type="spellStart"/>
       <w:r>
         <w:rPr>
           <w:rFonts w:eastAsiaTheme="minorEastAsia"/>
@@ -8724,17 +7805,7 @@
           <w:bCs/>
           <w:lang w:val="es-CO"/>
         </w:rPr>
-        <w:t>Prerequisitos</w:t>
-      </w:r>
-      <w:proofErr w:type="spellEnd"/>
-      <w:r>
-        <w:rPr>
-          <w:rFonts w:eastAsiaTheme="minorEastAsia"/>
-          <w:b/>
-          <w:bCs/>
-          <w:lang w:val="es-CO"/>
-        </w:rPr>
-        <w:t>:</w:t>
+        <w:t>Prerequisitos:</w:t>
       </w:r>
     </w:p>
     <w:p>
@@ -8754,55 +7825,7 @@
           <w:rFonts w:eastAsiaTheme="minorEastAsia"/>
           <w:lang w:val="es-CO"/>
         </w:rPr>
-        <w:t xml:space="preserve">Los desarrolladores </w:t>
-      </w:r>
-      <w:proofErr w:type="spellStart"/>
-      <w:r>
-        <w:rPr>
-          <w:rFonts w:eastAsiaTheme="minorEastAsia"/>
-          <w:lang w:val="es-CO"/>
-        </w:rPr>
-        <w:t>BackEnd</w:t>
-      </w:r>
-      <w:proofErr w:type="spellEnd"/>
-      <w:r>
-        <w:rPr>
-          <w:rFonts w:eastAsiaTheme="minorEastAsia"/>
-          <w:lang w:val="es-CO"/>
-        </w:rPr>
-        <w:t xml:space="preserve">, deben tener instalado el JDK 8 o superior, con el IDE de desarrollo </w:t>
-      </w:r>
-      <w:proofErr w:type="spellStart"/>
-      <w:r>
-        <w:rPr>
-          <w:rFonts w:eastAsiaTheme="minorEastAsia"/>
-          <w:lang w:val="es-CO"/>
-        </w:rPr>
-        <w:t>Netbeans</w:t>
-      </w:r>
-      <w:proofErr w:type="spellEnd"/>
-      <w:r>
-        <w:rPr>
-          <w:rFonts w:eastAsiaTheme="minorEastAsia"/>
-          <w:lang w:val="es-CO"/>
-        </w:rPr>
-        <w:t xml:space="preserve"> o Eclipse, con el plugin de </w:t>
-      </w:r>
-      <w:proofErr w:type="spellStart"/>
-      <w:r>
-        <w:rPr>
-          <w:rFonts w:eastAsiaTheme="minorEastAsia"/>
-          <w:lang w:val="es-CO"/>
-        </w:rPr>
-        <w:t>spring</w:t>
-      </w:r>
-      <w:proofErr w:type="spellEnd"/>
-      <w:r>
-        <w:rPr>
-          <w:rFonts w:eastAsiaTheme="minorEastAsia"/>
-          <w:lang w:val="es-CO"/>
-        </w:rPr>
-        <w:t>.</w:t>
+        <w:t>Los desarrolladores BackEnd, deben tener instalado el JDK 8 o superior, con el IDE de desarrollo Netbeans o Eclipse, con el plugin de spring.</w:t>
       </w:r>
     </w:p>
     <w:p>
@@ -8822,23 +7845,7 @@
           <w:rFonts w:eastAsiaTheme="minorEastAsia"/>
           <w:lang w:val="es-CO"/>
         </w:rPr>
-        <w:t xml:space="preserve">El servidor debe estar habilitado para la creación de imágenes de Docker, JDK para la compilación del código JAVA y la obtención del código fuente vía </w:t>
-      </w:r>
-      <w:proofErr w:type="spellStart"/>
-      <w:r>
-        <w:rPr>
-          <w:rFonts w:eastAsiaTheme="minorEastAsia"/>
-          <w:lang w:val="es-CO"/>
-        </w:rPr>
-        <w:t>git</w:t>
-      </w:r>
-      <w:proofErr w:type="spellEnd"/>
-      <w:r>
-        <w:rPr>
-          <w:rFonts w:eastAsiaTheme="minorEastAsia"/>
-          <w:lang w:val="es-CO"/>
-        </w:rPr>
-        <w:t>.</w:t>
+        <w:t>El servidor debe estar habilitado para la creación de imágenes de Docker, JDK para la compilación del código JAVA y la obtención del código fuente vía git.</w:t>
       </w:r>
     </w:p>
     <w:p>
@@ -8927,7 +7934,7 @@
                           <pic:cNvPicPr/>
                         </pic:nvPicPr>
                         <pic:blipFill>
-                          <a:blip r:embed="rId17">
+                          <a:blip r:embed="rId18">
                             <a:extLst>
                               <a:ext uri="{28A0092B-C50C-407E-A947-70E740481C1C}">
                                 <a14:useLocalDpi xmlns:a14="http://schemas.microsoft.com/office/drawing/2010/main" val="0"/>
@@ -9136,7 +8143,6 @@
                 <w:lang w:val="es-CO"/>
               </w:rPr>
             </w:pPr>
-            <w:proofErr w:type="spellStart"/>
             <w:r>
               <w:rPr>
                 <w:rFonts w:eastAsiaTheme="minorEastAsia"/>
@@ -9144,7 +8150,6 @@
               </w:rPr>
               <w:t>Github</w:t>
             </w:r>
-            <w:proofErr w:type="spellEnd"/>
           </w:p>
         </w:tc>
         <w:tc>
@@ -9215,23 +8220,7 @@
                 <w:rFonts w:eastAsiaTheme="minorEastAsia"/>
                 <w:lang w:val="es-CO"/>
               </w:rPr>
-              <w:t xml:space="preserve">Servidor VPS </w:t>
-            </w:r>
-            <w:proofErr w:type="spellStart"/>
-            <w:r>
-              <w:rPr>
-                <w:rFonts w:eastAsiaTheme="minorEastAsia"/>
-                <w:lang w:val="es-CO"/>
-              </w:rPr>
-              <w:t>cloud</w:t>
-            </w:r>
-            <w:proofErr w:type="spellEnd"/>
-            <w:r>
-              <w:rPr>
-                <w:rFonts w:eastAsiaTheme="minorEastAsia"/>
-                <w:lang w:val="es-CO"/>
-              </w:rPr>
-              <w:t xml:space="preserve"> con 2Gb de RAM, dónde se encuentra alojado el contenedor de la aplicación web y las herramientas de compilación.</w:t>
+              <w:t>Servidor VPS cloud con 2Gb de RAM, dónde se encuentra alojado el contenedor de la aplicación web y las herramientas de compilación.</w:t>
             </w:r>
           </w:p>
         </w:tc>
@@ -9278,23 +8267,7 @@
                 <w:rFonts w:eastAsiaTheme="minorEastAsia"/>
                 <w:lang w:val="es-CO"/>
               </w:rPr>
-              <w:t xml:space="preserve">Motor de gestión de repositorios basados en </w:t>
-            </w:r>
-            <w:proofErr w:type="spellStart"/>
-            <w:r>
-              <w:rPr>
-                <w:rFonts w:eastAsiaTheme="minorEastAsia"/>
-                <w:lang w:val="es-CO"/>
-              </w:rPr>
-              <w:t>git</w:t>
-            </w:r>
-            <w:proofErr w:type="spellEnd"/>
-            <w:r>
-              <w:rPr>
-                <w:rFonts w:eastAsiaTheme="minorEastAsia"/>
-                <w:lang w:val="es-CO"/>
-              </w:rPr>
-              <w:t>.</w:t>
+              <w:t>Motor de gestión de repositorios basados en git.</w:t>
             </w:r>
           </w:p>
         </w:tc>
@@ -9341,23 +8314,7 @@
                 <w:rFonts w:eastAsiaTheme="minorEastAsia"/>
                 <w:lang w:val="es-CO"/>
               </w:rPr>
-              <w:t xml:space="preserve">Framework de desarrollo Front </w:t>
-            </w:r>
-            <w:proofErr w:type="spellStart"/>
-            <w:r>
-              <w:rPr>
-                <w:rFonts w:eastAsiaTheme="minorEastAsia"/>
-                <w:lang w:val="es-CO"/>
-              </w:rPr>
-              <w:t>End</w:t>
-            </w:r>
-            <w:proofErr w:type="spellEnd"/>
-            <w:r>
-              <w:rPr>
-                <w:rFonts w:eastAsiaTheme="minorEastAsia"/>
-                <w:lang w:val="es-CO"/>
-              </w:rPr>
-              <w:t xml:space="preserve"> basado en componentes</w:t>
+              <w:t>Framework de desarrollo Front End basado en componentes</w:t>
             </w:r>
           </w:p>
         </w:tc>
@@ -9377,7 +8334,6 @@
                 <w:lang w:val="es-CO"/>
               </w:rPr>
             </w:pPr>
-            <w:proofErr w:type="spellStart"/>
             <w:r>
               <w:rPr>
                 <w:rFonts w:eastAsiaTheme="minorEastAsia"/>
@@ -9385,7 +8341,6 @@
               </w:rPr>
               <w:t>NodeJS</w:t>
             </w:r>
-            <w:proofErr w:type="spellEnd"/>
           </w:p>
         </w:tc>
         <w:tc>
@@ -9406,55 +8361,7 @@
                 <w:rFonts w:eastAsiaTheme="minorEastAsia"/>
                 <w:lang w:val="es-CO"/>
               </w:rPr>
-              <w:t xml:space="preserve">Motor de </w:t>
-            </w:r>
-            <w:proofErr w:type="spellStart"/>
-            <w:r>
-              <w:rPr>
-                <w:rFonts w:eastAsiaTheme="minorEastAsia"/>
-                <w:lang w:val="es-CO"/>
-              </w:rPr>
-              <w:t>backend</w:t>
-            </w:r>
-            <w:proofErr w:type="spellEnd"/>
-            <w:r>
-              <w:rPr>
-                <w:rFonts w:eastAsiaTheme="minorEastAsia"/>
-                <w:lang w:val="es-CO"/>
-              </w:rPr>
-              <w:t xml:space="preserve"> en </w:t>
-            </w:r>
-            <w:proofErr w:type="spellStart"/>
-            <w:r>
-              <w:rPr>
-                <w:rFonts w:eastAsiaTheme="minorEastAsia"/>
-                <w:lang w:val="es-CO"/>
-              </w:rPr>
-              <w:t>Javascript</w:t>
-            </w:r>
-            <w:proofErr w:type="spellEnd"/>
-            <w:r>
-              <w:rPr>
-                <w:rFonts w:eastAsiaTheme="minorEastAsia"/>
-                <w:lang w:val="es-CO"/>
-              </w:rPr>
-              <w:t xml:space="preserve">, se utiliza el </w:t>
-            </w:r>
-            <w:proofErr w:type="spellStart"/>
-            <w:r>
-              <w:rPr>
-                <w:rFonts w:eastAsiaTheme="minorEastAsia"/>
-                <w:lang w:val="es-CO"/>
-              </w:rPr>
-              <w:t>npm</w:t>
-            </w:r>
-            <w:proofErr w:type="spellEnd"/>
-            <w:r>
-              <w:rPr>
-                <w:rFonts w:eastAsiaTheme="minorEastAsia"/>
-                <w:lang w:val="es-CO"/>
-              </w:rPr>
-              <w:t xml:space="preserve"> y ng para la compilación del proyecto.</w:t>
+              <w:t>Motor de backend en Javascript, se utiliza el npm y ng para la compilación del proyecto.</w:t>
             </w:r>
           </w:p>
         </w:tc>
@@ -9526,23 +8433,7 @@
                 <w:rFonts w:eastAsiaTheme="minorEastAsia"/>
                 <w:lang w:val="es-CO"/>
               </w:rPr>
-              <w:t xml:space="preserve">Front </w:t>
-            </w:r>
-            <w:proofErr w:type="spellStart"/>
-            <w:r>
-              <w:rPr>
-                <w:rFonts w:eastAsiaTheme="minorEastAsia"/>
-                <w:lang w:val="es-CO"/>
-              </w:rPr>
-              <w:t>End</w:t>
-            </w:r>
-            <w:proofErr w:type="spellEnd"/>
-            <w:r>
-              <w:rPr>
-                <w:rFonts w:eastAsiaTheme="minorEastAsia"/>
-                <w:lang w:val="es-CO"/>
-              </w:rPr>
-              <w:t xml:space="preserve"> Angular</w:t>
+              <w:t>Front End Angular</w:t>
             </w:r>
           </w:p>
         </w:tc>
@@ -9564,23 +8455,7 @@
                 <w:rFonts w:eastAsiaTheme="minorEastAsia"/>
                 <w:lang w:val="es-CO"/>
               </w:rPr>
-              <w:t xml:space="preserve">Contenedor en dónde está el </w:t>
-            </w:r>
-            <w:proofErr w:type="spellStart"/>
-            <w:r>
-              <w:rPr>
-                <w:rFonts w:eastAsiaTheme="minorEastAsia"/>
-                <w:lang w:val="es-CO"/>
-              </w:rPr>
-              <w:t>frontend</w:t>
-            </w:r>
-            <w:proofErr w:type="spellEnd"/>
-            <w:r>
-              <w:rPr>
-                <w:rFonts w:eastAsiaTheme="minorEastAsia"/>
-                <w:lang w:val="es-CO"/>
-              </w:rPr>
-              <w:t xml:space="preserve"> compilado en Angular.</w:t>
+              <w:t>Contenedor en dónde está el frontend compilado en Angular.</w:t>
             </w:r>
           </w:p>
         </w:tc>
@@ -9618,7 +8493,6 @@
           <w:lang w:val="es-CO"/>
         </w:rPr>
       </w:pPr>
-      <w:proofErr w:type="spellStart"/>
       <w:r>
         <w:rPr>
           <w:rFonts w:eastAsiaTheme="minorEastAsia"/>
@@ -9626,17 +8500,7 @@
           <w:bCs/>
           <w:lang w:val="es-CO"/>
         </w:rPr>
-        <w:t>Prerequisitos</w:t>
-      </w:r>
-      <w:proofErr w:type="spellEnd"/>
-      <w:r>
-        <w:rPr>
-          <w:rFonts w:eastAsiaTheme="minorEastAsia"/>
-          <w:b/>
-          <w:bCs/>
-          <w:lang w:val="es-CO"/>
-        </w:rPr>
-        <w:t>:</w:t>
+        <w:t>Prerequisitos:</w:t>
       </w:r>
     </w:p>
     <w:p>
@@ -9655,39 +8519,7 @@
           <w:rFonts w:eastAsiaTheme="minorEastAsia"/>
           <w:lang w:val="es-CO"/>
         </w:rPr>
-        <w:t xml:space="preserve">Los desarrolladores </w:t>
-      </w:r>
-      <w:proofErr w:type="spellStart"/>
-      <w:r>
-        <w:rPr>
-          <w:rFonts w:eastAsiaTheme="minorEastAsia"/>
-          <w:lang w:val="es-CO"/>
-        </w:rPr>
-        <w:t>Frontend</w:t>
-      </w:r>
-      <w:proofErr w:type="spellEnd"/>
-      <w:r>
-        <w:rPr>
-          <w:rFonts w:eastAsiaTheme="minorEastAsia"/>
-          <w:lang w:val="es-CO"/>
-        </w:rPr>
-        <w:t xml:space="preserve"> deben contar con Angular versión 8 instalado y </w:t>
-      </w:r>
-      <w:proofErr w:type="spellStart"/>
-      <w:r>
-        <w:rPr>
-          <w:rFonts w:eastAsiaTheme="minorEastAsia"/>
-          <w:lang w:val="es-CO"/>
-        </w:rPr>
-        <w:t>NodeJS</w:t>
-      </w:r>
-      <w:proofErr w:type="spellEnd"/>
-      <w:r>
-        <w:rPr>
-          <w:rFonts w:eastAsiaTheme="minorEastAsia"/>
-          <w:lang w:val="es-CO"/>
-        </w:rPr>
-        <w:t>.</w:t>
+        <w:t>Los desarrolladores Frontend deben contar con Angular versión 8 instalado y NodeJS.</w:t>
       </w:r>
     </w:p>
     <w:p>
@@ -9706,23 +8538,7 @@
           <w:rFonts w:eastAsiaTheme="minorEastAsia"/>
           <w:lang w:val="es-CO"/>
         </w:rPr>
-        <w:t xml:space="preserve">Los usuarios deben usar un Navegador moderno que soporte html5, Css3 y </w:t>
-      </w:r>
-      <w:proofErr w:type="spellStart"/>
-      <w:r>
-        <w:rPr>
-          <w:rFonts w:eastAsiaTheme="minorEastAsia"/>
-          <w:lang w:val="es-CO"/>
-        </w:rPr>
-        <w:t>Javascript</w:t>
-      </w:r>
-      <w:proofErr w:type="spellEnd"/>
-      <w:r>
-        <w:rPr>
-          <w:rFonts w:eastAsiaTheme="minorEastAsia"/>
-          <w:lang w:val="es-CO"/>
-        </w:rPr>
-        <w:t>.</w:t>
+        <w:t>Los usuarios deben usar un Navegador moderno que soporte html5, Css3 y Javascript.</w:t>
       </w:r>
     </w:p>
     <w:p>
@@ -9741,23 +8557,7 @@
           <w:rFonts w:eastAsiaTheme="minorEastAsia"/>
           <w:lang w:val="es-CO"/>
         </w:rPr>
-        <w:t xml:space="preserve">El servidor debe estar habilitado para la creación de imágenes de Docker, la compilación de los scripts y la obtención del código fuente vía </w:t>
-      </w:r>
-      <w:proofErr w:type="spellStart"/>
-      <w:r>
-        <w:rPr>
-          <w:rFonts w:eastAsiaTheme="minorEastAsia"/>
-          <w:lang w:val="es-CO"/>
-        </w:rPr>
-        <w:t>git</w:t>
-      </w:r>
-      <w:proofErr w:type="spellEnd"/>
-      <w:r>
-        <w:rPr>
-          <w:rFonts w:eastAsiaTheme="minorEastAsia"/>
-          <w:lang w:val="es-CO"/>
-        </w:rPr>
-        <w:t>.</w:t>
+        <w:t>El servidor debe estar habilitado para la creación de imágenes de Docker, la compilación de los scripts y la obtención del código fuente vía git.</w:t>
       </w:r>
     </w:p>
     <w:p>
@@ -9797,7 +8597,6 @@
                 <w:bCs/>
               </w:rPr>
             </w:pPr>
-            <w:proofErr w:type="spellStart"/>
             <w:r>
               <w:rPr>
                 <w:rFonts w:eastAsiaTheme="minorEastAsia"/>
@@ -9806,7 +8605,6 @@
               </w:rPr>
               <w:t>Dockerfile</w:t>
             </w:r>
-            <w:proofErr w:type="spellEnd"/>
           </w:p>
         </w:tc>
         <w:tc>
@@ -9856,49 +8654,7 @@
         <w:rPr>
           <w:rFonts w:eastAsiaTheme="minorEastAsia"/>
         </w:rPr>
-        <w:t>COPY /</w:t>
-      </w:r>
-      <w:proofErr w:type="spellStart"/>
-      <w:r>
-        <w:rPr>
-          <w:rFonts w:eastAsiaTheme="minorEastAsia"/>
-        </w:rPr>
-        <w:t>dist</w:t>
-      </w:r>
-      <w:proofErr w:type="spellEnd"/>
-      <w:r>
-        <w:rPr>
-          <w:rFonts w:eastAsiaTheme="minorEastAsia"/>
-        </w:rPr>
-        <w:t>/angular8 /</w:t>
-      </w:r>
-      <w:proofErr w:type="spellStart"/>
-      <w:r>
-        <w:rPr>
-          <w:rFonts w:eastAsiaTheme="minorEastAsia"/>
-        </w:rPr>
-        <w:t>usr</w:t>
-      </w:r>
-      <w:proofErr w:type="spellEnd"/>
-      <w:r>
-        <w:rPr>
-          <w:rFonts w:eastAsiaTheme="minorEastAsia"/>
-        </w:rPr>
-        <w:t>/share/</w:t>
-      </w:r>
-      <w:proofErr w:type="spellStart"/>
-      <w:r>
-        <w:rPr>
-          <w:rFonts w:eastAsiaTheme="minorEastAsia"/>
-        </w:rPr>
-        <w:t>nginx</w:t>
-      </w:r>
-      <w:proofErr w:type="spellEnd"/>
-      <w:r>
-        <w:rPr>
-          <w:rFonts w:eastAsiaTheme="minorEastAsia"/>
-        </w:rPr>
-        <w:t>/html</w:t>
+        <w:t>COPY /dist/angular8 /usr/share/nginx/html</w:t>
       </w:r>
     </w:p>
     <w:p>
@@ -9949,23 +8705,7 @@
           <w:lang w:val="es-CO"/>
         </w:rPr>
         <w:lastRenderedPageBreak/>
-        <w:t>Conceptos Transversales (Cross-</w:t>
-      </w:r>
-      <w:proofErr w:type="spellStart"/>
-      <w:r>
-        <w:rPr>
-          <w:rFonts w:asciiTheme="minorHAnsi" w:eastAsiaTheme="minorEastAsia" w:hAnsiTheme="minorHAnsi" w:cstheme="minorBidi"/>
-          <w:lang w:val="es-CO"/>
-        </w:rPr>
-        <w:t>cutting</w:t>
-      </w:r>
-      <w:proofErr w:type="spellEnd"/>
-      <w:r>
-        <w:rPr>
-          <w:rFonts w:asciiTheme="minorHAnsi" w:eastAsiaTheme="minorEastAsia" w:hAnsiTheme="minorHAnsi" w:cstheme="minorBidi"/>
-          <w:lang w:val="es-CO"/>
-        </w:rPr>
-        <w:t>)</w:t>
+        <w:t>Conceptos Transversales (Cross-cutting)</w:t>
       </w:r>
       <w:bookmarkEnd w:id="4"/>
     </w:p>
@@ -9996,7 +8736,7 @@
                     <pic:cNvPicPr/>
                   </pic:nvPicPr>
                   <pic:blipFill>
-                    <a:blip r:embed="rId18" cstate="print">
+                    <a:blip r:embed="rId19" cstate="print">
                       <a:extLst>
                         <a:ext uri="{28A0092B-C50C-407E-A947-70E740481C1C}">
                           <a14:useLocalDpi xmlns:a14="http://schemas.microsoft.com/office/drawing/2010/main" val="0"/>
@@ -10144,55 +8884,7 @@
                 <w:rFonts w:eastAsiaTheme="minorEastAsia"/>
                 <w:lang w:val="es-CO"/>
               </w:rPr>
-              <w:t xml:space="preserve">Está compuesto por UI </w:t>
-            </w:r>
-            <w:proofErr w:type="spellStart"/>
-            <w:r>
-              <w:rPr>
-                <w:rFonts w:eastAsiaTheme="minorEastAsia"/>
-                <w:lang w:val="es-CO"/>
-              </w:rPr>
-              <w:t>component</w:t>
-            </w:r>
-            <w:proofErr w:type="spellEnd"/>
-            <w:r>
-              <w:rPr>
-                <w:rFonts w:eastAsiaTheme="minorEastAsia"/>
-                <w:lang w:val="es-CO"/>
-              </w:rPr>
-              <w:t xml:space="preserve"> el cual contiene los componentes de visualización; y también por el UI </w:t>
-            </w:r>
-            <w:proofErr w:type="spellStart"/>
-            <w:r>
-              <w:rPr>
-                <w:rFonts w:eastAsiaTheme="minorEastAsia"/>
-                <w:lang w:val="es-CO"/>
-              </w:rPr>
-              <w:t>process</w:t>
-            </w:r>
-            <w:proofErr w:type="spellEnd"/>
-            <w:r>
-              <w:rPr>
-                <w:rFonts w:eastAsiaTheme="minorEastAsia"/>
-                <w:lang w:val="es-CO"/>
-              </w:rPr>
-              <w:t xml:space="preserve"> </w:t>
-            </w:r>
-            <w:proofErr w:type="spellStart"/>
-            <w:r>
-              <w:rPr>
-                <w:rFonts w:eastAsiaTheme="minorEastAsia"/>
-                <w:lang w:val="es-CO"/>
-              </w:rPr>
-              <w:t>component</w:t>
-            </w:r>
-            <w:proofErr w:type="spellEnd"/>
-            <w:r>
-              <w:rPr>
-                <w:rFonts w:eastAsiaTheme="minorEastAsia"/>
-                <w:lang w:val="es-CO"/>
-              </w:rPr>
-              <w:t xml:space="preserve"> el cual contiene el control del comportamiento de la visualización.</w:t>
+              <w:t>Está compuesto por UI component el cual contiene los componentes de visualización; y también por el UI process component el cual contiene el control del comportamiento de la visualización.</w:t>
             </w:r>
           </w:p>
         </w:tc>
@@ -10242,39 +8934,7 @@
                 <w:rFonts w:eastAsiaTheme="minorEastAsia"/>
                 <w:lang w:val="es-CO"/>
               </w:rPr>
-              <w:t xml:space="preserve">La capa de negocio está implementada en Java con implementación del </w:t>
-            </w:r>
-            <w:proofErr w:type="spellStart"/>
-            <w:r>
-              <w:rPr>
-                <w:rFonts w:eastAsiaTheme="minorEastAsia"/>
-                <w:lang w:val="es-CO"/>
-              </w:rPr>
-              <w:t>framework</w:t>
-            </w:r>
-            <w:proofErr w:type="spellEnd"/>
-            <w:r>
-              <w:rPr>
-                <w:rFonts w:eastAsiaTheme="minorEastAsia"/>
-                <w:lang w:val="es-CO"/>
-              </w:rPr>
-              <w:t xml:space="preserve"> </w:t>
-            </w:r>
-            <w:proofErr w:type="spellStart"/>
-            <w:r>
-              <w:rPr>
-                <w:rFonts w:eastAsiaTheme="minorEastAsia"/>
-                <w:lang w:val="es-CO"/>
-              </w:rPr>
-              <w:t>Springboot</w:t>
-            </w:r>
-            <w:proofErr w:type="spellEnd"/>
-            <w:r>
-              <w:rPr>
-                <w:rFonts w:eastAsiaTheme="minorEastAsia"/>
-                <w:lang w:val="es-CO"/>
-              </w:rPr>
-              <w:t>, en esta capa se exponen servicios REST, mediante los cuales se ejecutan las tareas de negocio que son: Autenticarse, gestionar Insumos y gestionar Inventario.</w:t>
+              <w:t>La capa de negocio está implementada en Java con implementación del framework Springboot, en esta capa se exponen servicios REST, mediante los cuales se ejecutan las tareas de negocio que son: Autenticarse, gestionar Insumos y gestionar Inventario.</w:t>
             </w:r>
             <w:r>
               <w:rPr>
@@ -10287,39 +8947,7 @@
                 <w:rFonts w:eastAsiaTheme="minorEastAsia"/>
                 <w:lang w:val="es-CO"/>
               </w:rPr>
-              <w:t xml:space="preserve">Está compuesta por </w:t>
-            </w:r>
-            <w:proofErr w:type="spellStart"/>
-            <w:r>
-              <w:rPr>
-                <w:rFonts w:eastAsiaTheme="minorEastAsia"/>
-                <w:lang w:val="es-CO"/>
-              </w:rPr>
-              <w:t>aplication</w:t>
-            </w:r>
-            <w:proofErr w:type="spellEnd"/>
-            <w:r>
-              <w:rPr>
-                <w:rFonts w:eastAsiaTheme="minorEastAsia"/>
-                <w:lang w:val="es-CO"/>
-              </w:rPr>
-              <w:t xml:space="preserve"> </w:t>
-            </w:r>
-            <w:proofErr w:type="spellStart"/>
-            <w:r>
-              <w:rPr>
-                <w:rFonts w:eastAsiaTheme="minorEastAsia"/>
-                <w:lang w:val="es-CO"/>
-              </w:rPr>
-              <w:t>services</w:t>
-            </w:r>
-            <w:proofErr w:type="spellEnd"/>
-            <w:r>
-              <w:rPr>
-                <w:rFonts w:eastAsiaTheme="minorEastAsia"/>
-                <w:lang w:val="es-CO"/>
-              </w:rPr>
-              <w:t xml:space="preserve"> que expone los servicios, controladores de negocio se encargan de establecer que componentes de negocio se deben llamar, componentes de negocio son aquellos que tienen toda la lógica de las operaciones de negocio, entidades  de negocio son las entidades abstractas las cuales permiten la transmisión de datos.</w:t>
+              <w:t>Está compuesta por aplication services que expone los servicios, controladores de negocio se encargan de establecer que componentes de negocio se deben llamar, componentes de negocio son aquellos que tienen toda la lógica de las operaciones de negocio, entidades  de negocio son las entidades abstractas las cuales permiten la transmisión de datos.</w:t>
             </w:r>
           </w:p>
         </w:tc>
@@ -10406,7 +9034,6 @@
           <w:lang w:val="es-CO"/>
         </w:rPr>
       </w:pPr>
-      <w:proofErr w:type="spellStart"/>
       <w:r>
         <w:rPr>
           <w:rFonts w:eastAsiaTheme="minorEastAsia"/>
@@ -10414,7 +9041,6 @@
         </w:rPr>
         <w:t>producto_labx</w:t>
       </w:r>
-      <w:proofErr w:type="spellEnd"/>
     </w:p>
     <w:p>
       <w:pPr>
@@ -10443,7 +9069,7 @@
                     <pic:cNvPicPr/>
                   </pic:nvPicPr>
                   <pic:blipFill>
-                    <a:blip r:embed="rId19">
+                    <a:blip r:embed="rId20">
                       <a:extLst>
                         <a:ext uri="{28A0092B-C50C-407E-A947-70E740481C1C}">
                           <a14:useLocalDpi xmlns:a14="http://schemas.microsoft.com/office/drawing/2010/main" val="0"/>
@@ -10477,7 +9103,6 @@
           <w:lang w:val="es-CO"/>
         </w:rPr>
       </w:pPr>
-      <w:proofErr w:type="spellStart"/>
       <w:r>
         <w:rPr>
           <w:rFonts w:eastAsiaTheme="minorEastAsia"/>
@@ -10485,7 +9110,6 @@
         </w:rPr>
         <w:t>usuarios_labx</w:t>
       </w:r>
-      <w:proofErr w:type="spellEnd"/>
     </w:p>
     <w:p>
       <w:pPr>
@@ -10514,7 +9138,7 @@
                     <pic:cNvPicPr/>
                   </pic:nvPicPr>
                   <pic:blipFill>
-                    <a:blip r:embed="rId20">
+                    <a:blip r:embed="rId21">
                       <a:extLst>
                         <a:ext uri="{28A0092B-C50C-407E-A947-70E740481C1C}">
                           <a14:useLocalDpi xmlns:a14="http://schemas.microsoft.com/office/drawing/2010/main" val="0"/>
@@ -10548,7 +9172,6 @@
           <w:lang w:val="es-CO"/>
         </w:rPr>
       </w:pPr>
-      <w:proofErr w:type="spellStart"/>
       <w:r>
         <w:rPr>
           <w:rFonts w:eastAsiaTheme="minorEastAsia"/>
@@ -10556,7 +9179,6 @@
         </w:rPr>
         <w:t>stock_labx</w:t>
       </w:r>
-      <w:proofErr w:type="spellEnd"/>
     </w:p>
     <w:p>
       <w:pPr>
@@ -10586,7 +9208,7 @@
                     <pic:cNvPicPr/>
                   </pic:nvPicPr>
                   <pic:blipFill>
-                    <a:blip r:embed="rId21">
+                    <a:blip r:embed="rId22">
                       <a:extLst>
                         <a:ext uri="{28A0092B-C50C-407E-A947-70E740481C1C}">
                           <a14:useLocalDpi xmlns:a14="http://schemas.microsoft.com/office/drawing/2010/main" val="0"/>
@@ -10632,7 +9254,7 @@
                     <pic:cNvPicPr/>
                   </pic:nvPicPr>
                   <pic:blipFill>
-                    <a:blip r:embed="rId21">
+                    <a:blip r:embed="rId22">
                       <a:extLst>
                         <a:ext uri="{28A0092B-C50C-407E-A947-70E740481C1C}">
                           <a14:useLocalDpi xmlns:a14="http://schemas.microsoft.com/office/drawing/2010/main" val="0"/>
@@ -11050,23 +9672,7 @@
           <w:rFonts w:eastAsiaTheme="minorEastAsia"/>
           <w:lang w:val="es-CO"/>
         </w:rPr>
-        <w:t xml:space="preserve"> Las </w:t>
-      </w:r>
-      <w:proofErr w:type="spellStart"/>
-      <w:r>
-        <w:rPr>
-          <w:rFonts w:eastAsiaTheme="minorEastAsia"/>
-          <w:lang w:val="es-CO"/>
-        </w:rPr>
-        <w:t>APIs</w:t>
-      </w:r>
-      <w:proofErr w:type="spellEnd"/>
-      <w:r>
-        <w:rPr>
-          <w:rFonts w:eastAsiaTheme="minorEastAsia"/>
-          <w:lang w:val="es-CO"/>
-        </w:rPr>
-        <w:t xml:space="preserve"> tienen un sistema de autorización mediante el UID y el token del usuario, si el usuario no se identifica la Api no podrá ser consumida.</w:t>
+        <w:t xml:space="preserve"> Las APIs tienen un sistema de autorización mediante el UID y el token del usuario, si el usuario no se identifica la Api no podrá ser consumida.</w:t>
       </w:r>
     </w:p>
     <w:p>
@@ -11150,23 +9756,7 @@
           <w:rFonts w:eastAsiaTheme="minorEastAsia"/>
           <w:lang w:val="es-CO"/>
         </w:rPr>
-        <w:t xml:space="preserve">La API muestra una excepción 401 si no está autorizado el usuario, si es otro tipo de error o error de negocio, retorna un mensaje con el error especifico el cual se visualiza en el </w:t>
-      </w:r>
-      <w:proofErr w:type="spellStart"/>
-      <w:r>
-        <w:rPr>
-          <w:rFonts w:eastAsiaTheme="minorEastAsia"/>
-          <w:lang w:val="es-CO"/>
-        </w:rPr>
-        <w:t>frontend</w:t>
-      </w:r>
-      <w:proofErr w:type="spellEnd"/>
-      <w:r>
-        <w:rPr>
-          <w:rFonts w:eastAsiaTheme="minorEastAsia"/>
-          <w:lang w:val="es-CO"/>
-        </w:rPr>
-        <w:t>.</w:t>
+        <w:t>La API muestra una excepción 401 si no está autorizado el usuario, si es otro tipo de error o error de negocio, retorna un mensaje con el error especifico el cual se visualiza en el frontend.</w:t>
       </w:r>
     </w:p>
     <w:p>
@@ -12142,7 +10732,7 @@
                     <pic:cNvPicPr/>
                   </pic:nvPicPr>
                   <pic:blipFill>
-                    <a:blip r:embed="rId22">
+                    <a:blip r:embed="rId23">
                       <a:extLst>
                         <a:ext uri="{28A0092B-C50C-407E-A947-70E740481C1C}">
                           <a14:useLocalDpi xmlns:a14="http://schemas.microsoft.com/office/drawing/2010/main" val="0"/>
@@ -12269,7 +10859,6 @@
           <w:lang w:val="es-CO"/>
         </w:rPr>
       </w:pPr>
-      <w:proofErr w:type="spellStart"/>
       <w:r>
         <w:rPr>
           <w:rFonts w:eastAsiaTheme="minorEastAsia"/>
@@ -12277,92 +10866,55 @@
           <w:bCs/>
           <w:lang w:val="es-CO"/>
         </w:rPr>
-        <w:t>Testabilidad</w:t>
-      </w:r>
-      <w:proofErr w:type="spellEnd"/>
-      <w:r>
+        <w:t>Testabilidad / Cobertura:</w:t>
+      </w:r>
+    </w:p>
+    <w:p>
+      <w:pPr>
+        <w:spacing w:after="0"/>
+        <w:jc w:val="both"/>
+        <w:rPr>
+          <w:rFonts w:eastAsiaTheme="minorEastAsia"/>
+          <w:lang w:val="es-CO"/>
+        </w:rPr>
+      </w:pPr>
+      <w:r>
+        <w:rPr>
+          <w:rFonts w:eastAsiaTheme="minorEastAsia"/>
+          <w:lang w:val="es-CO"/>
+        </w:rPr>
+        <w:t>Al usar LABx durante el desarrollo y el proceso de construcción, se garantiza una cobertura de código de al menos el 95%. Este cálculo se basa en la mínima disponibilidad de los contenedores de servicios alojado en la nube.</w:t>
+      </w:r>
+    </w:p>
+    <w:p>
+      <w:pPr>
+        <w:spacing w:after="0"/>
+        <w:jc w:val="both"/>
+        <w:rPr>
+          <w:rFonts w:eastAsiaTheme="minorEastAsia"/>
+          <w:lang w:val="es-CO"/>
+        </w:rPr>
+      </w:pPr>
+    </w:p>
+    <w:p>
+      <w:pPr>
+        <w:spacing w:after="0"/>
+        <w:jc w:val="both"/>
         <w:rPr>
           <w:rFonts w:eastAsiaTheme="minorEastAsia"/>
           <w:b/>
           <w:bCs/>
           <w:lang w:val="es-CO"/>
         </w:rPr>
-        <w:t xml:space="preserve"> / Cobertura:</w:t>
-      </w:r>
-    </w:p>
-    <w:p>
-      <w:pPr>
-        <w:spacing w:after="0"/>
-        <w:jc w:val="both"/>
-        <w:rPr>
-          <w:rFonts w:eastAsiaTheme="minorEastAsia"/>
-          <w:lang w:val="es-CO"/>
-        </w:rPr>
-      </w:pPr>
-      <w:r>
-        <w:rPr>
-          <w:rFonts w:eastAsiaTheme="minorEastAsia"/>
-          <w:lang w:val="es-CO"/>
-        </w:rPr>
-        <w:t xml:space="preserve">Al usar </w:t>
-      </w:r>
-      <w:proofErr w:type="spellStart"/>
-      <w:r>
-        <w:rPr>
-          <w:rFonts w:eastAsiaTheme="minorEastAsia"/>
-          <w:lang w:val="es-CO"/>
-        </w:rPr>
-        <w:t>LABx</w:t>
-      </w:r>
-      <w:proofErr w:type="spellEnd"/>
-      <w:r>
-        <w:rPr>
-          <w:rFonts w:eastAsiaTheme="minorEastAsia"/>
-          <w:lang w:val="es-CO"/>
-        </w:rPr>
-        <w:t xml:space="preserve"> durante el desarrollo y el proceso de construcción, se garantiza una cobertura de código de al menos el 95%. Este cálculo se basa en la mínima disponibilidad de los contenedores de servicios alojado en la nube.</w:t>
-      </w:r>
-    </w:p>
-    <w:p>
-      <w:pPr>
-        <w:spacing w:after="0"/>
-        <w:jc w:val="both"/>
-        <w:rPr>
-          <w:rFonts w:eastAsiaTheme="minorEastAsia"/>
-          <w:lang w:val="es-CO"/>
-        </w:rPr>
-      </w:pPr>
-    </w:p>
-    <w:p>
-      <w:pPr>
-        <w:spacing w:after="0"/>
-        <w:jc w:val="both"/>
+      </w:pPr>
+      <w:r>
         <w:rPr>
           <w:rFonts w:eastAsiaTheme="minorEastAsia"/>
           <w:b/>
           <w:bCs/>
           <w:lang w:val="es-CO"/>
         </w:rPr>
-      </w:pPr>
-      <w:proofErr w:type="spellStart"/>
-      <w:r>
-        <w:rPr>
-          <w:rFonts w:eastAsiaTheme="minorEastAsia"/>
-          <w:b/>
-          <w:bCs/>
-          <w:lang w:val="es-CO"/>
-        </w:rPr>
-        <w:t>Testabilidad</w:t>
-      </w:r>
-      <w:proofErr w:type="spellEnd"/>
-      <w:r>
-        <w:rPr>
-          <w:rFonts w:eastAsiaTheme="minorEastAsia"/>
-          <w:b/>
-          <w:bCs/>
-          <w:lang w:val="es-CO"/>
-        </w:rPr>
-        <w:t xml:space="preserve"> / Independiente de servicios externos:</w:t>
+        <w:t>Testabilidad / Independiente de servicios externos:</w:t>
       </w:r>
     </w:p>
     <w:p>
@@ -12379,23 +10931,7 @@
           <w:rFonts w:eastAsiaTheme="minorEastAsia"/>
           <w:lang w:val="es-CO"/>
         </w:rPr>
-        <w:t xml:space="preserve">La arquitectura debe diseñarse de tal manera que los algoritmos que dependen de los servicios externos se puedan probar sin tener el servicio externo disponible. Es decir: todas las dependencias externas deben ser </w:t>
-      </w:r>
-      <w:proofErr w:type="spellStart"/>
-      <w:r>
-        <w:rPr>
-          <w:rFonts w:eastAsiaTheme="minorEastAsia"/>
-          <w:lang w:val="es-CO"/>
-        </w:rPr>
-        <w:t>simulables</w:t>
-      </w:r>
-      <w:proofErr w:type="spellEnd"/>
-      <w:r>
-        <w:rPr>
-          <w:rFonts w:eastAsiaTheme="minorEastAsia"/>
-          <w:lang w:val="es-CO"/>
-        </w:rPr>
-        <w:t>.</w:t>
+        <w:t>La arquitectura debe diseñarse de tal manera que los algoritmos que dependen de los servicios externos se puedan probar sin tener el servicio externo disponible. Es decir: todas las dependencias externas deben ser simulables.</w:t>
       </w:r>
     </w:p>
     <w:p>
@@ -12464,23 +11000,7 @@
           <w:rFonts w:eastAsiaTheme="minorEastAsia"/>
           <w:lang w:val="es-CO"/>
         </w:rPr>
-        <w:t xml:space="preserve">El sistema de inventarios </w:t>
-      </w:r>
-      <w:proofErr w:type="spellStart"/>
-      <w:r>
-        <w:rPr>
-          <w:rFonts w:eastAsiaTheme="minorEastAsia"/>
-          <w:lang w:val="es-CO"/>
-        </w:rPr>
-        <w:t>LABx</w:t>
-      </w:r>
-      <w:proofErr w:type="spellEnd"/>
-      <w:r>
-        <w:rPr>
-          <w:rFonts w:eastAsiaTheme="minorEastAsia"/>
-          <w:lang w:val="es-CO"/>
-        </w:rPr>
-        <w:t xml:space="preserve"> puede llegar a ser tan viejos y personalizados que no se pueden actualizar, ya que sería un esfuerzo de “destripar y reemplazar”.</w:t>
+        <w:t>El sistema de inventarios LABx puede llegar a ser tan viejos y personalizados que no se pueden actualizar, ya que sería un esfuerzo de “destripar y reemplazar”.</w:t>
       </w:r>
     </w:p>
     <w:p>
@@ -12534,23 +11054,7 @@
           <w:rFonts w:eastAsiaTheme="minorEastAsia"/>
           <w:lang w:val="es-CO"/>
         </w:rPr>
-        <w:t xml:space="preserve">Existe la posibilidad de que la base de datos de </w:t>
-      </w:r>
-      <w:proofErr w:type="spellStart"/>
-      <w:r>
-        <w:rPr>
-          <w:rFonts w:eastAsiaTheme="minorEastAsia"/>
-          <w:lang w:val="es-CO"/>
-        </w:rPr>
-        <w:t>LABx</w:t>
-      </w:r>
-      <w:proofErr w:type="spellEnd"/>
-      <w:r>
-        <w:rPr>
-          <w:rFonts w:eastAsiaTheme="minorEastAsia"/>
-          <w:lang w:val="es-CO"/>
-        </w:rPr>
-        <w:t xml:space="preserve"> se dañe debido a un apagado inesperado de la VM (es decir, falla del sistema operativo o del hardware en la nube, la cual no es administrada por nosotros). El riesgo se mitiga mediante copias de seguridad periódicas del archivo de base de datos serializado.</w:t>
+        <w:t>Existe la posibilidad de que la base de datos de LABx se dañe debido a un apagado inesperado de la VM (es decir, falla del sistema operativo o del hardware en la nube, la cual no es administrada por nosotros). El riesgo se mitiga mediante copias de seguridad periódicas del archivo de base de datos serializado.</w:t>
       </w:r>
     </w:p>
     <w:p>
@@ -13006,23 +11510,7 @@
                 <w:rFonts w:eastAsiaTheme="minorEastAsia"/>
                 <w:lang w:val="es-CO"/>
               </w:rPr>
-              <w:t xml:space="preserve">Registro </w:t>
-            </w:r>
-            <w:proofErr w:type="spellStart"/>
-            <w:r>
-              <w:rPr>
-                <w:rFonts w:eastAsiaTheme="minorEastAsia"/>
-                <w:lang w:val="es-CO"/>
-              </w:rPr>
-              <w:t>ó</w:t>
-            </w:r>
-            <w:proofErr w:type="spellEnd"/>
-            <w:r>
-              <w:rPr>
-                <w:rFonts w:eastAsiaTheme="minorEastAsia"/>
-                <w:lang w:val="es-CO"/>
-              </w:rPr>
-              <w:t xml:space="preserve"> balance de productos usados en el Laboratorio Clínico.</w:t>
+              <w:t>Registro ó balance de productos usados en el Laboratorio Clínico.</w:t>
             </w:r>
           </w:p>
         </w:tc>
@@ -13298,8 +11786,8 @@
       </w:pPr>
     </w:p>
     <w:sectPr>
-      <w:headerReference w:type="default" r:id="rId23"/>
-      <w:footerReference w:type="default" r:id="rId24"/>
+      <w:headerReference w:type="default" r:id="rId24"/>
+      <w:footerReference w:type="default" r:id="rId25"/>
       <w:pgSz w:w="12240" w:h="15840"/>
       <w:pgMar w:top="1440" w:right="1440" w:bottom="1440" w:left="1440" w:header="720" w:footer="720" w:gutter="0"/>
       <w:cols w:space="720"/>
@@ -15650,6 +14138,7 @@
     <w:lsdException w:name="HTML Sample" w:semiHidden="1" w:unhideWhenUsed="1"/>
     <w:lsdException w:name="HTML Typewriter" w:semiHidden="1" w:unhideWhenUsed="1"/>
     <w:lsdException w:name="HTML Variable" w:semiHidden="1" w:unhideWhenUsed="1"/>
+    <w:lsdException w:name="Normal Table" w:semiHidden="1" w:unhideWhenUsed="1"/>
     <w:lsdException w:name="annotation subject" w:semiHidden="1" w:unhideWhenUsed="1"/>
     <w:lsdException w:name="No List" w:semiHidden="1" w:uiPriority="99" w:unhideWhenUsed="1"/>
     <w:lsdException w:name="Outline List 1" w:semiHidden="1" w:unhideWhenUsed="1"/>
@@ -15696,8 +14185,10 @@
     <w:lsdException w:name="Table Subtle 2" w:semiHidden="1" w:unhideWhenUsed="1"/>
     <w:lsdException w:name="Table Web 1" w:semiHidden="1" w:unhideWhenUsed="1"/>
     <w:lsdException w:name="Table Web 2" w:semiHidden="1" w:unhideWhenUsed="1"/>
+    <w:lsdException w:name="Table Web 3" w:semiHidden="1" w:unhideWhenUsed="1"/>
     <w:lsdException w:name="Balloon Text" w:semiHidden="1" w:unhideWhenUsed="1"/>
     <w:lsdException w:name="Table Grid" w:uiPriority="59"/>
+    <w:lsdException w:name="Table Theme" w:semiHidden="1" w:unhideWhenUsed="1"/>
     <w:lsdException w:name="Placeholder Text" w:semiHidden="1"/>
     <w:lsdException w:name="Light Shading"/>
     <w:lsdException w:name="Light List"/>
@@ -15718,6 +14209,7 @@
     <w:lsdException w:name="Light Grid Accent 1"/>
     <w:lsdException w:name="Medium Shading 1 Accent 1"/>
     <w:lsdException w:name="Medium Shading 2 Accent 1"/>
+    <w:lsdException w:name="Medium List 1 Accent 1"/>
     <w:lsdException w:name="Revision" w:semiHidden="1"/>
     <w:lsdException w:name="List Paragraph" w:uiPriority="34" w:qFormat="1"/>
     <w:lsdException w:name="Medium List 2 Accent 1"/>
@@ -15797,6 +14289,7 @@
     <w:lsdException w:name="Dark List Accent 6"/>
     <w:lsdException w:name="Colorful Shading Accent 6"/>
     <w:lsdException w:name="Colorful List Accent 6"/>
+    <w:lsdException w:name="Colorful Grid Accent 6"/>
     <w:lsdException w:name="Bibliography" w:semiHidden="1" w:unhideWhenUsed="1" w:qFormat="1"/>
     <w:lsdException w:name="TOC Heading" w:semiHidden="1" w:uiPriority="39" w:unhideWhenUsed="1" w:qFormat="1"/>
     <w:lsdException w:name="Grid Table Light" w:uiPriority="40"/>
@@ -16765,6 +15258,18 @@
       </w:tblBorders>
     </w:tblPr>
   </w:style>
+  <w:style w:type="character" w:styleId="Mencinsinresolver">
+    <w:name w:val="Unresolved Mention"/>
+    <w:basedOn w:val="Fuentedeprrafopredeter"/>
+    <w:uiPriority w:val="99"/>
+    <w:semiHidden/>
+    <w:unhideWhenUsed/>
+    <w:rsid w:val="00120BB9"/>
+    <w:rPr>
+      <w:color w:val="605E5C"/>
+      <w:shd w:val="clear" w:color="auto" w:fill="E1DFDD"/>
+    </w:rPr>
+  </w:style>
 </w:styles>
 </file>
 

</xml_diff>